<commit_message>
Ataulizados paginas com ico, criados novas paginas
</commit_message>
<xml_diff>
--- a/MER.docx
+++ b/MER.docx
@@ -101,20 +101,26 @@
       <w:r>
         <w:t xml:space="preserve"> nome)</w:t>
       </w:r>
+      <w:r>
+        <w:t xml:space="preserve"> </w:t>
+      </w:r>
+      <w:r>
+        <w:sym w:font="Wingdings" w:char="F0E0"/>
+      </w:r>
+      <w:r>
+        <w:t xml:space="preserve"> tipo de equipamento que vai ser cadastrado no estoque</w:t>
+      </w:r>
     </w:p>
     <w:p>
       <w:proofErr w:type="gramStart"/>
       <w:r>
         <w:t>Local(</w:t>
       </w:r>
+      <w:proofErr w:type="spellStart"/>
       <w:proofErr w:type="gramEnd"/>
       <w:r>
-        <w:t>id, nome,</w:t>
-      </w:r>
-      <w:r>
-        <w:t xml:space="preserve"> </w:t>
-      </w:r>
-      <w:proofErr w:type="spellStart"/>
+        <w:t>id,</w:t>
+      </w:r>
       <w:r>
         <w:t>local</w:t>
       </w:r>
@@ -138,7 +144,6 @@
       </w:r>
     </w:p>
     <w:p>
-      <w:bookmarkStart w:id="0" w:name="_GoBack"/>
       <w:proofErr w:type="gramStart"/>
       <w:r>
         <w:t>Dispositivo</w:t>
@@ -192,8 +197,9 @@
       <w:r>
         <w:t>)</w:t>
       </w:r>
+      <w:bookmarkStart w:id="0" w:name="_GoBack"/>
+      <w:bookmarkEnd w:id="0"/>
     </w:p>
-    <w:bookmarkEnd w:id="0"/>
     <w:p>
       <w:proofErr w:type="spellStart"/>
       <w:r>
@@ -216,6 +222,15 @@
       </w:r>
       <w:r>
         <w:t>, nome)</w:t>
+      </w:r>
+      <w:r>
+        <w:t xml:space="preserve"> </w:t>
+      </w:r>
+      <w:r>
+        <w:sym w:font="Wingdings" w:char="F0E0"/>
+      </w:r>
+      <w:r>
+        <w:t xml:space="preserve"> CRUD </w:t>
       </w:r>
     </w:p>
     <w:p>

</xml_diff>

<commit_message>
Modificado BD para add nova tabela M-N
</commit_message>
<xml_diff>
--- a/MER.docx
+++ b/MER.docx
@@ -3,71 +3,122 @@
 <w:document xmlns:wpc="http://schemas.microsoft.com/office/word/2010/wordprocessingCanvas" xmlns:cx="http://schemas.microsoft.com/office/drawing/2014/chartex" xmlns:cx1="http://schemas.microsoft.com/office/drawing/2015/9/8/chartex" xmlns:cx2="http://schemas.microsoft.com/office/drawing/2015/10/21/chartex" xmlns:cx3="http://schemas.microsoft.com/office/drawing/2016/5/9/chartex" xmlns:cx4="http://schemas.microsoft.com/office/drawing/2016/5/10/chartex" xmlns:cx5="http://schemas.microsoft.com/office/drawing/2016/5/11/chartex" xmlns:cx6="http://schemas.microsoft.com/office/drawing/2016/5/12/chartex" xmlns:cx7="http://schemas.microsoft.com/office/drawing/2016/5/13/chartex" xmlns:cx8="http://schemas.microsoft.com/office/drawing/2016/5/14/chartex" xmlns:mc="http://schemas.openxmlformats.org/markup-compatibility/2006" xmlns:aink="http://schemas.microsoft.com/office/drawing/2016/ink" xmlns:am3d="http://schemas.microsoft.com/office/drawing/2017/model3d" xmlns:o="urn:schemas-microsoft-com:office:office" xmlns:r="http://schemas.openxmlformats.org/officeDocument/2006/relationships" xmlns:m="http://schemas.openxmlformats.org/officeDocument/2006/math" xmlns:v="urn:schemas-microsoft-com:vml" xmlns:wp14="http://schemas.microsoft.com/office/word/2010/wordprocessingDrawing" xmlns:wp="http://schemas.openxmlformats.org/drawingml/2006/wordprocessingDrawing" xmlns:w10="urn:schemas-microsoft-com:office:word" xmlns:w="http://schemas.openxmlformats.org/wordprocessingml/2006/main" xmlns:w14="http://schemas.microsoft.com/office/word/2010/wordml" xmlns:w15="http://schemas.microsoft.com/office/word/2012/wordml" xmlns:w16cid="http://schemas.microsoft.com/office/word/2016/wordml/cid" xmlns:w16se="http://schemas.microsoft.com/office/word/2015/wordml/symex" xmlns:wpg="http://schemas.microsoft.com/office/word/2010/wordprocessingGroup" xmlns:wpi="http://schemas.microsoft.com/office/word/2010/wordprocessingInk" xmlns:wne="http://schemas.microsoft.com/office/word/2006/wordml" xmlns:wps="http://schemas.microsoft.com/office/word/2010/wordprocessingShape" mc:Ignorable="w14 w15 w16se w16cid wp14">
   <w:body>
     <w:p>
-      <w:r>
-        <w:t>Endereco (</w:t>
-      </w:r>
-      <w:r>
-        <w:rPr>
-          <w:u w:val="single"/>
-        </w:rPr>
-        <w:t>id</w:t>
-      </w:r>
-      <w:r>
-        <w:t>, rua, cep, cidade)</w:t>
-      </w:r>
-    </w:p>
-    <w:p>
-      <w:r>
-        <w:t>Site (</w:t>
-      </w:r>
-      <w:r>
-        <w:rPr>
-          <w:u w:val="single"/>
-        </w:rPr>
-        <w:t>id</w:t>
-      </w:r>
-      <w:r>
-        <w:t>, nome, id_Endere</w:t>
-      </w:r>
-      <w:r>
-        <w:t>c</w:t>
-      </w:r>
-      <w:r>
-        <w:t>o)</w:t>
-      </w:r>
-    </w:p>
-    <w:p>
-      <w:r>
-        <w:t>User(</w:t>
-      </w:r>
-      <w:r>
-        <w:rPr>
-          <w:u w:val="single"/>
-        </w:rPr>
+      <w:proofErr w:type="spellStart"/>
+      <w:r>
+        <w:t>Endereco</w:t>
+      </w:r>
+      <w:proofErr w:type="spellEnd"/>
+      <w:r>
+        <w:t xml:space="preserve"> (id, cidade, rua, cep)</w:t>
+      </w:r>
+    </w:p>
+    <w:p>
+      <w:r>
+        <w:t xml:space="preserve">Site (id, nome, </w:t>
+      </w:r>
+      <w:proofErr w:type="spellStart"/>
+      <w:r>
+        <w:t>id_endereco</w:t>
+      </w:r>
+      <w:proofErr w:type="spellEnd"/>
+      <w:r>
+        <w:t>)</w:t>
+      </w:r>
+    </w:p>
+    <w:p>
+      <w:proofErr w:type="gramStart"/>
+      <w:r>
+        <w:t>Loca(</w:t>
+      </w:r>
+      <w:proofErr w:type="gramEnd"/>
+      <w:r>
         <w:t xml:space="preserve">id, </w:t>
       </w:r>
-      <w:r>
-        <w:t>login, senha, nome, email</w:t>
-      </w:r>
-      <w:r>
-        <w:t>, id_site</w:t>
-      </w:r>
+      <w:proofErr w:type="spellStart"/>
+      <w:r>
+        <w:t>nome_identificar_pa</w:t>
+      </w:r>
+      <w:proofErr w:type="spellEnd"/>
+      <w:r>
+        <w:t xml:space="preserve">, </w:t>
+      </w:r>
+      <w:proofErr w:type="spellStart"/>
+      <w:r>
+        <w:t>id_site</w:t>
+      </w:r>
+      <w:proofErr w:type="spellEnd"/>
       <w:r>
         <w:t>)</w:t>
       </w:r>
     </w:p>
     <w:p>
+      <w:proofErr w:type="spellStart"/>
+      <w:proofErr w:type="gramStart"/>
+      <w:r>
+        <w:t>User</w:t>
+      </w:r>
+      <w:proofErr w:type="spellEnd"/>
+      <w:r>
+        <w:t>(</w:t>
+      </w:r>
+      <w:proofErr w:type="gramEnd"/>
+      <w:r>
+        <w:t xml:space="preserve">id, ativo, admin, nome, login, senha, </w:t>
+      </w:r>
+      <w:proofErr w:type="spellStart"/>
+      <w:r>
+        <w:t>email</w:t>
+      </w:r>
+      <w:proofErr w:type="spellEnd"/>
+      <w:r>
+        <w:t xml:space="preserve">, </w:t>
+      </w:r>
+      <w:proofErr w:type="spellStart"/>
+      <w:r>
+        <w:t>id_site</w:t>
+      </w:r>
+      <w:proofErr w:type="spellEnd"/>
+      <w:r>
+        <w:t>)</w:t>
+      </w:r>
+    </w:p>
+    <w:p>
+      <w:proofErr w:type="gramStart"/>
+      <w:r>
+        <w:t>Equipamento(</w:t>
+      </w:r>
+      <w:proofErr w:type="gramEnd"/>
+      <w:r>
+        <w:t xml:space="preserve">id, serial, </w:t>
+      </w:r>
+      <w:proofErr w:type="spellStart"/>
+      <w:r>
+        <w:t>hostname</w:t>
+      </w:r>
+      <w:proofErr w:type="spellEnd"/>
+      <w:r>
+        <w:t xml:space="preserve">, </w:t>
+      </w:r>
+      <w:r>
+        <w:t xml:space="preserve">patrimônio, </w:t>
+      </w:r>
+      <w:proofErr w:type="spellStart"/>
+      <w:r>
+        <w:t>id_local</w:t>
+      </w:r>
+      <w:proofErr w:type="spellEnd"/>
+      <w:r>
+        <w:t>)</w:t>
+      </w:r>
+    </w:p>
+    <w:p>
+      <w:proofErr w:type="gramStart"/>
       <w:r>
         <w:t>Tipo(</w:t>
       </w:r>
-      <w:r>
-        <w:rPr>
-          <w:u w:val="single"/>
-        </w:rPr>
-        <w:t>id,</w:t>
-      </w:r>
-      <w:r>
-        <w:t xml:space="preserve"> nome)</w:t>
+      <w:proofErr w:type="gramEnd"/>
+      <w:r>
+        <w:t>id, nome)</w:t>
       </w:r>
       <w:r>
         <w:t xml:space="preserve"> </w:t>
@@ -80,114 +131,89 @@
       </w:r>
     </w:p>
     <w:p>
-      <w:r>
-        <w:t>Local(id,</w:t>
-      </w:r>
-      <w:r>
-        <w:t>local</w:t>
-      </w:r>
-      <w:r>
-        <w:t>izadoEm</w:t>
-      </w:r>
-      <w:r>
-        <w:t>,</w:t>
-      </w:r>
-      <w:r>
-        <w:t xml:space="preserve"> id_site)</w:t>
-      </w:r>
-    </w:p>
-    <w:p>
-      <w:r>
-        <w:t>Dispositivo</w:t>
-      </w:r>
+      <w:proofErr w:type="gramStart"/>
+      <w:r>
+        <w:t>Relatório(</w:t>
+      </w:r>
+      <w:proofErr w:type="gramEnd"/>
+      <w:r>
+        <w:t>id, serial, patrimônio, data</w:t>
+      </w:r>
+      <w:r>
+        <w:t xml:space="preserve">, </w:t>
+      </w:r>
+      <w:proofErr w:type="spellStart"/>
+      <w:r>
+        <w:t>id_user</w:t>
+      </w:r>
+      <w:proofErr w:type="spellEnd"/>
+      <w:r>
+        <w:t xml:space="preserve">, </w:t>
+      </w:r>
+      <w:proofErr w:type="spellStart"/>
+      <w:r>
+        <w:t>id_acao</w:t>
+      </w:r>
+      <w:proofErr w:type="spellEnd"/>
+      <w:r>
+        <w:t>)</w:t>
+      </w:r>
+    </w:p>
+    <w:p>
+      <w:proofErr w:type="spellStart"/>
+      <w:proofErr w:type="gramStart"/>
+      <w:r>
+        <w:t>Acao</w:t>
+      </w:r>
+      <w:proofErr w:type="spellEnd"/>
       <w:r>
         <w:t>(</w:t>
       </w:r>
-      <w:r>
-        <w:rPr>
-          <w:u w:val="single"/>
-        </w:rPr>
-        <w:t>id,</w:t>
-      </w:r>
-      <w:r>
-        <w:t xml:space="preserve"> serial, </w:t>
-      </w:r>
-      <w:r>
-        <w:t>patrimônio</w:t>
-      </w:r>
-      <w:r>
-        <w:t>,</w:t>
-      </w:r>
-      <w:r>
-        <w:t xml:space="preserve"> hostname,</w:t>
-      </w:r>
-      <w:r>
-        <w:t xml:space="preserve"> id_local, id_tipo</w:t>
-      </w:r>
+      <w:proofErr w:type="gramEnd"/>
+      <w:r>
+        <w:t>id, nome)</w:t>
+      </w:r>
+      <w:r>
+        <w:t xml:space="preserve"> </w:t>
+      </w:r>
+      <w:r>
+        <w:sym w:font="Wingdings" w:char="F0E0"/>
+      </w:r>
+      <w:r>
+        <w:t xml:space="preserve"> (Cadastrar equipamento site, Mover descarte, mudança layout, lançar estoque)</w:t>
+      </w:r>
+    </w:p>
+    <w:p>
+      <w:proofErr w:type="spellStart"/>
+      <w:proofErr w:type="gramStart"/>
+      <w:r>
+        <w:t>TipoEquipamento</w:t>
+      </w:r>
+      <w:proofErr w:type="spellEnd"/>
+      <w:r>
+        <w:t>(</w:t>
+      </w:r>
+      <w:proofErr w:type="spellStart"/>
+      <w:proofErr w:type="gramEnd"/>
+      <w:r>
+        <w:t>id_equipamento</w:t>
+      </w:r>
+      <w:proofErr w:type="spellEnd"/>
+      <w:r>
+        <w:t xml:space="preserve">, </w:t>
+      </w:r>
+      <w:proofErr w:type="spellStart"/>
+      <w:r>
+        <w:t>id_tipo</w:t>
+      </w:r>
+      <w:proofErr w:type="spellEnd"/>
       <w:r>
         <w:t>)</w:t>
-      </w:r>
-    </w:p>
-    <w:p>
-      <w:r>
-        <w:t>Acao =(</w:t>
-      </w:r>
-      <w:r>
-        <w:rPr>
-          <w:u w:val="single"/>
-        </w:rPr>
-        <w:t>Id</w:t>
-      </w:r>
-      <w:r>
-        <w:t>, nome)</w:t>
-      </w:r>
-      <w:r>
-        <w:t xml:space="preserve"> </w:t>
-      </w:r>
-      <w:r>
-        <w:sym w:font="Wingdings" w:char="F0E0"/>
-      </w:r>
-      <w:r>
-        <w:t xml:space="preserve"> </w:t>
-      </w:r>
-      <w:r>
-        <w:t>(Cadastrar equipamento site,</w:t>
-      </w:r>
-      <w:r>
-        <w:t xml:space="preserve"> </w:t>
-      </w:r>
-      <w:r>
-        <w:t>Mover descarte, mudança layout, lançar estoque)</w:t>
       </w:r>
       <w:bookmarkStart w:id="0" w:name="_GoBack"/>
       <w:bookmarkEnd w:id="0"/>
     </w:p>
-    <w:p>
-      <w:r>
-        <w:t>Relatorio(</w:t>
-      </w:r>
-      <w:r>
-        <w:rPr>
-          <w:u w:val="single"/>
-        </w:rPr>
-        <w:t>id,</w:t>
-      </w:r>
-      <w:r>
-        <w:t xml:space="preserve"> data, serial, </w:t>
-      </w:r>
-      <w:r>
-        <w:t xml:space="preserve">patrimônio, id_usuario, </w:t>
-      </w:r>
-      <w:r>
-        <w:t>id_</w:t>
-      </w:r>
-      <w:r>
-        <w:t>acao</w:t>
-      </w:r>
-      <w:r>
-        <w:t>)</w:t>
-      </w:r>
-    </w:p>
+    <w:p/>
     <w:p/>
     <w:p/>
     <w:p/>

</xml_diff>

<commit_message>
Modificado ER do BD
</commit_message>
<xml_diff>
--- a/MER.docx
+++ b/MER.docx
@@ -3,122 +3,79 @@
 <w:document xmlns:wpc="http://schemas.microsoft.com/office/word/2010/wordprocessingCanvas" xmlns:cx="http://schemas.microsoft.com/office/drawing/2014/chartex" xmlns:cx1="http://schemas.microsoft.com/office/drawing/2015/9/8/chartex" xmlns:cx2="http://schemas.microsoft.com/office/drawing/2015/10/21/chartex" xmlns:cx3="http://schemas.microsoft.com/office/drawing/2016/5/9/chartex" xmlns:cx4="http://schemas.microsoft.com/office/drawing/2016/5/10/chartex" xmlns:cx5="http://schemas.microsoft.com/office/drawing/2016/5/11/chartex" xmlns:cx6="http://schemas.microsoft.com/office/drawing/2016/5/12/chartex" xmlns:cx7="http://schemas.microsoft.com/office/drawing/2016/5/13/chartex" xmlns:cx8="http://schemas.microsoft.com/office/drawing/2016/5/14/chartex" xmlns:mc="http://schemas.openxmlformats.org/markup-compatibility/2006" xmlns:aink="http://schemas.microsoft.com/office/drawing/2016/ink" xmlns:am3d="http://schemas.microsoft.com/office/drawing/2017/model3d" xmlns:o="urn:schemas-microsoft-com:office:office" xmlns:r="http://schemas.openxmlformats.org/officeDocument/2006/relationships" xmlns:m="http://schemas.openxmlformats.org/officeDocument/2006/math" xmlns:v="urn:schemas-microsoft-com:vml" xmlns:wp14="http://schemas.microsoft.com/office/word/2010/wordprocessingDrawing" xmlns:wp="http://schemas.openxmlformats.org/drawingml/2006/wordprocessingDrawing" xmlns:w10="urn:schemas-microsoft-com:office:word" xmlns:w="http://schemas.openxmlformats.org/wordprocessingml/2006/main" xmlns:w14="http://schemas.microsoft.com/office/word/2010/wordml" xmlns:w15="http://schemas.microsoft.com/office/word/2012/wordml" xmlns:w16cid="http://schemas.microsoft.com/office/word/2016/wordml/cid" xmlns:w16se="http://schemas.microsoft.com/office/word/2015/wordml/symex" xmlns:wpg="http://schemas.microsoft.com/office/word/2010/wordprocessingGroup" xmlns:wpi="http://schemas.microsoft.com/office/word/2010/wordprocessingInk" xmlns:wne="http://schemas.microsoft.com/office/word/2006/wordml" xmlns:wps="http://schemas.microsoft.com/office/word/2010/wordprocessingShape" mc:Ignorable="w14 w15 w16se w16cid wp14">
   <w:body>
     <w:p>
-      <w:proofErr w:type="spellStart"/>
-      <w:r>
-        <w:t>Endereco</w:t>
-      </w:r>
-      <w:proofErr w:type="spellEnd"/>
-      <w:r>
-        <w:t xml:space="preserve"> (id, cidade, rua, cep)</w:t>
-      </w:r>
-    </w:p>
-    <w:p>
-      <w:r>
-        <w:t xml:space="preserve">Site (id, nome, </w:t>
-      </w:r>
-      <w:proofErr w:type="spellStart"/>
-      <w:r>
-        <w:t>id_endereco</w:t>
-      </w:r>
-      <w:proofErr w:type="spellEnd"/>
+      <w:r>
+        <w:t>Endereco (id, cidade, rua, cep)</w:t>
+      </w:r>
+    </w:p>
+    <w:p>
+      <w:r>
+        <w:t>Site (id, nome, id_endereco)</w:t>
+      </w:r>
+      <w:r>
+        <w:t xml:space="preserve"> </w:t>
+      </w:r>
+      <w:r>
+        <w:sym w:font="Wingdings" w:char="F0E0"/>
+      </w:r>
+      <w:r>
+        <w:t xml:space="preserve"> nome e local do Site</w:t>
+      </w:r>
+    </w:p>
+    <w:p>
+      <w:r>
+        <w:t>Loca(id, nome_identificar_pa, id_site)</w:t>
+      </w:r>
+    </w:p>
+    <w:p>
+      <w:r>
+        <w:t>User(id, ativo, admin, nome, login, senha, email</w:t>
+      </w:r>
+      <w:r>
+        <w:t>, id_site</w:t>
+      </w:r>
       <w:r>
         <w:t>)</w:t>
       </w:r>
     </w:p>
     <w:p>
-      <w:proofErr w:type="gramStart"/>
-      <w:r>
-        <w:t>Loca(</w:t>
-      </w:r>
-      <w:proofErr w:type="gramEnd"/>
-      <w:r>
-        <w:t xml:space="preserve">id, </w:t>
-      </w:r>
-      <w:proofErr w:type="spellStart"/>
-      <w:r>
-        <w:t>nome_identificar_pa</w:t>
-      </w:r>
-      <w:proofErr w:type="spellEnd"/>
-      <w:r>
-        <w:t xml:space="preserve">, </w:t>
-      </w:r>
-      <w:proofErr w:type="spellStart"/>
-      <w:r>
-        <w:t>id_site</w:t>
-      </w:r>
-      <w:proofErr w:type="spellEnd"/>
+      <w:r>
+        <w:t xml:space="preserve">Equipamento(id, serial, hostname, </w:t>
+      </w:r>
+      <w:r>
+        <w:t>patrimônio, id_local</w:t>
+      </w:r>
       <w:r>
         <w:t>)</w:t>
       </w:r>
     </w:p>
     <w:p>
-      <w:proofErr w:type="spellStart"/>
-      <w:proofErr w:type="gramStart"/>
-      <w:r>
-        <w:t>User</w:t>
-      </w:r>
-      <w:proofErr w:type="spellEnd"/>
-      <w:r>
-        <w:t>(</w:t>
-      </w:r>
-      <w:proofErr w:type="gramEnd"/>
-      <w:r>
-        <w:t xml:space="preserve">id, ativo, admin, nome, login, senha, </w:t>
-      </w:r>
-      <w:proofErr w:type="spellStart"/>
-      <w:r>
-        <w:t>email</w:t>
-      </w:r>
-      <w:proofErr w:type="spellEnd"/>
-      <w:r>
-        <w:t xml:space="preserve">, </w:t>
-      </w:r>
-      <w:proofErr w:type="spellStart"/>
-      <w:r>
-        <w:t>id_site</w:t>
-      </w:r>
-      <w:proofErr w:type="spellEnd"/>
+      <w:r>
+        <w:t>Tipo(id, nome)</w:t>
+      </w:r>
+      <w:r>
+        <w:t xml:space="preserve"> </w:t>
+      </w:r>
+      <w:r>
+        <w:sym w:font="Wingdings" w:char="F0E0"/>
+      </w:r>
+      <w:r>
+        <w:t xml:space="preserve"> tipo de equipamento que vai ser cadastrado no estoque</w:t>
+      </w:r>
+    </w:p>
+    <w:p>
+      <w:r>
+        <w:t>Relatório(id, serial, patrimônio, data</w:t>
+      </w:r>
+      <w:r>
+        <w:t>, id_user, id_acao</w:t>
+      </w:r>
       <w:r>
         <w:t>)</w:t>
       </w:r>
     </w:p>
     <w:p>
-      <w:proofErr w:type="gramStart"/>
-      <w:r>
-        <w:t>Equipamento(</w:t>
-      </w:r>
-      <w:proofErr w:type="gramEnd"/>
-      <w:r>
-        <w:t xml:space="preserve">id, serial, </w:t>
-      </w:r>
-      <w:proofErr w:type="spellStart"/>
-      <w:r>
-        <w:t>hostname</w:t>
-      </w:r>
-      <w:proofErr w:type="spellEnd"/>
-      <w:r>
-        <w:t xml:space="preserve">, </w:t>
-      </w:r>
-      <w:r>
-        <w:t xml:space="preserve">patrimônio, </w:t>
-      </w:r>
-      <w:proofErr w:type="spellStart"/>
-      <w:r>
-        <w:t>id_local</w:t>
-      </w:r>
-      <w:proofErr w:type="spellEnd"/>
-      <w:r>
-        <w:t>)</w:t>
-      </w:r>
-    </w:p>
-    <w:p>
-      <w:proofErr w:type="gramStart"/>
-      <w:r>
-        <w:t>Tipo(</w:t>
-      </w:r>
-      <w:proofErr w:type="gramEnd"/>
-      <w:r>
-        <w:t>id, nome)</w:t>
+      <w:r>
+        <w:t>Acao(id, nome)</w:t>
       </w:r>
       <w:r>
         <w:t xml:space="preserve"> </w:t>
@@ -127,95 +84,20 @@
         <w:sym w:font="Wingdings" w:char="F0E0"/>
       </w:r>
       <w:r>
-        <w:t xml:space="preserve"> tipo de equipamento que vai ser cadastrado no estoque</w:t>
-      </w:r>
-    </w:p>
-    <w:p>
-      <w:proofErr w:type="gramStart"/>
-      <w:r>
-        <w:t>Relatório(</w:t>
-      </w:r>
-      <w:proofErr w:type="gramEnd"/>
-      <w:r>
-        <w:t>id, serial, patrimônio, data</w:t>
-      </w:r>
-      <w:r>
-        <w:t xml:space="preserve">, </w:t>
-      </w:r>
-      <w:proofErr w:type="spellStart"/>
-      <w:r>
-        <w:t>id_user</w:t>
-      </w:r>
-      <w:proofErr w:type="spellEnd"/>
-      <w:r>
-        <w:t xml:space="preserve">, </w:t>
-      </w:r>
-      <w:proofErr w:type="spellStart"/>
-      <w:r>
-        <w:t>id_acao</w:t>
-      </w:r>
-      <w:proofErr w:type="spellEnd"/>
-      <w:r>
-        <w:t>)</w:t>
-      </w:r>
-    </w:p>
-    <w:p>
-      <w:proofErr w:type="spellStart"/>
-      <w:proofErr w:type="gramStart"/>
-      <w:r>
-        <w:t>Acao</w:t>
-      </w:r>
-      <w:proofErr w:type="spellEnd"/>
-      <w:r>
-        <w:t>(</w:t>
-      </w:r>
-      <w:proofErr w:type="gramEnd"/>
-      <w:r>
-        <w:t>id, nome)</w:t>
-      </w:r>
-      <w:r>
-        <w:t xml:space="preserve"> </w:t>
-      </w:r>
-      <w:r>
-        <w:sym w:font="Wingdings" w:char="F0E0"/>
-      </w:r>
-      <w:r>
         <w:t xml:space="preserve"> (Cadastrar equipamento site, Mover descarte, mudança layout, lançar estoque)</w:t>
       </w:r>
     </w:p>
     <w:p>
-      <w:proofErr w:type="spellStart"/>
-      <w:proofErr w:type="gramStart"/>
-      <w:r>
-        <w:t>TipoEquipamento</w:t>
-      </w:r>
-      <w:proofErr w:type="spellEnd"/>
-      <w:r>
-        <w:t>(</w:t>
-      </w:r>
-      <w:proofErr w:type="spellStart"/>
-      <w:proofErr w:type="gramEnd"/>
-      <w:r>
-        <w:t>id_equipamento</w:t>
-      </w:r>
-      <w:proofErr w:type="spellEnd"/>
-      <w:r>
-        <w:t xml:space="preserve">, </w:t>
-      </w:r>
-      <w:proofErr w:type="spellStart"/>
-      <w:r>
-        <w:t>id_tipo</w:t>
-      </w:r>
-      <w:proofErr w:type="spellEnd"/>
-      <w:r>
-        <w:t>)</w:t>
-      </w:r>
+      <w:r>
+        <w:t>TipoEquipamento(id_equipamento, id_tipo)</w:t>
+      </w:r>
+    </w:p>
+    <w:p/>
+    <w:p/>
+    <w:p>
       <w:bookmarkStart w:id="0" w:name="_GoBack"/>
       <w:bookmarkEnd w:id="0"/>
     </w:p>
-    <w:p/>
-    <w:p/>
-    <w:p/>
     <w:p/>
     <w:sectPr>
       <w:footerReference w:type="default" r:id="rId6"/>

</xml_diff>

<commit_message>
Modificado descrição do BD - MER
</commit_message>
<xml_diff>
--- a/MER.docx
+++ b/MER.docx
@@ -94,10 +94,339 @@
     </w:p>
     <w:p/>
     <w:p/>
-    <w:p>
+    <w:p/>
+    <w:p>
+      <w:r>
+        <w:t>===================Criar nova DB========================</w:t>
+      </w:r>
+    </w:p>
+    <w:p/>
+    <w:p/>
+    <w:p>
+      <w:r>
+        <w:t>Endereco(</w:t>
+      </w:r>
+      <w:r>
+        <w:rPr>
+          <w:b/>
+        </w:rPr>
+        <w:t>id</w:t>
+      </w:r>
+      <w:r>
+        <w:t>, cidade, rua, cep)</w:t>
+      </w:r>
+    </w:p>
+    <w:p>
+      <w:r>
+        <w:t>Site(</w:t>
+      </w:r>
+      <w:r>
+        <w:rPr>
+          <w:b/>
+        </w:rPr>
+        <w:t>id</w:t>
+      </w:r>
+      <w:r>
+        <w:t>, nome</w:t>
+      </w:r>
+      <w:r>
+        <w:t>, id_endereco</w:t>
+      </w:r>
+      <w:r>
+        <w:t>)</w:t>
+      </w:r>
+      <w:r>
+        <w:t xml:space="preserve"> </w:t>
+      </w:r>
+      <w:r>
+        <w:sym w:font="Wingdings" w:char="F0E0"/>
+      </w:r>
+      <w:r>
+        <w:t xml:space="preserve"> nome_do_site ex.: Mapfre (São Carlos)</w:t>
+      </w:r>
+    </w:p>
+    <w:p>
+      <w:r>
+        <w:t>Empr</w:t>
+      </w:r>
+      <w:r>
+        <w:t>e</w:t>
+      </w:r>
+      <w:r>
+        <w:t>stimo(</w:t>
+      </w:r>
+      <w:r>
+        <w:rPr>
+          <w:b/>
+        </w:rPr>
+        <w:t>id</w:t>
+      </w:r>
+      <w:r>
+        <w:t>, data_emprestimo, data_devolução, status</w:t>
+      </w:r>
+      <w:r>
+        <w:t>,</w:t>
+      </w:r>
+      <w:r>
+        <w:t xml:space="preserve"> id_funcionario, </w:t>
+      </w:r>
+      <w:r>
+        <w:t>id_site</w:t>
+      </w:r>
+      <w:r>
+        <w:t xml:space="preserve">) </w:t>
+      </w:r>
+      <w:r>
+        <w:sym w:font="Wingdings" w:char="F0E0"/>
+      </w:r>
+      <w:r>
+        <w:t xml:space="preserve"> status: 0 – disponível para empréstimo, 1 - emprestado</w:t>
+      </w:r>
+    </w:p>
+    <w:p>
+      <w:r>
+        <w:t>User</w:t>
+      </w:r>
+      <w:r>
+        <w:t>Adm</w:t>
+      </w:r>
+      <w:r>
+        <w:t>(</w:t>
+      </w:r>
+      <w:r>
+        <w:rPr>
+          <w:b/>
+        </w:rPr>
+        <w:t xml:space="preserve">id, </w:t>
+      </w:r>
+      <w:r>
+        <w:t xml:space="preserve">nome, </w:t>
+      </w:r>
+      <w:r>
+        <w:t xml:space="preserve">login, senha, </w:t>
+      </w:r>
+      <w:r>
+        <w:t>email, admin, ativo</w:t>
+      </w:r>
+      <w:r>
+        <w:t>, id</w:t>
+      </w:r>
+      <w:r>
+        <w:t>_site</w:t>
+      </w:r>
+      <w:r>
+        <w:t>)</w:t>
+      </w:r>
+    </w:p>
+    <w:p>
+      <w:r>
+        <w:t>Acao(</w:t>
+      </w:r>
+      <w:r>
+        <w:rPr>
+          <w:b/>
+        </w:rPr>
+        <w:t>id</w:t>
+      </w:r>
+      <w:r>
+        <w:t>, nome)</w:t>
+      </w:r>
+      <w:r>
+        <w:t xml:space="preserve"> </w:t>
+      </w:r>
+      <w:r>
+        <w:sym w:font="Wingdings" w:char="F0E0"/>
+      </w:r>
+      <w:r>
+        <w:t xml:space="preserve"> (Cadastrar equipamento site, Mover descarte, mudança layout, lançar estoque)</w:t>
+      </w:r>
       <w:bookmarkStart w:id="0" w:name="_GoBack"/>
       <w:bookmarkEnd w:id="0"/>
     </w:p>
+    <w:p>
+      <w:r>
+        <w:t>Relatorio(</w:t>
+      </w:r>
+      <w:r>
+        <w:rPr>
+          <w:b/>
+        </w:rPr>
+        <w:t>id</w:t>
+      </w:r>
+      <w:r>
+        <w:t>, serial, patrimonio, data</w:t>
+      </w:r>
+      <w:r>
+        <w:t>, id_UserAdmin</w:t>
+      </w:r>
+      <w:r>
+        <w:t>, id_acao</w:t>
+      </w:r>
+      <w:r>
+        <w:t>)</w:t>
+      </w:r>
+    </w:p>
+    <w:p>
+      <w:pPr>
+        <w:spacing w:before="240"/>
+      </w:pPr>
+      <w:r>
+        <w:t>Tipo(</w:t>
+      </w:r>
+      <w:r>
+        <w:rPr>
+          <w:b/>
+        </w:rPr>
+        <w:t>id,</w:t>
+      </w:r>
+      <w:r>
+        <w:t xml:space="preserve"> nome)</w:t>
+      </w:r>
+    </w:p>
+    <w:p>
+      <w:pPr>
+        <w:spacing w:before="240"/>
+      </w:pPr>
+      <w:r>
+        <w:t>Computador(</w:t>
+      </w:r>
+      <w:r>
+        <w:rPr>
+          <w:b/>
+        </w:rPr>
+        <w:t xml:space="preserve">id, </w:t>
+      </w:r>
+      <w:r>
+        <w:t>serial, hostname, patrimônio</w:t>
+      </w:r>
+      <w:r>
+        <w:t>, id_site</w:t>
+      </w:r>
+      <w:r>
+        <w:t>)</w:t>
+      </w:r>
+    </w:p>
+    <w:p>
+      <w:pPr>
+        <w:spacing w:before="240"/>
+      </w:pPr>
+      <w:r>
+        <w:t>LocalPa(</w:t>
+      </w:r>
+      <w:r>
+        <w:rPr>
+          <w:b/>
+        </w:rPr>
+        <w:t>id</w:t>
+      </w:r>
+      <w:r>
+        <w:t>, nomeIdPa</w:t>
+      </w:r>
+      <w:r>
+        <w:t>, id_site</w:t>
+      </w:r>
+      <w:r>
+        <w:t>)</w:t>
+      </w:r>
+    </w:p>
+    <w:p>
+      <w:pPr>
+        <w:spacing w:before="240"/>
+      </w:pPr>
+      <w:r>
+        <w:t>localFisico(</w:t>
+      </w:r>
+      <w:r>
+        <w:rPr>
+          <w:b/>
+        </w:rPr>
+        <w:t>id,</w:t>
+      </w:r>
+      <w:r>
+        <w:t xml:space="preserve"> nome</w:t>
+      </w:r>
+      <w:r>
+        <w:t xml:space="preserve">, </w:t>
+      </w:r>
+      <w:r>
+        <w:t>id_site</w:t>
+      </w:r>
+      <w:r>
+        <w:t xml:space="preserve">) </w:t>
+      </w:r>
+      <w:r>
+        <w:sym w:font="Wingdings" w:char="F0E0"/>
+      </w:r>
+      <w:r>
+        <w:t xml:space="preserve"> ex.: Estoque, Inventário, descarte</w:t>
+      </w:r>
+    </w:p>
+    <w:p>
+      <w:pPr>
+        <w:spacing w:before="240"/>
+      </w:pPr>
+      <w:r>
+        <w:t>funcionario</w:t>
+      </w:r>
+      <w:r>
+        <w:t>(</w:t>
+      </w:r>
+      <w:r>
+        <w:rPr>
+          <w:b/>
+        </w:rPr>
+        <w:t>id</w:t>
+      </w:r>
+      <w:r>
+        <w:t>, nome, cpf</w:t>
+      </w:r>
+      <w:r>
+        <w:t>, id_computador, id_endereco</w:t>
+      </w:r>
+      <w:r>
+        <w:t>)</w:t>
+      </w:r>
+    </w:p>
+    <w:p>
+      <w:pPr>
+        <w:spacing w:before="240"/>
+      </w:pPr>
+      <w:r>
+        <w:t>telefone(</w:t>
+      </w:r>
+      <w:r>
+        <w:t>id_funcionario</w:t>
+      </w:r>
+      <w:r>
+        <w:t>, numero)</w:t>
+      </w:r>
+    </w:p>
+    <w:p>
+      <w:pPr>
+        <w:spacing w:before="240"/>
+      </w:pPr>
+      <w:r>
+        <w:t>EmprestimoComputador(idEmprestimo, idComputador</w:t>
+      </w:r>
+      <w:r>
+        <w:t>)</w:t>
+      </w:r>
+    </w:p>
+    <w:p>
+      <w:pPr>
+        <w:spacing w:before="240"/>
+      </w:pPr>
+      <w:r>
+        <w:lastRenderedPageBreak/>
+        <w:t>TipoComputador(id_tipo, id_computador)</w:t>
+      </w:r>
+    </w:p>
+    <w:p>
+      <w:pPr>
+        <w:spacing w:before="240"/>
+      </w:pPr>
+    </w:p>
+    <w:p/>
     <w:p/>
     <w:sectPr>
       <w:footerReference w:type="default" r:id="rId6"/>
@@ -154,12 +483,12 @@
                 <wp:posOffset>0</wp:posOffset>
               </wp:positionH>
               <wp:positionV relativeFrom="page">
-                <wp:posOffset>10227945</wp:posOffset>
+                <wp:posOffset>10228580</wp:posOffset>
               </wp:positionV>
               <wp:extent cx="7560310" cy="273050"/>
               <wp:effectExtent l="0" t="0" r="0" b="12700"/>
               <wp:wrapNone/>
-              <wp:docPr id="1" name="MSIPCMa61c422ab598e9f66937c151" descr="{&quot;HashCode&quot;:1401667230,&quot;Height&quot;:841.0,&quot;Width&quot;:595.0,&quot;Placement&quot;:&quot;Footer&quot;,&quot;Index&quot;:&quot;Primary&quot;,&quot;Section&quot;:1,&quot;Top&quot;:0.0,&quot;Left&quot;:0.0}"/>
+              <wp:docPr id="1" name="MSIPCM49374fedb9104dd23d47208a" descr="{&quot;HashCode&quot;:-839211967,&quot;Height&quot;:841.0,&quot;Width&quot;:595.0,&quot;Placement&quot;:&quot;Footer&quot;,&quot;Index&quot;:&quot;Primary&quot;,&quot;Section&quot;:1,&quot;Top&quot;:0.0,&quot;Left&quot;:0.0}"/>
               <wp:cNvGraphicFramePr/>
               <a:graphic xmlns:a="http://schemas.openxmlformats.org/drawingml/2006/main">
                 <a:graphicData uri="http://schemas.microsoft.com/office/word/2010/wordprocessingShape">
@@ -205,7 +534,7 @@
                               <w:color w:val="737373"/>
                               <w:sz w:val="20"/>
                             </w:rPr>
-                            <w:t xml:space="preserve">Classificação: Uso Interno  </w:t>
+                            <w:t xml:space="preserve">Classificação: Público  </w:t>
                           </w:r>
                         </w:p>
                       </w:txbxContent>
@@ -228,7 +557,7 @@
               <v:stroke joinstyle="miter"/>
               <v:path gradientshapeok="t" o:connecttype="rect"/>
             </v:shapetype>
-            <v:shape id="MSIPCMa61c422ab598e9f66937c151" o:spid="_x0000_s1026" type="#_x0000_t202" alt="{&quot;HashCode&quot;:1401667230,&quot;Height&quot;:841.0,&quot;Width&quot;:595.0,&quot;Placement&quot;:&quot;Footer&quot;,&quot;Index&quot;:&quot;Primary&quot;,&quot;Section&quot;:1,&quot;Top&quot;:0.0,&quot;Left&quot;:0.0}" style="position:absolute;margin-left:0;margin-top:805.35pt;width:595.3pt;height:21.5pt;z-index:251659264;visibility:visible;mso-wrap-style:square;mso-wrap-distance-left:9pt;mso-wrap-distance-top:0;mso-wrap-distance-right:9pt;mso-wrap-distance-bottom:0;mso-position-horizontal:absolute;mso-position-horizontal-relative:page;mso-position-vertical:absolute;mso-position-vertical-relative:page;v-text-anchor:bottom" o:gfxdata="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" o:allowincell="f" filled="f" stroked="f" strokeweight=".5pt">
+            <v:shape id="MSIPCM49374fedb9104dd23d47208a" o:spid="_x0000_s1026" type="#_x0000_t202" alt="{&quot;HashCode&quot;:-839211967,&quot;Height&quot;:841.0,&quot;Width&quot;:595.0,&quot;Placement&quot;:&quot;Footer&quot;,&quot;Index&quot;:&quot;Primary&quot;,&quot;Section&quot;:1,&quot;Top&quot;:0.0,&quot;Left&quot;:0.0}" style="position:absolute;margin-left:0;margin-top:805.4pt;width:595.3pt;height:21.5pt;z-index:251659264;visibility:visible;mso-wrap-style:square;mso-wrap-distance-left:9pt;mso-wrap-distance-top:0;mso-wrap-distance-right:9pt;mso-wrap-distance-bottom:0;mso-position-horizontal:absolute;mso-position-horizontal-relative:page;mso-position-vertical:absolute;mso-position-vertical-relative:page;v-text-anchor:bottom" o:gfxdata="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" o:allowincell="f" filled="f" stroked="f" strokeweight=".5pt">
               <v:textbox inset=",0,,0">
                 <w:txbxContent>
                   <w:p>
@@ -247,7 +576,7 @@
                         <w:color w:val="737373"/>
                         <w:sz w:val="20"/>
                       </w:rPr>
-                      <w:t xml:space="preserve">Classificação: Uso Interno  </w:t>
+                      <w:t xml:space="preserve">Classificação: Público  </w:t>
                     </w:r>
                   </w:p>
                 </w:txbxContent>
@@ -684,6 +1013,7 @@
   <w:style w:type="paragraph" w:default="1" w:styleId="Normal">
     <w:name w:val="Normal"/>
     <w:qFormat/>
+    <w:rsid w:val="002F7439"/>
   </w:style>
   <w:style w:type="character" w:default="1" w:styleId="Fontepargpadro">
     <w:name w:val="Default Paragraph Font"/>

</xml_diff>

<commit_message>
Adicionado restrição no BD para computar no P.A
</commit_message>
<xml_diff>
--- a/MER.docx
+++ b/MER.docx
@@ -186,6 +186,176 @@
         <w:spacing w:before="240"/>
       </w:pPr>
       <w:r>
+        <w:t>funcionario(</w:t>
+      </w:r>
+      <w:r>
+        <w:rPr>
+          <w:b/>
+        </w:rPr>
+        <w:t>id</w:t>
+      </w:r>
+      <w:r>
+        <w:t>, nome, cpf, id_computador, id_endereco)</w:t>
+      </w:r>
+    </w:p>
+    <w:p>
+      <w:pPr>
+        <w:spacing w:before="240"/>
+      </w:pPr>
+      <w:r>
+        <w:t xml:space="preserve">telefone(id_funcionario, </w:t>
+      </w:r>
+      <w:r>
+        <w:t xml:space="preserve">ddd, </w:t>
+      </w:r>
+      <w:r>
+        <w:t>numero)</w:t>
+      </w:r>
+    </w:p>
+    <w:p>
+      <w:r>
+        <w:t>Empr</w:t>
+      </w:r>
+      <w:r>
+        <w:t>e</w:t>
+      </w:r>
+      <w:r>
+        <w:t>stimo(</w:t>
+      </w:r>
+      <w:r>
+        <w:rPr>
+          <w:b/>
+        </w:rPr>
+        <w:t>id</w:t>
+      </w:r>
+      <w:r>
+        <w:t>, data_emprestimo, data_devolução, status</w:t>
+      </w:r>
+      <w:r>
+        <w:t>,</w:t>
+      </w:r>
+      <w:r>
+        <w:t xml:space="preserve"> id_</w:t>
+      </w:r>
+      <w:r>
+        <w:t>Funcionario</w:t>
+      </w:r>
+      <w:r>
+        <w:t xml:space="preserve">, </w:t>
+      </w:r>
+      <w:r>
+        <w:t>id_site</w:t>
+      </w:r>
+      <w:r>
+        <w:t xml:space="preserve">) </w:t>
+      </w:r>
+      <w:r>
+        <w:sym w:font="Wingdings" w:char="F0E0"/>
+      </w:r>
+      <w:r>
+        <w:t xml:space="preserve"> Status: bool: 1:emprestado – 0: devolvido</w:t>
+      </w:r>
+    </w:p>
+    <w:p>
+      <w:r>
+        <w:t>Acao(</w:t>
+      </w:r>
+      <w:r>
+        <w:rPr>
+          <w:b/>
+        </w:rPr>
+        <w:t>id</w:t>
+      </w:r>
+      <w:r>
+        <w:t>, nome)</w:t>
+      </w:r>
+      <w:r>
+        <w:t xml:space="preserve"> </w:t>
+      </w:r>
+      <w:r>
+        <w:sym w:font="Wingdings" w:char="F0E0"/>
+      </w:r>
+      <w:r>
+        <w:t xml:space="preserve"> (Cadastrar equipamento site, Mover descarte, mudança layout, lançar estoque)</w:t>
+      </w:r>
+    </w:p>
+    <w:p>
+      <w:r>
+        <w:t>Relatorio(</w:t>
+      </w:r>
+      <w:r>
+        <w:rPr>
+          <w:b/>
+        </w:rPr>
+        <w:t>id</w:t>
+      </w:r>
+      <w:r>
+        <w:t>, serial, patrimonio, data</w:t>
+      </w:r>
+      <w:r>
+        <w:t>, id_</w:t>
+      </w:r>
+      <w:r>
+        <w:t>usuario</w:t>
+      </w:r>
+      <w:r>
+        <w:t>, id_acao</w:t>
+      </w:r>
+      <w:r>
+        <w:t>)</w:t>
+      </w:r>
+    </w:p>
+    <w:p>
+      <w:pPr>
+        <w:spacing w:before="240"/>
+      </w:pPr>
+      <w:r>
+        <w:t>Tipo(</w:t>
+      </w:r>
+      <w:r>
+        <w:rPr>
+          <w:b/>
+        </w:rPr>
+        <w:t>id,</w:t>
+      </w:r>
+      <w:r>
+        <w:t xml:space="preserve"> nome)</w:t>
+      </w:r>
+    </w:p>
+    <w:p>
+      <w:pPr>
+        <w:spacing w:before="240"/>
+      </w:pPr>
+      <w:r>
+        <w:t>LocalPa(</w:t>
+      </w:r>
+      <w:r>
+        <w:rPr>
+          <w:b/>
+        </w:rPr>
+        <w:t>id</w:t>
+      </w:r>
+      <w:r>
+        <w:t xml:space="preserve">, </w:t>
+      </w:r>
+      <w:r>
+        <w:t>descricao</w:t>
+      </w:r>
+      <w:r>
+        <w:t>Pa</w:t>
+      </w:r>
+      <w:r>
+        <w:t>, id_site</w:t>
+      </w:r>
+      <w:r>
+        <w:t>)</w:t>
+      </w:r>
+    </w:p>
+    <w:p>
+      <w:pPr>
+        <w:spacing w:before="240"/>
+      </w:pPr>
+      <w:r>
         <w:t>Computador(</w:t>
       </w:r>
       <w:r>
@@ -195,7 +365,24 @@
         <w:t xml:space="preserve">id, </w:t>
       </w:r>
       <w:r>
-        <w:t>serial, hostname, patrimônio, id_site, id_status)</w:t>
+        <w:t>serial, hostname, patrimônio,</w:t>
+      </w:r>
+      <w:r>
+        <w:t xml:space="preserve"> </w:t>
+      </w:r>
+      <w:r>
+        <w:t xml:space="preserve"> </w:t>
+      </w:r>
+      <w:r>
+        <w:t>id_localPa</w:t>
+      </w:r>
+      <w:bookmarkStart w:id="0" w:name="_GoBack"/>
+      <w:bookmarkEnd w:id="0"/>
+      <w:r>
+        <w:t xml:space="preserve">, </w:t>
+      </w:r>
+      <w:r>
+        <w:t>id_site, id_status)</w:t>
       </w:r>
     </w:p>
     <w:p>
@@ -203,131 +390,7 @@
         <w:spacing w:before="240"/>
       </w:pPr>
       <w:r>
-        <w:t>funcionario(</w:t>
-      </w:r>
-      <w:r>
-        <w:rPr>
-          <w:b/>
-        </w:rPr>
-        <w:t>id</w:t>
-      </w:r>
-      <w:r>
-        <w:t>, nome, cpf, id_computador, id_endereco)</w:t>
-      </w:r>
-    </w:p>
-    <w:p>
-      <w:pPr>
-        <w:spacing w:before="240"/>
-      </w:pPr>
-      <w:r>
-        <w:t xml:space="preserve">telefone(id_funcionario, </w:t>
-      </w:r>
-      <w:r>
-        <w:t xml:space="preserve">ddd, </w:t>
-      </w:r>
-      <w:r>
-        <w:t>numero)</w:t>
-      </w:r>
-    </w:p>
-    <w:p>
-      <w:r>
-        <w:t>Empr</w:t>
-      </w:r>
-      <w:r>
-        <w:t>e</w:t>
-      </w:r>
-      <w:r>
-        <w:t>stimo(</w:t>
-      </w:r>
-      <w:r>
-        <w:rPr>
-          <w:b/>
-        </w:rPr>
-        <w:t>id</w:t>
-      </w:r>
-      <w:r>
-        <w:t>, data_emprestimo, data_devolução, status</w:t>
-      </w:r>
-      <w:r>
-        <w:t>,</w:t>
-      </w:r>
-      <w:r>
-        <w:t xml:space="preserve"> id_</w:t>
-      </w:r>
-      <w:r>
-        <w:t>Funcionario</w:t>
-      </w:r>
-      <w:r>
-        <w:t xml:space="preserve">, </w:t>
-      </w:r>
-      <w:r>
-        <w:t>id_site</w:t>
-      </w:r>
-      <w:r>
-        <w:t xml:space="preserve">) </w:t>
-      </w:r>
-      <w:r>
-        <w:sym w:font="Wingdings" w:char="F0E0"/>
-      </w:r>
-      <w:r>
-        <w:t xml:space="preserve"> Status: bool: 1:emprestado – 0: devolvido</w:t>
-      </w:r>
-    </w:p>
-    <w:p>
-      <w:r>
-        <w:t>Acao(</w:t>
-      </w:r>
-      <w:r>
-        <w:rPr>
-          <w:b/>
-        </w:rPr>
-        <w:t>id</w:t>
-      </w:r>
-      <w:r>
-        <w:t>, nome)</w:t>
-      </w:r>
-      <w:r>
-        <w:t xml:space="preserve"> </w:t>
-      </w:r>
-      <w:r>
-        <w:sym w:font="Wingdings" w:char="F0E0"/>
-      </w:r>
-      <w:r>
-        <w:t xml:space="preserve"> (Cadastrar equipamento site, Mover descarte, mudança layout, lançar estoque)</w:t>
-      </w:r>
-    </w:p>
-    <w:p>
-      <w:r>
-        <w:t>Relatorio(</w:t>
-      </w:r>
-      <w:r>
-        <w:rPr>
-          <w:b/>
-        </w:rPr>
-        <w:t>id</w:t>
-      </w:r>
-      <w:r>
-        <w:t>, serial, patrimonio, data</w:t>
-      </w:r>
-      <w:r>
-        <w:t>, id_</w:t>
-      </w:r>
-      <w:r>
-        <w:t>usuario</w:t>
-      </w:r>
-      <w:r>
-        <w:t>, id_acao</w:t>
-      </w:r>
-      <w:r>
-        <w:t>)</w:t>
-      </w:r>
-    </w:p>
-    <w:p>
-      <w:pPr>
-        <w:spacing w:before="240"/>
-      </w:pPr>
-      <w:r>
-        <w:t>Tipo(</w:t>
+        <w:t>localFisico(</w:t>
       </w:r>
       <w:r>
         <w:rPr>
@@ -336,7 +399,22 @@
         <w:t>id,</w:t>
       </w:r>
       <w:r>
-        <w:t xml:space="preserve"> nome)</w:t>
+        <w:t xml:space="preserve"> nome</w:t>
+      </w:r>
+      <w:r>
+        <w:t xml:space="preserve">, </w:t>
+      </w:r>
+      <w:r>
+        <w:t>id_site</w:t>
+      </w:r>
+      <w:r>
+        <w:t xml:space="preserve">) </w:t>
+      </w:r>
+      <w:r>
+        <w:sym w:font="Wingdings" w:char="F0E0"/>
+      </w:r>
+      <w:r>
+        <w:t xml:space="preserve"> ex.: Estoque, Inventário, descarte</w:t>
       </w:r>
     </w:p>
     <w:p>
@@ -344,25 +422,7 @@
         <w:spacing w:before="240"/>
       </w:pPr>
       <w:r>
-        <w:t>LocalPa(</w:t>
-      </w:r>
-      <w:r>
-        <w:rPr>
-          <w:b/>
-        </w:rPr>
-        <w:t>id</w:t>
-      </w:r>
-      <w:r>
-        <w:t xml:space="preserve">, </w:t>
-      </w:r>
-      <w:r>
-        <w:t>descricao</w:t>
-      </w:r>
-      <w:r>
-        <w:t>Pa</w:t>
-      </w:r>
-      <w:r>
-        <w:t>, id_site</w:t>
+        <w:t>EmprestimoComputador(idEmprestimo, idComputador</w:t>
       </w:r>
       <w:r>
         <w:t>)</w:t>
@@ -373,55 +433,7 @@
         <w:spacing w:before="240"/>
       </w:pPr>
       <w:r>
-        <w:t>localFisico(</w:t>
-      </w:r>
-      <w:r>
-        <w:rPr>
-          <w:b/>
-        </w:rPr>
-        <w:t>id,</w:t>
-      </w:r>
-      <w:r>
-        <w:t xml:space="preserve"> nome</w:t>
-      </w:r>
-      <w:r>
-        <w:t xml:space="preserve">, </w:t>
-      </w:r>
-      <w:r>
-        <w:t>id_site</w:t>
-      </w:r>
-      <w:r>
-        <w:t xml:space="preserve">) </w:t>
-      </w:r>
-      <w:r>
-        <w:sym w:font="Wingdings" w:char="F0E0"/>
-      </w:r>
-      <w:r>
-        <w:t xml:space="preserve"> ex.: Estoque, Inventário, descarte</w:t>
-      </w:r>
-    </w:p>
-    <w:p>
-      <w:pPr>
-        <w:spacing w:before="240"/>
-      </w:pPr>
-      <w:r>
-        <w:t>EmprestimoComputador(idEmprestimo, idComputador</w:t>
-      </w:r>
-      <w:r>
-        <w:t>)</w:t>
-      </w:r>
-    </w:p>
-    <w:p>
-      <w:pPr>
-        <w:spacing w:before="240"/>
-      </w:pPr>
-      <w:r>
-        <w:t>TipoComp</w:t>
-      </w:r>
-      <w:bookmarkStart w:id="0" w:name="_GoBack"/>
-      <w:bookmarkEnd w:id="0"/>
-      <w:r>
-        <w:t>utador(id_tipo, id_computador)</w:t>
+        <w:t>TipoComputador(id_tipo, id_computador)</w:t>
       </w:r>
     </w:p>
     <w:p>

</xml_diff>

<commit_message>
MOdicado BD e começando editar MER
</commit_message>
<xml_diff>
--- a/MER.docx
+++ b/MER.docx
@@ -3,13 +3,26 @@
 <w:document xmlns:wpc="http://schemas.microsoft.com/office/word/2010/wordprocessingCanvas" xmlns:cx="http://schemas.microsoft.com/office/drawing/2014/chartex" xmlns:cx1="http://schemas.microsoft.com/office/drawing/2015/9/8/chartex" xmlns:cx2="http://schemas.microsoft.com/office/drawing/2015/10/21/chartex" xmlns:cx3="http://schemas.microsoft.com/office/drawing/2016/5/9/chartex" xmlns:cx4="http://schemas.microsoft.com/office/drawing/2016/5/10/chartex" xmlns:cx5="http://schemas.microsoft.com/office/drawing/2016/5/11/chartex" xmlns:cx6="http://schemas.microsoft.com/office/drawing/2016/5/12/chartex" xmlns:cx7="http://schemas.microsoft.com/office/drawing/2016/5/13/chartex" xmlns:cx8="http://schemas.microsoft.com/office/drawing/2016/5/14/chartex" xmlns:mc="http://schemas.openxmlformats.org/markup-compatibility/2006" xmlns:aink="http://schemas.microsoft.com/office/drawing/2016/ink" xmlns:am3d="http://schemas.microsoft.com/office/drawing/2017/model3d" xmlns:o="urn:schemas-microsoft-com:office:office" xmlns:r="http://schemas.openxmlformats.org/officeDocument/2006/relationships" xmlns:m="http://schemas.openxmlformats.org/officeDocument/2006/math" xmlns:v="urn:schemas-microsoft-com:vml" xmlns:wp14="http://schemas.microsoft.com/office/word/2010/wordprocessingDrawing" xmlns:wp="http://schemas.openxmlformats.org/drawingml/2006/wordprocessingDrawing" xmlns:w10="urn:schemas-microsoft-com:office:word" xmlns:w="http://schemas.openxmlformats.org/wordprocessingml/2006/main" xmlns:w14="http://schemas.microsoft.com/office/word/2010/wordml" xmlns:w15="http://schemas.microsoft.com/office/word/2012/wordml" xmlns:w16cid="http://schemas.microsoft.com/office/word/2016/wordml/cid" xmlns:w16se="http://schemas.microsoft.com/office/word/2015/wordml/symex" xmlns:wpg="http://schemas.microsoft.com/office/word/2010/wordprocessingGroup" xmlns:wpi="http://schemas.microsoft.com/office/word/2010/wordprocessingInk" xmlns:wne="http://schemas.microsoft.com/office/word/2006/wordml" xmlns:wps="http://schemas.microsoft.com/office/word/2010/wordprocessingShape" mc:Ignorable="w14 w15 w16se w16cid wp14">
   <w:body>
     <w:p>
-      <w:r>
-        <w:t>Endereco (id, cidade, rua, cep)</w:t>
-      </w:r>
-    </w:p>
-    <w:p>
-      <w:r>
-        <w:t>Site (id, nome, id_endereco)</w:t>
+      <w:proofErr w:type="spellStart"/>
+      <w:r>
+        <w:t>Endereco</w:t>
+      </w:r>
+      <w:proofErr w:type="spellEnd"/>
+      <w:r>
+        <w:t xml:space="preserve"> (id, cidade, rua, cep)</w:t>
+      </w:r>
+    </w:p>
+    <w:p>
+      <w:r>
+        <w:t xml:space="preserve">Site (id, nome, </w:t>
+      </w:r>
+      <w:proofErr w:type="spellStart"/>
+      <w:r>
+        <w:t>id_endereco</w:t>
+      </w:r>
+      <w:proofErr w:type="spellEnd"/>
+      <w:r>
+        <w:t>)</w:t>
       </w:r>
       <w:r>
         <w:t xml:space="preserve"> </w:t>
@@ -22,35 +35,99 @@
       </w:r>
     </w:p>
     <w:p>
-      <w:r>
-        <w:t>Loca(id, nome_identificar_pa, id_site)</w:t>
-      </w:r>
-    </w:p>
-    <w:p>
-      <w:r>
-        <w:t>User(id, ativo, admin, nome, login, senha, email</w:t>
-      </w:r>
-      <w:r>
-        <w:t>, id_site</w:t>
-      </w:r>
+      <w:proofErr w:type="gramStart"/>
+      <w:r>
+        <w:t>Loca(</w:t>
+      </w:r>
+      <w:proofErr w:type="gramEnd"/>
+      <w:r>
+        <w:t xml:space="preserve">id, </w:t>
+      </w:r>
+      <w:proofErr w:type="spellStart"/>
+      <w:r>
+        <w:t>nome_identificar_pa</w:t>
+      </w:r>
+      <w:proofErr w:type="spellEnd"/>
+      <w:r>
+        <w:t xml:space="preserve">, </w:t>
+      </w:r>
+      <w:proofErr w:type="spellStart"/>
+      <w:r>
+        <w:t>id_site</w:t>
+      </w:r>
+      <w:proofErr w:type="spellEnd"/>
       <w:r>
         <w:t>)</w:t>
       </w:r>
     </w:p>
     <w:p>
-      <w:r>
-        <w:t xml:space="preserve">Equipamento(id, serial, hostname, </w:t>
-      </w:r>
-      <w:r>
-        <w:t>patrimônio, id_local</w:t>
-      </w:r>
+      <w:proofErr w:type="spellStart"/>
+      <w:proofErr w:type="gramStart"/>
+      <w:r>
+        <w:t>User</w:t>
+      </w:r>
+      <w:proofErr w:type="spellEnd"/>
+      <w:r>
+        <w:t>(</w:t>
+      </w:r>
+      <w:proofErr w:type="gramEnd"/>
+      <w:r>
+        <w:t xml:space="preserve">id, ativo, admin, nome, login, senha, </w:t>
+      </w:r>
+      <w:proofErr w:type="spellStart"/>
+      <w:r>
+        <w:t>email</w:t>
+      </w:r>
+      <w:proofErr w:type="spellEnd"/>
+      <w:r>
+        <w:t xml:space="preserve">, </w:t>
+      </w:r>
+      <w:proofErr w:type="spellStart"/>
+      <w:r>
+        <w:t>id_site</w:t>
+      </w:r>
+      <w:proofErr w:type="spellEnd"/>
       <w:r>
         <w:t>)</w:t>
       </w:r>
     </w:p>
     <w:p>
-      <w:r>
-        <w:t>Tipo(id, nome)</w:t>
+      <w:proofErr w:type="gramStart"/>
+      <w:r>
+        <w:t>Equipamento(</w:t>
+      </w:r>
+      <w:proofErr w:type="gramEnd"/>
+      <w:r>
+        <w:t xml:space="preserve">id, serial, </w:t>
+      </w:r>
+      <w:proofErr w:type="spellStart"/>
+      <w:r>
+        <w:t>hostname</w:t>
+      </w:r>
+      <w:proofErr w:type="spellEnd"/>
+      <w:r>
+        <w:t xml:space="preserve">, </w:t>
+      </w:r>
+      <w:r>
+        <w:t xml:space="preserve">patrimônio, </w:t>
+      </w:r>
+      <w:proofErr w:type="spellStart"/>
+      <w:r>
+        <w:t>id_local</w:t>
+      </w:r>
+      <w:proofErr w:type="spellEnd"/>
+      <w:r>
+        <w:t>)</w:t>
+      </w:r>
+    </w:p>
+    <w:p>
+      <w:proofErr w:type="gramStart"/>
+      <w:r>
+        <w:t>Tipo(</w:t>
+      </w:r>
+      <w:proofErr w:type="gramEnd"/>
+      <w:r>
+        <w:t>id, nome)</w:t>
       </w:r>
       <w:r>
         <w:t xml:space="preserve"> </w:t>
@@ -63,19 +140,47 @@
       </w:r>
     </w:p>
     <w:p>
-      <w:r>
-        <w:t>Relatório(id, serial, patrimônio, data</w:t>
-      </w:r>
-      <w:r>
-        <w:t>, id_user, id_acao</w:t>
-      </w:r>
+      <w:proofErr w:type="gramStart"/>
+      <w:r>
+        <w:t>Relatório(</w:t>
+      </w:r>
+      <w:proofErr w:type="gramEnd"/>
+      <w:r>
+        <w:t>id, serial, patrimônio, data</w:t>
+      </w:r>
+      <w:r>
+        <w:t xml:space="preserve">, </w:t>
+      </w:r>
+      <w:proofErr w:type="spellStart"/>
+      <w:r>
+        <w:t>id_user</w:t>
+      </w:r>
+      <w:proofErr w:type="spellEnd"/>
+      <w:r>
+        <w:t xml:space="preserve">, </w:t>
+      </w:r>
+      <w:proofErr w:type="spellStart"/>
+      <w:r>
+        <w:t>id_acao</w:t>
+      </w:r>
+      <w:proofErr w:type="spellEnd"/>
       <w:r>
         <w:t>)</w:t>
       </w:r>
     </w:p>
     <w:p>
-      <w:r>
-        <w:t>Acao(id, nome)</w:t>
+      <w:proofErr w:type="spellStart"/>
+      <w:proofErr w:type="gramStart"/>
+      <w:r>
+        <w:t>Acao</w:t>
+      </w:r>
+      <w:proofErr w:type="spellEnd"/>
+      <w:r>
+        <w:t>(</w:t>
+      </w:r>
+      <w:proofErr w:type="gramEnd"/>
+      <w:r>
+        <w:t>id, nome)</w:t>
       </w:r>
       <w:r>
         <w:t xml:space="preserve"> </w:t>
@@ -88,20 +193,56 @@
       </w:r>
     </w:p>
     <w:p>
-      <w:r>
-        <w:t>TipoEquipamento(id_equipamento, id_tipo)</w:t>
+      <w:proofErr w:type="spellStart"/>
+      <w:proofErr w:type="gramStart"/>
+      <w:r>
+        <w:t>TipoEquipamento</w:t>
+      </w:r>
+      <w:proofErr w:type="spellEnd"/>
+      <w:r>
+        <w:t>(</w:t>
+      </w:r>
+      <w:proofErr w:type="spellStart"/>
+      <w:proofErr w:type="gramEnd"/>
+      <w:r>
+        <w:t>id_equipamento</w:t>
+      </w:r>
+      <w:proofErr w:type="spellEnd"/>
+      <w:r>
+        <w:t xml:space="preserve">, </w:t>
+      </w:r>
+      <w:proofErr w:type="spellStart"/>
+      <w:r>
+        <w:t>id_tipo</w:t>
+      </w:r>
+      <w:proofErr w:type="spellEnd"/>
+      <w:r>
+        <w:t>)</w:t>
       </w:r>
     </w:p>
     <w:p/>
     <w:p>
       <w:r>
-        <w:t>===================Criar nova DB========================</w:t>
-      </w:r>
-    </w:p>
-    <w:p>
-      <w:r>
-        <w:t>Endereco(</w:t>
-      </w:r>
+        <w:t>===================Criar nova DB</w:t>
+      </w:r>
+      <w:r>
+        <w:t xml:space="preserve"> 1</w:t>
+      </w:r>
+      <w:r>
+        <w:t>========================</w:t>
+      </w:r>
+    </w:p>
+    <w:p>
+      <w:proofErr w:type="spellStart"/>
+      <w:proofErr w:type="gramStart"/>
+      <w:r>
+        <w:t>Endereco</w:t>
+      </w:r>
+      <w:proofErr w:type="spellEnd"/>
+      <w:r>
+        <w:t>(</w:t>
+      </w:r>
+      <w:proofErr w:type="gramEnd"/>
       <w:r>
         <w:rPr>
           <w:b/>
@@ -113,9 +254,11 @@
       </w:r>
     </w:p>
     <w:p>
+      <w:proofErr w:type="gramStart"/>
       <w:r>
         <w:t>Site(</w:t>
       </w:r>
+      <w:proofErr w:type="gramEnd"/>
       <w:r>
         <w:rPr>
           <w:b/>
@@ -126,8 +269,13 @@
         <w:t>, nome</w:t>
       </w:r>
       <w:r>
-        <w:t>, id_endereco</w:t>
-      </w:r>
+        <w:t xml:space="preserve">, </w:t>
+      </w:r>
+      <w:proofErr w:type="spellStart"/>
+      <w:r>
+        <w:t>id_endereco</w:t>
+      </w:r>
+      <w:proofErr w:type="spellEnd"/>
       <w:r>
         <w:t>)</w:t>
       </w:r>
@@ -138,16 +286,28 @@
         <w:sym w:font="Wingdings" w:char="F0E0"/>
       </w:r>
       <w:r>
-        <w:t xml:space="preserve"> nome_do_site ex.: Mapfre (São Carlos)</w:t>
-      </w:r>
-    </w:p>
-    <w:p>
+        <w:t xml:space="preserve"> </w:t>
+      </w:r>
+      <w:proofErr w:type="spellStart"/>
+      <w:r>
+        <w:t>nome_do_site</w:t>
+      </w:r>
+      <w:proofErr w:type="spellEnd"/>
+      <w:r>
+        <w:t xml:space="preserve"> ex.: Mapfre (São Carlos)</w:t>
+      </w:r>
+    </w:p>
+    <w:p>
+      <w:proofErr w:type="spellStart"/>
+      <w:proofErr w:type="gramStart"/>
       <w:r>
         <w:t>Usuario</w:t>
       </w:r>
+      <w:proofErr w:type="spellEnd"/>
       <w:r>
         <w:t>(</w:t>
       </w:r>
+      <w:proofErr w:type="gramEnd"/>
       <w:r>
         <w:rPr>
           <w:b/>
@@ -155,13 +315,31 @@
         <w:t xml:space="preserve">id, </w:t>
       </w:r>
       <w:r>
-        <w:t>nome, login, senha, email, admin, ativo, id_site)</w:t>
-      </w:r>
-    </w:p>
-    <w:p>
+        <w:t xml:space="preserve">nome, login, senha, </w:t>
+      </w:r>
+      <w:proofErr w:type="spellStart"/>
+      <w:r>
+        <w:t>email</w:t>
+      </w:r>
+      <w:proofErr w:type="spellEnd"/>
+      <w:r>
+        <w:t xml:space="preserve">, admin, ativo, </w:t>
+      </w:r>
+      <w:proofErr w:type="spellStart"/>
+      <w:r>
+        <w:t>id_site</w:t>
+      </w:r>
+      <w:proofErr w:type="spellEnd"/>
+      <w:r>
+        <w:t>)</w:t>
+      </w:r>
+    </w:p>
+    <w:p>
+      <w:proofErr w:type="gramStart"/>
       <w:r>
         <w:t>Status(</w:t>
       </w:r>
+      <w:proofErr w:type="gramEnd"/>
       <w:r>
         <w:rPr>
           <w:b/>
@@ -169,7 +347,15 @@
         <w:t>id</w:t>
       </w:r>
       <w:r>
-        <w:t>, ativo, dataHora)</w:t>
+        <w:t xml:space="preserve">, ativo, </w:t>
+      </w:r>
+      <w:proofErr w:type="spellStart"/>
+      <w:r>
+        <w:t>dataHora</w:t>
+      </w:r>
+      <w:proofErr w:type="spellEnd"/>
+      <w:r>
+        <w:t>)</w:t>
       </w:r>
       <w:r>
         <w:t xml:space="preserve"> </w:t>
@@ -185,9 +371,16 @@
       <w:pPr>
         <w:spacing w:before="240"/>
       </w:pPr>
-      <w:r>
-        <w:t>funcionario(</w:t>
-      </w:r>
+      <w:proofErr w:type="spellStart"/>
+      <w:proofErr w:type="gramStart"/>
+      <w:r>
+        <w:t>funcionario</w:t>
+      </w:r>
+      <w:proofErr w:type="spellEnd"/>
+      <w:r>
+        <w:t>(</w:t>
+      </w:r>
+      <w:proofErr w:type="gramEnd"/>
       <w:r>
         <w:rPr>
           <w:b/>
@@ -195,24 +388,70 @@
         <w:t>id</w:t>
       </w:r>
       <w:r>
-        <w:t>, nome, cpf, id_computador, id_endereco)</w:t>
+        <w:t xml:space="preserve">, nome, </w:t>
+      </w:r>
+      <w:proofErr w:type="spellStart"/>
+      <w:r>
+        <w:t>cpf</w:t>
+      </w:r>
+      <w:proofErr w:type="spellEnd"/>
+      <w:r>
+        <w:t xml:space="preserve">, </w:t>
+      </w:r>
+      <w:proofErr w:type="spellStart"/>
+      <w:r>
+        <w:t>id_computador</w:t>
+      </w:r>
+      <w:proofErr w:type="spellEnd"/>
+      <w:r>
+        <w:t xml:space="preserve">, </w:t>
+      </w:r>
+      <w:proofErr w:type="spellStart"/>
+      <w:r>
+        <w:t>id_endereco</w:t>
+      </w:r>
+      <w:proofErr w:type="spellEnd"/>
+      <w:r>
+        <w:t>)</w:t>
       </w:r>
     </w:p>
     <w:p>
       <w:pPr>
         <w:spacing w:before="240"/>
       </w:pPr>
-      <w:r>
-        <w:t xml:space="preserve">telefone(id_funcionario, </w:t>
-      </w:r>
-      <w:r>
-        <w:t xml:space="preserve">ddd, </w:t>
-      </w:r>
-      <w:r>
-        <w:t>numero)</w:t>
-      </w:r>
-    </w:p>
-    <w:p>
+      <w:proofErr w:type="gramStart"/>
+      <w:r>
+        <w:t>telefone(</w:t>
+      </w:r>
+      <w:proofErr w:type="spellStart"/>
+      <w:proofErr w:type="gramEnd"/>
+      <w:r>
+        <w:t>id_funcionario</w:t>
+      </w:r>
+      <w:proofErr w:type="spellEnd"/>
+      <w:r>
+        <w:t xml:space="preserve">, </w:t>
+      </w:r>
+      <w:proofErr w:type="spellStart"/>
+      <w:r>
+        <w:t>ddd</w:t>
+      </w:r>
+      <w:proofErr w:type="spellEnd"/>
+      <w:r>
+        <w:t xml:space="preserve">, </w:t>
+      </w:r>
+      <w:proofErr w:type="spellStart"/>
+      <w:r>
+        <w:t>numero</w:t>
+      </w:r>
+      <w:proofErr w:type="spellEnd"/>
+      <w:r>
+        <w:t>)</w:t>
+      </w:r>
+    </w:p>
+    <w:p>
+      <w:proofErr w:type="spellStart"/>
+      <w:proofErr w:type="gramStart"/>
       <w:r>
         <w:t>Empr</w:t>
       </w:r>
@@ -220,8 +459,13 @@
         <w:t>e</w:t>
       </w:r>
       <w:r>
-        <w:t>stimo(</w:t>
-      </w:r>
+        <w:t>stimo</w:t>
+      </w:r>
+      <w:proofErr w:type="spellEnd"/>
+      <w:r>
+        <w:t>(</w:t>
+      </w:r>
+      <w:proofErr w:type="gramEnd"/>
       <w:r>
         <w:rPr>
           <w:b/>
@@ -229,23 +473,46 @@
         <w:t>id</w:t>
       </w:r>
       <w:r>
-        <w:t>, data_emprestimo, data_devolução, status</w:t>
+        <w:t xml:space="preserve">, </w:t>
+      </w:r>
+      <w:proofErr w:type="spellStart"/>
+      <w:r>
+        <w:t>data_emprestimo</w:t>
+      </w:r>
+      <w:proofErr w:type="spellEnd"/>
+      <w:r>
+        <w:t xml:space="preserve">, </w:t>
+      </w:r>
+      <w:proofErr w:type="spellStart"/>
+      <w:r>
+        <w:t>data_devolução</w:t>
+      </w:r>
+      <w:proofErr w:type="spellEnd"/>
+      <w:r>
+        <w:t>, status</w:t>
       </w:r>
       <w:r>
         <w:t>,</w:t>
       </w:r>
       <w:r>
-        <w:t xml:space="preserve"> id_</w:t>
+        <w:t xml:space="preserve"> </w:t>
+      </w:r>
+      <w:proofErr w:type="spellStart"/>
+      <w:r>
+        <w:t>id_</w:t>
       </w:r>
       <w:r>
         <w:t>Funcionario</w:t>
       </w:r>
-      <w:r>
-        <w:t xml:space="preserve">, </w:t>
-      </w:r>
+      <w:proofErr w:type="spellEnd"/>
+      <w:r>
+        <w:t xml:space="preserve">, </w:t>
+      </w:r>
+      <w:proofErr w:type="spellStart"/>
       <w:r>
         <w:t>id_site</w:t>
       </w:r>
+      <w:proofErr w:type="spellEnd"/>
       <w:r>
         <w:t xml:space="preserve">) </w:t>
       </w:r>
@@ -253,13 +520,28 @@
         <w:sym w:font="Wingdings" w:char="F0E0"/>
       </w:r>
       <w:r>
-        <w:t xml:space="preserve"> Status: bool: 1:emprestado – 0: devolvido</w:t>
-      </w:r>
-    </w:p>
-    <w:p>
-      <w:r>
-        <w:t>Acao(</w:t>
-      </w:r>
+        <w:t xml:space="preserve"> Status: </w:t>
+      </w:r>
+      <w:proofErr w:type="spellStart"/>
+      <w:r>
+        <w:t>bool</w:t>
+      </w:r>
+      <w:proofErr w:type="spellEnd"/>
+      <w:r>
+        <w:t>: 1:emprestado – 0: devolvido</w:t>
+      </w:r>
+    </w:p>
+    <w:p>
+      <w:proofErr w:type="spellStart"/>
+      <w:proofErr w:type="gramStart"/>
+      <w:r>
+        <w:t>Acao</w:t>
+      </w:r>
+      <w:proofErr w:type="spellEnd"/>
+      <w:r>
+        <w:t>(</w:t>
+      </w:r>
+      <w:proofErr w:type="gramEnd"/>
       <w:r>
         <w:rPr>
           <w:b/>
@@ -280,9 +562,16 @@
       </w:r>
     </w:p>
     <w:p>
-      <w:r>
-        <w:t>Relatorio(</w:t>
-      </w:r>
+      <w:proofErr w:type="spellStart"/>
+      <w:proofErr w:type="gramStart"/>
+      <w:r>
+        <w:t>Relatorio</w:t>
+      </w:r>
+      <w:proofErr w:type="spellEnd"/>
+      <w:r>
+        <w:t>(</w:t>
+      </w:r>
+      <w:proofErr w:type="gramEnd"/>
       <w:r>
         <w:rPr>
           <w:b/>
@@ -290,17 +579,35 @@
         <w:t>id</w:t>
       </w:r>
       <w:r>
-        <w:t>, serial, patrimonio, data</w:t>
-      </w:r>
-      <w:r>
-        <w:t>, id_</w:t>
+        <w:t xml:space="preserve">, serial, </w:t>
+      </w:r>
+      <w:proofErr w:type="spellStart"/>
+      <w:r>
+        <w:t>patrimonio</w:t>
+      </w:r>
+      <w:proofErr w:type="spellEnd"/>
+      <w:r>
+        <w:t>, data</w:t>
+      </w:r>
+      <w:r>
+        <w:t xml:space="preserve">, </w:t>
+      </w:r>
+      <w:proofErr w:type="spellStart"/>
+      <w:r>
+        <w:t>id_</w:t>
       </w:r>
       <w:r>
         <w:t>usuario</w:t>
       </w:r>
-      <w:r>
-        <w:t>, id_acao</w:t>
-      </w:r>
+      <w:proofErr w:type="spellEnd"/>
+      <w:r>
+        <w:t xml:space="preserve">, </w:t>
+      </w:r>
+      <w:proofErr w:type="spellStart"/>
+      <w:r>
+        <w:t>id_acao</w:t>
+      </w:r>
+      <w:proofErr w:type="spellEnd"/>
       <w:r>
         <w:t>)</w:t>
       </w:r>
@@ -309,9 +616,11 @@
       <w:pPr>
         <w:spacing w:before="240"/>
       </w:pPr>
+      <w:proofErr w:type="gramStart"/>
       <w:r>
         <w:t>Tipo(</w:t>
       </w:r>
+      <w:proofErr w:type="gramEnd"/>
       <w:r>
         <w:rPr>
           <w:b/>
@@ -326,9 +635,16 @@
       <w:pPr>
         <w:spacing w:before="240"/>
       </w:pPr>
-      <w:r>
-        <w:t>LocalPa(</w:t>
-      </w:r>
+      <w:proofErr w:type="spellStart"/>
+      <w:proofErr w:type="gramStart"/>
+      <w:r>
+        <w:t>LocalPa</w:t>
+      </w:r>
+      <w:proofErr w:type="spellEnd"/>
+      <w:r>
+        <w:t>(</w:t>
+      </w:r>
+      <w:proofErr w:type="gramEnd"/>
       <w:r>
         <w:rPr>
           <w:b/>
@@ -338,15 +654,22 @@
       <w:r>
         <w:t xml:space="preserve">, </w:t>
       </w:r>
+      <w:proofErr w:type="spellStart"/>
       <w:r>
         <w:t>descricao</w:t>
       </w:r>
       <w:r>
         <w:t>Pa</w:t>
       </w:r>
-      <w:r>
-        <w:t>, id_site</w:t>
-      </w:r>
+      <w:proofErr w:type="spellEnd"/>
+      <w:r>
+        <w:t xml:space="preserve">, </w:t>
+      </w:r>
+      <w:proofErr w:type="spellStart"/>
+      <w:r>
+        <w:t>id_site</w:t>
+      </w:r>
+      <w:proofErr w:type="spellEnd"/>
       <w:r>
         <w:t>)</w:t>
       </w:r>
@@ -355,9 +678,11 @@
       <w:pPr>
         <w:spacing w:before="240"/>
       </w:pPr>
+      <w:proofErr w:type="gramStart"/>
       <w:r>
         <w:t>Computador(</w:t>
       </w:r>
+      <w:proofErr w:type="gramEnd"/>
       <w:r>
         <w:rPr>
           <w:b/>
@@ -365,33 +690,55 @@
         <w:t xml:space="preserve">id, </w:t>
       </w:r>
       <w:r>
-        <w:t>serial, hostname, patrimônio,</w:t>
-      </w:r>
-      <w:r>
-        <w:t xml:space="preserve"> </w:t>
-      </w:r>
-      <w:r>
-        <w:t xml:space="preserve"> </w:t>
-      </w:r>
+        <w:t xml:space="preserve">serial, </w:t>
+      </w:r>
+      <w:proofErr w:type="spellStart"/>
+      <w:r>
+        <w:t>hostname</w:t>
+      </w:r>
+      <w:proofErr w:type="spellEnd"/>
+      <w:r>
+        <w:t xml:space="preserve">, patrimônio,  </w:t>
+      </w:r>
+      <w:proofErr w:type="spellStart"/>
       <w:r>
         <w:t>id_localPa</w:t>
       </w:r>
-      <w:bookmarkStart w:id="0" w:name="_GoBack"/>
-      <w:bookmarkEnd w:id="0"/>
-      <w:r>
-        <w:t xml:space="preserve">, </w:t>
-      </w:r>
-      <w:r>
-        <w:t>id_site, id_status)</w:t>
+      <w:proofErr w:type="spellEnd"/>
+      <w:r>
+        <w:t xml:space="preserve">, </w:t>
+      </w:r>
+      <w:proofErr w:type="spellStart"/>
+      <w:r>
+        <w:t>id_site</w:t>
+      </w:r>
+      <w:proofErr w:type="spellEnd"/>
+      <w:r>
+        <w:t xml:space="preserve">, </w:t>
+      </w:r>
+      <w:proofErr w:type="spellStart"/>
+      <w:r>
+        <w:t>id_status</w:t>
+      </w:r>
+      <w:proofErr w:type="spellEnd"/>
+      <w:r>
+        <w:t>)</w:t>
       </w:r>
     </w:p>
     <w:p>
       <w:pPr>
         <w:spacing w:before="240"/>
       </w:pPr>
-      <w:r>
-        <w:t>localFisico(</w:t>
-      </w:r>
+      <w:proofErr w:type="spellStart"/>
+      <w:proofErr w:type="gramStart"/>
+      <w:r>
+        <w:t>localFisico</w:t>
+      </w:r>
+      <w:proofErr w:type="spellEnd"/>
+      <w:r>
+        <w:t>(</w:t>
+      </w:r>
+      <w:proofErr w:type="gramEnd"/>
       <w:r>
         <w:rPr>
           <w:b/>
@@ -404,9 +751,11 @@
       <w:r>
         <w:t xml:space="preserve">, </w:t>
       </w:r>
+      <w:proofErr w:type="spellStart"/>
       <w:r>
         <w:t>id_site</w:t>
       </w:r>
+      <w:proofErr w:type="spellEnd"/>
       <w:r>
         <w:t xml:space="preserve">) </w:t>
       </w:r>
@@ -421,9 +770,29 @@
       <w:pPr>
         <w:spacing w:before="240"/>
       </w:pPr>
-      <w:r>
-        <w:t>EmprestimoComputador(idEmprestimo, idComputador</w:t>
-      </w:r>
+      <w:proofErr w:type="spellStart"/>
+      <w:proofErr w:type="gramStart"/>
+      <w:r>
+        <w:t>EmprestimoComputador</w:t>
+      </w:r>
+      <w:proofErr w:type="spellEnd"/>
+      <w:r>
+        <w:t>(</w:t>
+      </w:r>
+      <w:proofErr w:type="spellStart"/>
+      <w:proofErr w:type="gramEnd"/>
+      <w:r>
+        <w:t>idEmprestimo</w:t>
+      </w:r>
+      <w:proofErr w:type="spellEnd"/>
+      <w:r>
+        <w:t xml:space="preserve">, </w:t>
+      </w:r>
+      <w:proofErr w:type="spellStart"/>
+      <w:r>
+        <w:t>idComputador</w:t>
+      </w:r>
+      <w:proofErr w:type="spellEnd"/>
       <w:r>
         <w:t>)</w:t>
       </w:r>
@@ -432,8 +801,31 @@
       <w:pPr>
         <w:spacing w:before="240"/>
       </w:pPr>
-      <w:r>
-        <w:t>TipoComputador(id_tipo, id_computador)</w:t>
+      <w:proofErr w:type="spellStart"/>
+      <w:proofErr w:type="gramStart"/>
+      <w:r>
+        <w:t>TipoComputador</w:t>
+      </w:r>
+      <w:proofErr w:type="spellEnd"/>
+      <w:r>
+        <w:t>(</w:t>
+      </w:r>
+      <w:proofErr w:type="spellStart"/>
+      <w:proofErr w:type="gramEnd"/>
+      <w:r>
+        <w:t>id_tipo</w:t>
+      </w:r>
+      <w:proofErr w:type="spellEnd"/>
+      <w:r>
+        <w:t xml:space="preserve">, </w:t>
+      </w:r>
+      <w:proofErr w:type="spellStart"/>
+      <w:r>
+        <w:t>id_computador</w:t>
+      </w:r>
+      <w:proofErr w:type="spellEnd"/>
+      <w:r>
+        <w:t>)</w:t>
       </w:r>
     </w:p>
     <w:p>
@@ -442,6 +834,68 @@
       </w:pPr>
     </w:p>
     <w:p/>
+    <w:p>
+      <w:r>
+        <w:lastRenderedPageBreak/>
+        <w:t xml:space="preserve">===================Criar nova DB </w:t>
+      </w:r>
+      <w:r>
+        <w:t>2</w:t>
+      </w:r>
+      <w:r>
+        <w:t>========================</w:t>
+      </w:r>
+    </w:p>
+    <w:p/>
+    <w:p>
+      <w:proofErr w:type="spellStart"/>
+      <w:proofErr w:type="gramStart"/>
+      <w:r>
+        <w:t>Enderecos</w:t>
+      </w:r>
+      <w:proofErr w:type="spellEnd"/>
+      <w:r>
+        <w:t>(</w:t>
+      </w:r>
+      <w:proofErr w:type="gramEnd"/>
+      <w:r>
+        <w:rPr>
+          <w:b/>
+        </w:rPr>
+        <w:t>id</w:t>
+      </w:r>
+      <w:r>
+        <w:t>, rua, cidade, cep)</w:t>
+      </w:r>
+    </w:p>
+    <w:p>
+      <w:proofErr w:type="gramStart"/>
+      <w:r>
+        <w:t>Site(</w:t>
+      </w:r>
+      <w:proofErr w:type="gramEnd"/>
+      <w:r>
+        <w:rPr>
+          <w:b/>
+        </w:rPr>
+        <w:t xml:space="preserve">id, </w:t>
+      </w:r>
+      <w:r>
+        <w:t xml:space="preserve">nome, </w:t>
+      </w:r>
+      <w:proofErr w:type="spellStart"/>
+      <w:r>
+        <w:t>idEndereco</w:t>
+      </w:r>
+      <w:proofErr w:type="spellEnd"/>
+      <w:r>
+        <w:t>)</w:t>
+      </w:r>
+    </w:p>
+    <w:p>
+      <w:bookmarkStart w:id="0" w:name="_GoBack"/>
+      <w:bookmarkEnd w:id="0"/>
+    </w:p>
     <w:p/>
     <w:sectPr>
       <w:footerReference w:type="default" r:id="rId6"/>
@@ -1028,7 +1482,7 @@
   <w:style w:type="paragraph" w:default="1" w:styleId="Normal">
     <w:name w:val="Normal"/>
     <w:qFormat/>
-    <w:rsid w:val="002F7439"/>
+    <w:rsid w:val="00C979BB"/>
   </w:style>
   <w:style w:type="character" w:default="1" w:styleId="Fontepargpadro">
     <w:name w:val="Default Paragraph Font"/>

</xml_diff>

<commit_message>
Modificado todo BD agora tem que corrigir as classes e views do sistema
</commit_message>
<xml_diff>
--- a/MER.docx
+++ b/MER.docx
@@ -3,22 +3,49 @@
 <w:document xmlns:wpc="http://schemas.microsoft.com/office/word/2010/wordprocessingCanvas" xmlns:cx="http://schemas.microsoft.com/office/drawing/2014/chartex" xmlns:cx1="http://schemas.microsoft.com/office/drawing/2015/9/8/chartex" xmlns:cx2="http://schemas.microsoft.com/office/drawing/2015/10/21/chartex" xmlns:cx3="http://schemas.microsoft.com/office/drawing/2016/5/9/chartex" xmlns:cx4="http://schemas.microsoft.com/office/drawing/2016/5/10/chartex" xmlns:cx5="http://schemas.microsoft.com/office/drawing/2016/5/11/chartex" xmlns:cx6="http://schemas.microsoft.com/office/drawing/2016/5/12/chartex" xmlns:cx7="http://schemas.microsoft.com/office/drawing/2016/5/13/chartex" xmlns:cx8="http://schemas.microsoft.com/office/drawing/2016/5/14/chartex" xmlns:mc="http://schemas.openxmlformats.org/markup-compatibility/2006" xmlns:aink="http://schemas.microsoft.com/office/drawing/2016/ink" xmlns:am3d="http://schemas.microsoft.com/office/drawing/2017/model3d" xmlns:o="urn:schemas-microsoft-com:office:office" xmlns:r="http://schemas.openxmlformats.org/officeDocument/2006/relationships" xmlns:m="http://schemas.openxmlformats.org/officeDocument/2006/math" xmlns:v="urn:schemas-microsoft-com:vml" xmlns:wp14="http://schemas.microsoft.com/office/word/2010/wordprocessingDrawing" xmlns:wp="http://schemas.openxmlformats.org/drawingml/2006/wordprocessingDrawing" xmlns:w10="urn:schemas-microsoft-com:office:word" xmlns:w="http://schemas.openxmlformats.org/wordprocessingml/2006/main" xmlns:w14="http://schemas.microsoft.com/office/word/2010/wordml" xmlns:w15="http://schemas.microsoft.com/office/word/2012/wordml" xmlns:w16cid="http://schemas.microsoft.com/office/word/2016/wordml/cid" xmlns:w16se="http://schemas.microsoft.com/office/word/2015/wordml/symex" xmlns:wpg="http://schemas.microsoft.com/office/word/2010/wordprocessingGroup" xmlns:wpi="http://schemas.microsoft.com/office/word/2010/wordprocessingInk" xmlns:wne="http://schemas.microsoft.com/office/word/2006/wordml" xmlns:wps="http://schemas.microsoft.com/office/word/2010/wordprocessingShape" mc:Ignorable="w14 w15 w16se w16cid wp14">
   <w:body>
     <w:p>
-      <w:proofErr w:type="spellStart"/>
-      <w:r>
-        <w:t>Endereco</w:t>
-      </w:r>
-      <w:proofErr w:type="spellEnd"/>
-      <w:r>
-        <w:t xml:space="preserve"> (id, cidade, rua, cep)</w:t>
-      </w:r>
-    </w:p>
-    <w:p>
-      <w:r>
-        <w:t xml:space="preserve">Site (id, nome, </w:t>
-      </w:r>
-      <w:proofErr w:type="spellStart"/>
-      <w:r>
-        <w:t>id_endereco</w:t>
+      <w:r>
+        <w:t>===================Criar nova DB ========================</w:t>
+      </w:r>
+    </w:p>
+    <w:p/>
+    <w:p>
+      <w:r>
+        <w:t>Enderecos(</w:t>
+      </w:r>
+      <w:r>
+        <w:rPr>
+          <w:b/>
+        </w:rPr>
+        <w:t>id</w:t>
+      </w:r>
+      <w:r>
+        <w:t>, rua, cidade, cep)</w:t>
+      </w:r>
+    </w:p>
+    <w:p>
+      <w:proofErr w:type="gramStart"/>
+      <w:r>
+        <w:t>Site</w:t>
+      </w:r>
+      <w:r>
+        <w:t>s</w:t>
+      </w:r>
+      <w:r>
+        <w:t>(</w:t>
+      </w:r>
+      <w:proofErr w:type="gramEnd"/>
+      <w:r>
+        <w:rPr>
+          <w:b/>
+        </w:rPr>
+        <w:t xml:space="preserve">id, </w:t>
+      </w:r>
+      <w:proofErr w:type="spellStart"/>
+      <w:r>
+        <w:t>nome,</w:t>
+      </w:r>
+      <w:r>
+        <w:t>idEndereco</w:t>
       </w:r>
       <w:proofErr w:type="spellEnd"/>
       <w:r>
@@ -31,29 +58,203 @@
         <w:sym w:font="Wingdings" w:char="F0E0"/>
       </w:r>
       <w:r>
-        <w:t xml:space="preserve"> nome e local do Site</w:t>
+        <w:t xml:space="preserve"> </w:t>
+      </w:r>
+      <w:proofErr w:type="spellStart"/>
+      <w:r>
+        <w:t>nome_do_site</w:t>
+      </w:r>
+      <w:proofErr w:type="spellEnd"/>
+      <w:r>
+        <w:t xml:space="preserve"> ex.: Mapfre (São Carlos)</w:t>
+      </w:r>
+    </w:p>
+    <w:p>
+      <w:r>
+        <w:t>Users(</w:t>
+      </w:r>
+      <w:r>
+        <w:rPr>
+          <w:b/>
+        </w:rPr>
+        <w:t>id</w:t>
+      </w:r>
+      <w:r>
+        <w:t>, login, nome, senha, email, ativo</w:t>
+      </w:r>
+      <w:r>
+        <w:t>, idSite</w:t>
+      </w:r>
+      <w:r>
+        <w:t>)</w:t>
+      </w:r>
+    </w:p>
+    <w:p>
+      <w:r>
+        <w:t>Status(</w:t>
+      </w:r>
+      <w:r>
+        <w:rPr>
+          <w:b/>
+        </w:rPr>
+        <w:t>id</w:t>
+      </w:r>
+      <w:r>
+        <w:t>, dataHora, ativo</w:t>
+      </w:r>
+      <w:r>
+        <w:t>) status: 0 – Não conectado, 1 - emprestado</w:t>
+      </w:r>
+    </w:p>
+    <w:p>
+      <w:r>
+        <w:t>Permissoes(</w:t>
+      </w:r>
+      <w:r>
+        <w:rPr>
+          <w:b/>
+        </w:rPr>
+        <w:t>id</w:t>
+      </w:r>
+      <w:r>
+        <w:rPr>
+          <w:b/>
+        </w:rPr>
+        <w:t>,</w:t>
+      </w:r>
+      <w:r>
+        <w:t xml:space="preserve"> nome</w:t>
+      </w:r>
+      <w:r>
+        <w:t>)</w:t>
+      </w:r>
+    </w:p>
+    <w:p>
+      <w:r>
+        <w:t>PontoAtendimentos(</w:t>
+      </w:r>
+      <w:r>
+        <w:rPr>
+          <w:b/>
+        </w:rPr>
+        <w:t>id</w:t>
+      </w:r>
+      <w:r>
+        <w:t>, descricao</w:t>
+      </w:r>
+      <w:r>
+        <w:t>, idSite</w:t>
+      </w:r>
+      <w:r>
+        <w:t>)</w:t>
       </w:r>
     </w:p>
     <w:p>
       <w:proofErr w:type="gramStart"/>
       <w:r>
-        <w:t>Loca(</w:t>
+        <w:t>LocadoEm(</w:t>
       </w:r>
       <w:proofErr w:type="gramEnd"/>
       <w:r>
-        <w:t xml:space="preserve">id, </w:t>
-      </w:r>
-      <w:proofErr w:type="spellStart"/>
-      <w:r>
-        <w:t>nome_identificar_pa</w:t>
-      </w:r>
-      <w:proofErr w:type="spellEnd"/>
+        <w:rPr>
+          <w:b/>
+        </w:rPr>
+        <w:t>id</w:t>
+      </w:r>
+      <w:r>
+        <w:t>, nome</w:t>
+      </w:r>
+      <w:r>
+        <w:t>, idSite</w:t>
+      </w:r>
+      <w:r>
+        <w:t>)</w:t>
+      </w:r>
+      <w:r>
+        <w:t xml:space="preserve"> </w:t>
+      </w:r>
+      <w:r>
+        <w:sym w:font="Wingdings" w:char="F0E0"/>
+      </w:r>
+      <w:r>
+        <w:t xml:space="preserve"> ex.: Estoque, Inventário, descarte</w:t>
+      </w:r>
       <w:r>
         <w:t xml:space="preserve">, </w:t>
       </w:r>
-      <w:proofErr w:type="spellStart"/>
-      <w:r>
-        <w:t>id_site</w:t>
+      <w:r>
+        <w:t>empréstimo</w:t>
+      </w:r>
+    </w:p>
+    <w:p>
+      <w:proofErr w:type="spellStart"/>
+      <w:proofErr w:type="gramStart"/>
+      <w:r>
+        <w:t>Tipos</w:t>
+      </w:r>
+      <w:r>
+        <w:t>(</w:t>
+      </w:r>
+      <w:proofErr w:type="gramEnd"/>
+      <w:r>
+        <w:rPr>
+          <w:b/>
+        </w:rPr>
+        <w:t>id</w:t>
+      </w:r>
+      <w:r>
+        <w:t>, nome)</w:t>
+      </w:r>
+    </w:p>
+    <w:p>
+      <w:bookmarkStart w:id="0" w:name="_GoBack"/>
+      <w:proofErr w:type="gramStart"/>
+      <w:r>
+        <w:t>Dispositivos</w:t>
+      </w:r>
+      <w:proofErr w:type="spellEnd"/>
+      <w:r>
+        <w:t>Equipamentos</w:t>
+      </w:r>
+      <w:bookmarkEnd w:id="0"/>
+      <w:r>
+        <w:t>(</w:t>
+      </w:r>
+      <w:proofErr w:type="gramEnd"/>
+      <w:r>
+        <w:rPr>
+          <w:b/>
+        </w:rPr>
+        <w:t>id,</w:t>
+      </w:r>
+      <w:r>
+        <w:t xml:space="preserve"> serial, hostname, patrimônio</w:t>
+      </w:r>
+      <w:r>
+        <w:t xml:space="preserve">, </w:t>
+      </w:r>
+      <w:proofErr w:type="spellStart"/>
+      <w:r>
+        <w:t>idLocadoEm</w:t>
+      </w:r>
+      <w:proofErr w:type="spellEnd"/>
+      <w:r>
+        <w:t xml:space="preserve">, </w:t>
+      </w:r>
+      <w:proofErr w:type="spellStart"/>
+      <w:r>
+        <w:t>idSite</w:t>
+      </w:r>
+      <w:proofErr w:type="spellEnd"/>
+      <w:r>
+        <w:t xml:space="preserve">, </w:t>
+      </w:r>
+      <w:proofErr w:type="spellStart"/>
+      <w:r>
+        <w:t>idTip</w:t>
+      </w:r>
+      <w:r>
+        <w:t>o</w:t>
       </w:r>
       <w:proofErr w:type="spellEnd"/>
       <w:r>
@@ -61,22 +262,35 @@
       </w:r>
     </w:p>
     <w:p>
-      <w:proofErr w:type="spellStart"/>
       <w:proofErr w:type="gramStart"/>
       <w:r>
-        <w:t>User</w:t>
-      </w:r>
-      <w:proofErr w:type="spellEnd"/>
+        <w:t>Computador</w:t>
+      </w:r>
+      <w:r>
+        <w:t>es</w:t>
+      </w:r>
       <w:r>
         <w:t>(</w:t>
       </w:r>
       <w:proofErr w:type="gramEnd"/>
       <w:r>
-        <w:t xml:space="preserve">id, ativo, admin, nome, login, senha, </w:t>
-      </w:r>
-      <w:proofErr w:type="spellStart"/>
-      <w:r>
-        <w:t>email</w:t>
+        <w:rPr>
+          <w:b/>
+        </w:rPr>
+        <w:t>id,</w:t>
+      </w:r>
+      <w:r>
+        <w:t xml:space="preserve"> </w:t>
+      </w:r>
+      <w:proofErr w:type="spellStart"/>
+      <w:r>
+        <w:t>idDispositivo</w:t>
+      </w:r>
+      <w:r>
+        <w:t>s</w:t>
+      </w:r>
+      <w:r>
+        <w:t>Equipamentos</w:t>
       </w:r>
       <w:proofErr w:type="spellEnd"/>
       <w:r>
@@ -84,7 +298,15 @@
       </w:r>
       <w:proofErr w:type="spellStart"/>
       <w:r>
-        <w:t>id_site</w:t>
+        <w:t>idPontoAtendimentos</w:t>
+      </w:r>
+      <w:proofErr w:type="spellEnd"/>
+      <w:r>
+        <w:t xml:space="preserve">, </w:t>
+      </w:r>
+      <w:proofErr w:type="spellStart"/>
+      <w:r>
+        <w:t>idStatus</w:t>
       </w:r>
       <w:proofErr w:type="spellEnd"/>
       <w:r>
@@ -92,28 +314,43 @@
       </w:r>
     </w:p>
     <w:p>
+      <w:proofErr w:type="spellStart"/>
       <w:proofErr w:type="gramStart"/>
       <w:r>
-        <w:t>Equipamento(</w:t>
+        <w:t>EquipamentoEmprestimos</w:t>
+      </w:r>
+      <w:proofErr w:type="spellEnd"/>
+      <w:r>
+        <w:t>(</w:t>
       </w:r>
       <w:proofErr w:type="gramEnd"/>
       <w:r>
-        <w:t xml:space="preserve">id, serial, </w:t>
-      </w:r>
-      <w:proofErr w:type="spellStart"/>
-      <w:r>
-        <w:t>hostname</w:t>
-      </w:r>
-      <w:proofErr w:type="spellEnd"/>
+        <w:rPr>
+          <w:b/>
+        </w:rPr>
+        <w:t>id</w:t>
+      </w:r>
       <w:r>
         <w:t xml:space="preserve">, </w:t>
       </w:r>
-      <w:r>
-        <w:t xml:space="preserve">patrimônio, </w:t>
-      </w:r>
-      <w:proofErr w:type="spellStart"/>
-      <w:r>
-        <w:t>id_local</w:t>
+      <w:proofErr w:type="spellStart"/>
+      <w:r>
+        <w:t>idDispositivo</w:t>
+      </w:r>
+      <w:r>
+        <w:t>s</w:t>
+      </w:r>
+      <w:r>
+        <w:t>Equ</w:t>
+      </w:r>
+      <w:r>
+        <w:t>i</w:t>
+      </w:r>
+      <w:r>
+        <w:t>pamento</w:t>
+      </w:r>
+      <w:r>
+        <w:t>s</w:t>
       </w:r>
       <w:proofErr w:type="spellEnd"/>
       <w:r>
@@ -121,13 +358,75 @@
       </w:r>
     </w:p>
     <w:p>
+      <w:r>
+        <w:t>Funcionarios(</w:t>
+      </w:r>
+      <w:r>
+        <w:rPr>
+          <w:b/>
+        </w:rPr>
+        <w:t>id</w:t>
+      </w:r>
+      <w:r>
+        <w:t>, nome, cpf, idEndereco)</w:t>
+      </w:r>
+    </w:p>
+    <w:p>
+      <w:r>
+        <w:t>Emprestimos(</w:t>
+      </w:r>
+      <w:r>
+        <w:rPr>
+          <w:b/>
+        </w:rPr>
+        <w:t>id</w:t>
+      </w:r>
+      <w:r>
+        <w:t>, dataEmprestimo, dataDevolucao, status</w:t>
+      </w:r>
+      <w:r>
+        <w:t>, idSite, idFuncionario</w:t>
+      </w:r>
+      <w:r>
+        <w:t>)</w:t>
+      </w:r>
+    </w:p>
+    <w:p>
+      <w:r>
+        <w:t>TelefoneFunc</w:t>
+      </w:r>
+      <w:r>
+        <w:t>ionarios(</w:t>
+      </w:r>
+      <w:r>
+        <w:rPr>
+          <w:b/>
+        </w:rPr>
+        <w:t>idFuncionario,</w:t>
+      </w:r>
+      <w:r>
+        <w:t xml:space="preserve"> ddd, numero)</w:t>
+      </w:r>
+    </w:p>
+    <w:p>
+      <w:proofErr w:type="spellStart"/>
       <w:proofErr w:type="gramStart"/>
       <w:r>
-        <w:t>Tipo(</w:t>
+        <w:t>Acoes</w:t>
+      </w:r>
+      <w:proofErr w:type="spellEnd"/>
+      <w:r>
+        <w:t>(</w:t>
       </w:r>
       <w:proofErr w:type="gramEnd"/>
       <w:r>
-        <w:t>id, nome)</w:t>
+        <w:rPr>
+          <w:b/>
+        </w:rPr>
+        <w:t>id</w:t>
+      </w:r>
+      <w:r>
+        <w:t>, nome)</w:t>
       </w:r>
       <w:r>
         <w:t xml:space="preserve"> </w:t>
@@ -136,24 +435,41 @@
         <w:sym w:font="Wingdings" w:char="F0E0"/>
       </w:r>
       <w:r>
-        <w:t xml:space="preserve"> tipo de equipamento que vai ser cadastrado no estoque</w:t>
+        <w:t xml:space="preserve"> </w:t>
+      </w:r>
+      <w:r>
+        <w:t xml:space="preserve">ex.: </w:t>
+      </w:r>
+      <w:r>
+        <w:t>(Cadastrar equipamento site, Mover descarte, mudança layout, lançar estoque)</w:t>
       </w:r>
     </w:p>
     <w:p>
       <w:proofErr w:type="gramStart"/>
       <w:r>
-        <w:t>Relatório(</w:t>
+        <w:t>Relatórios(</w:t>
       </w:r>
       <w:proofErr w:type="gramEnd"/>
       <w:r>
-        <w:t>id, serial, patrimônio, data</w:t>
-      </w:r>
+        <w:rPr>
+          <w:b/>
+        </w:rPr>
+        <w:t>id</w:t>
+      </w:r>
+      <w:r>
+        <w:t xml:space="preserve">, data, </w:t>
+      </w:r>
+      <w:proofErr w:type="spellStart"/>
+      <w:r>
+        <w:t>idUser</w:t>
+      </w:r>
+      <w:proofErr w:type="spellEnd"/>
       <w:r>
         <w:t xml:space="preserve">, </w:t>
       </w:r>
       <w:proofErr w:type="spellStart"/>
       <w:r>
-        <w:t>id_user</w:t>
+        <w:t>idDispositivoEquipamento</w:t>
       </w:r>
       <w:proofErr w:type="spellEnd"/>
       <w:r>
@@ -161,7 +477,7 @@
       </w:r>
       <w:proofErr w:type="spellStart"/>
       <w:r>
-        <w:t>id_acao</w:t>
+        <w:t>idAcao</w:t>
       </w:r>
       <w:proofErr w:type="spellEnd"/>
       <w:r>
@@ -172,31 +488,58 @@
       <w:proofErr w:type="spellStart"/>
       <w:proofErr w:type="gramStart"/>
       <w:r>
-        <w:t>Acao</w:t>
+        <w:t>EmprestivoEquipamento</w:t>
+      </w:r>
+      <w:r>
+        <w:t>s</w:t>
       </w:r>
       <w:proofErr w:type="spellEnd"/>
       <w:r>
         <w:t>(</w:t>
       </w:r>
+      <w:proofErr w:type="spellStart"/>
       <w:proofErr w:type="gramEnd"/>
       <w:r>
-        <w:t>id, nome)</w:t>
-      </w:r>
-      <w:r>
-        <w:t xml:space="preserve"> </w:t>
-      </w:r>
-      <w:r>
-        <w:sym w:font="Wingdings" w:char="F0E0"/>
-      </w:r>
-      <w:r>
-        <w:t xml:space="preserve"> (Cadastrar equipamento site, Mover descarte, mudança layout, lançar estoque)</w:t>
-      </w:r>
-    </w:p>
-    <w:p>
+        <w:rPr>
+          <w:b/>
+        </w:rPr>
+        <w:t>idEquipamentoEmprestimo</w:t>
+      </w:r>
+      <w:proofErr w:type="spellEnd"/>
+      <w:r>
+        <w:rPr>
+          <w:b/>
+        </w:rPr>
+        <w:t xml:space="preserve">, </w:t>
+      </w:r>
+      <w:proofErr w:type="spellStart"/>
+      <w:r>
+        <w:rPr>
+          <w:b/>
+        </w:rPr>
+        <w:t>idEmprestimo</w:t>
+      </w:r>
+      <w:proofErr w:type="spellEnd"/>
+      <w:r>
+        <w:t>)</w:t>
+      </w:r>
+    </w:p>
+    <w:p>
+      <w:pPr>
+        <w:rPr>
+          <w:b/>
+        </w:rPr>
+      </w:pPr>
       <w:proofErr w:type="spellStart"/>
       <w:proofErr w:type="gramStart"/>
       <w:r>
-        <w:t>TipoEquipamento</w:t>
+        <w:t>userPermisso</w:t>
+      </w:r>
+      <w:r>
+        <w:t>e</w:t>
+      </w:r>
+      <w:r>
+        <w:t>s</w:t>
       </w:r>
       <w:proofErr w:type="spellEnd"/>
       <w:r>
@@ -205,697 +548,41 @@
       <w:proofErr w:type="spellStart"/>
       <w:proofErr w:type="gramEnd"/>
       <w:r>
-        <w:t>id_equipamento</w:t>
-      </w:r>
-      <w:proofErr w:type="spellEnd"/>
-      <w:r>
+        <w:rPr>
+          <w:b/>
+        </w:rPr>
+        <w:t>idUser</w:t>
+      </w:r>
+      <w:proofErr w:type="spellEnd"/>
+      <w:r>
+        <w:rPr>
+          <w:b/>
+        </w:rPr>
         <w:t xml:space="preserve">, </w:t>
       </w:r>
       <w:proofErr w:type="spellStart"/>
       <w:r>
-        <w:t>id_tipo</w:t>
-      </w:r>
-      <w:proofErr w:type="spellEnd"/>
-      <w:r>
+        <w:rPr>
+          <w:b/>
+        </w:rPr>
+        <w:t>idPermiss</w:t>
+      </w:r>
+      <w:r>
+        <w:rPr>
+          <w:b/>
+        </w:rPr>
+        <w:t>oes</w:t>
+      </w:r>
+      <w:proofErr w:type="spellEnd"/>
+      <w:r>
+        <w:rPr>
+          <w:b/>
+        </w:rPr>
         <w:t>)</w:t>
       </w:r>
     </w:p>
     <w:p/>
-    <w:p>
-      <w:r>
-        <w:t>===================Criar nova DB</w:t>
-      </w:r>
-      <w:r>
-        <w:t xml:space="preserve"> 1</w:t>
-      </w:r>
-      <w:r>
-        <w:t>========================</w:t>
-      </w:r>
-    </w:p>
-    <w:p>
-      <w:proofErr w:type="spellStart"/>
-      <w:proofErr w:type="gramStart"/>
-      <w:r>
-        <w:t>Endereco</w:t>
-      </w:r>
-      <w:proofErr w:type="spellEnd"/>
-      <w:r>
-        <w:t>(</w:t>
-      </w:r>
-      <w:proofErr w:type="gramEnd"/>
-      <w:r>
-        <w:rPr>
-          <w:b/>
-        </w:rPr>
-        <w:t>id</w:t>
-      </w:r>
-      <w:r>
-        <w:t>, cidade, rua, cep)</w:t>
-      </w:r>
-    </w:p>
-    <w:p>
-      <w:proofErr w:type="gramStart"/>
-      <w:r>
-        <w:t>Site(</w:t>
-      </w:r>
-      <w:proofErr w:type="gramEnd"/>
-      <w:r>
-        <w:rPr>
-          <w:b/>
-        </w:rPr>
-        <w:t>id</w:t>
-      </w:r>
-      <w:r>
-        <w:t>, nome</w:t>
-      </w:r>
-      <w:r>
-        <w:t xml:space="preserve">, </w:t>
-      </w:r>
-      <w:proofErr w:type="spellStart"/>
-      <w:r>
-        <w:t>id_endereco</w:t>
-      </w:r>
-      <w:proofErr w:type="spellEnd"/>
-      <w:r>
-        <w:t>)</w:t>
-      </w:r>
-      <w:r>
-        <w:t xml:space="preserve"> </w:t>
-      </w:r>
-      <w:r>
-        <w:sym w:font="Wingdings" w:char="F0E0"/>
-      </w:r>
-      <w:r>
-        <w:t xml:space="preserve"> </w:t>
-      </w:r>
-      <w:proofErr w:type="spellStart"/>
-      <w:r>
-        <w:t>nome_do_site</w:t>
-      </w:r>
-      <w:proofErr w:type="spellEnd"/>
-      <w:r>
-        <w:t xml:space="preserve"> ex.: Mapfre (São Carlos)</w:t>
-      </w:r>
-    </w:p>
-    <w:p>
-      <w:proofErr w:type="spellStart"/>
-      <w:proofErr w:type="gramStart"/>
-      <w:r>
-        <w:t>Usuario</w:t>
-      </w:r>
-      <w:proofErr w:type="spellEnd"/>
-      <w:r>
-        <w:t>(</w:t>
-      </w:r>
-      <w:proofErr w:type="gramEnd"/>
-      <w:r>
-        <w:rPr>
-          <w:b/>
-        </w:rPr>
-        <w:t xml:space="preserve">id, </w:t>
-      </w:r>
-      <w:r>
-        <w:t xml:space="preserve">nome, login, senha, </w:t>
-      </w:r>
-      <w:proofErr w:type="spellStart"/>
-      <w:r>
-        <w:t>email</w:t>
-      </w:r>
-      <w:proofErr w:type="spellEnd"/>
-      <w:r>
-        <w:t xml:space="preserve">, admin, ativo, </w:t>
-      </w:r>
-      <w:proofErr w:type="spellStart"/>
-      <w:r>
-        <w:t>id_site</w:t>
-      </w:r>
-      <w:proofErr w:type="spellEnd"/>
-      <w:r>
-        <w:t>)</w:t>
-      </w:r>
-    </w:p>
-    <w:p>
-      <w:proofErr w:type="gramStart"/>
-      <w:r>
-        <w:t>Status(</w:t>
-      </w:r>
-      <w:proofErr w:type="gramEnd"/>
-      <w:r>
-        <w:rPr>
-          <w:b/>
-        </w:rPr>
-        <w:t>id</w:t>
-      </w:r>
-      <w:r>
-        <w:t xml:space="preserve">, ativo, </w:t>
-      </w:r>
-      <w:proofErr w:type="spellStart"/>
-      <w:r>
-        <w:t>dataHora</w:t>
-      </w:r>
-      <w:proofErr w:type="spellEnd"/>
-      <w:r>
-        <w:t>)</w:t>
-      </w:r>
-      <w:r>
-        <w:t xml:space="preserve"> </w:t>
-      </w:r>
-      <w:r>
-        <w:sym w:font="Wingdings" w:char="F0E0"/>
-      </w:r>
-      <w:r>
-        <w:t xml:space="preserve"> status: 0 – disponível para empréstimo, 1 - emprestado</w:t>
-      </w:r>
-    </w:p>
-    <w:p>
-      <w:pPr>
-        <w:spacing w:before="240"/>
-      </w:pPr>
-      <w:proofErr w:type="spellStart"/>
-      <w:proofErr w:type="gramStart"/>
-      <w:r>
-        <w:t>funcionario</w:t>
-      </w:r>
-      <w:proofErr w:type="spellEnd"/>
-      <w:r>
-        <w:t>(</w:t>
-      </w:r>
-      <w:proofErr w:type="gramEnd"/>
-      <w:r>
-        <w:rPr>
-          <w:b/>
-        </w:rPr>
-        <w:t>id</w:t>
-      </w:r>
-      <w:r>
-        <w:t xml:space="preserve">, nome, </w:t>
-      </w:r>
-      <w:proofErr w:type="spellStart"/>
-      <w:r>
-        <w:t>cpf</w:t>
-      </w:r>
-      <w:proofErr w:type="spellEnd"/>
-      <w:r>
-        <w:t xml:space="preserve">, </w:t>
-      </w:r>
-      <w:proofErr w:type="spellStart"/>
-      <w:r>
-        <w:t>id_computador</w:t>
-      </w:r>
-      <w:proofErr w:type="spellEnd"/>
-      <w:r>
-        <w:t xml:space="preserve">, </w:t>
-      </w:r>
-      <w:proofErr w:type="spellStart"/>
-      <w:r>
-        <w:t>id_endereco</w:t>
-      </w:r>
-      <w:proofErr w:type="spellEnd"/>
-      <w:r>
-        <w:t>)</w:t>
-      </w:r>
-    </w:p>
-    <w:p>
-      <w:pPr>
-        <w:spacing w:before="240"/>
-      </w:pPr>
-      <w:proofErr w:type="gramStart"/>
-      <w:r>
-        <w:t>telefone(</w:t>
-      </w:r>
-      <w:proofErr w:type="spellStart"/>
-      <w:proofErr w:type="gramEnd"/>
-      <w:r>
-        <w:t>id_funcionario</w:t>
-      </w:r>
-      <w:proofErr w:type="spellEnd"/>
-      <w:r>
-        <w:t xml:space="preserve">, </w:t>
-      </w:r>
-      <w:proofErr w:type="spellStart"/>
-      <w:r>
-        <w:t>ddd</w:t>
-      </w:r>
-      <w:proofErr w:type="spellEnd"/>
-      <w:r>
-        <w:t xml:space="preserve">, </w:t>
-      </w:r>
-      <w:proofErr w:type="spellStart"/>
-      <w:r>
-        <w:t>numero</w:t>
-      </w:r>
-      <w:proofErr w:type="spellEnd"/>
-      <w:r>
-        <w:t>)</w:t>
-      </w:r>
-    </w:p>
-    <w:p>
-      <w:proofErr w:type="spellStart"/>
-      <w:proofErr w:type="gramStart"/>
-      <w:r>
-        <w:t>Empr</w:t>
-      </w:r>
-      <w:r>
-        <w:t>e</w:t>
-      </w:r>
-      <w:r>
-        <w:t>stimo</w:t>
-      </w:r>
-      <w:proofErr w:type="spellEnd"/>
-      <w:r>
-        <w:t>(</w:t>
-      </w:r>
-      <w:proofErr w:type="gramEnd"/>
-      <w:r>
-        <w:rPr>
-          <w:b/>
-        </w:rPr>
-        <w:t>id</w:t>
-      </w:r>
-      <w:r>
-        <w:t xml:space="preserve">, </w:t>
-      </w:r>
-      <w:proofErr w:type="spellStart"/>
-      <w:r>
-        <w:t>data_emprestimo</w:t>
-      </w:r>
-      <w:proofErr w:type="spellEnd"/>
-      <w:r>
-        <w:t xml:space="preserve">, </w:t>
-      </w:r>
-      <w:proofErr w:type="spellStart"/>
-      <w:r>
-        <w:t>data_devolução</w:t>
-      </w:r>
-      <w:proofErr w:type="spellEnd"/>
-      <w:r>
-        <w:t>, status</w:t>
-      </w:r>
-      <w:r>
-        <w:t>,</w:t>
-      </w:r>
-      <w:r>
-        <w:t xml:space="preserve"> </w:t>
-      </w:r>
-      <w:proofErr w:type="spellStart"/>
-      <w:r>
-        <w:t>id_</w:t>
-      </w:r>
-      <w:r>
-        <w:t>Funcionario</w:t>
-      </w:r>
-      <w:proofErr w:type="spellEnd"/>
-      <w:r>
-        <w:t xml:space="preserve">, </w:t>
-      </w:r>
-      <w:proofErr w:type="spellStart"/>
-      <w:r>
-        <w:t>id_site</w:t>
-      </w:r>
-      <w:proofErr w:type="spellEnd"/>
-      <w:r>
-        <w:t xml:space="preserve">) </w:t>
-      </w:r>
-      <w:r>
-        <w:sym w:font="Wingdings" w:char="F0E0"/>
-      </w:r>
-      <w:r>
-        <w:t xml:space="preserve"> Status: </w:t>
-      </w:r>
-      <w:proofErr w:type="spellStart"/>
-      <w:r>
-        <w:t>bool</w:t>
-      </w:r>
-      <w:proofErr w:type="spellEnd"/>
-      <w:r>
-        <w:t>: 1:emprestado – 0: devolvido</w:t>
-      </w:r>
-    </w:p>
-    <w:p>
-      <w:proofErr w:type="spellStart"/>
-      <w:proofErr w:type="gramStart"/>
-      <w:r>
-        <w:t>Acao</w:t>
-      </w:r>
-      <w:proofErr w:type="spellEnd"/>
-      <w:r>
-        <w:t>(</w:t>
-      </w:r>
-      <w:proofErr w:type="gramEnd"/>
-      <w:r>
-        <w:rPr>
-          <w:b/>
-        </w:rPr>
-        <w:t>id</w:t>
-      </w:r>
-      <w:r>
-        <w:t>, nome)</w:t>
-      </w:r>
-      <w:r>
-        <w:t xml:space="preserve"> </w:t>
-      </w:r>
-      <w:r>
-        <w:sym w:font="Wingdings" w:char="F0E0"/>
-      </w:r>
-      <w:r>
-        <w:t xml:space="preserve"> (Cadastrar equipamento site, Mover descarte, mudança layout, lançar estoque)</w:t>
-      </w:r>
-    </w:p>
-    <w:p>
-      <w:proofErr w:type="spellStart"/>
-      <w:proofErr w:type="gramStart"/>
-      <w:r>
-        <w:t>Relatorio</w:t>
-      </w:r>
-      <w:proofErr w:type="spellEnd"/>
-      <w:r>
-        <w:t>(</w:t>
-      </w:r>
-      <w:proofErr w:type="gramEnd"/>
-      <w:r>
-        <w:rPr>
-          <w:b/>
-        </w:rPr>
-        <w:t>id</w:t>
-      </w:r>
-      <w:r>
-        <w:t xml:space="preserve">, serial, </w:t>
-      </w:r>
-      <w:proofErr w:type="spellStart"/>
-      <w:r>
-        <w:t>patrimonio</w:t>
-      </w:r>
-      <w:proofErr w:type="spellEnd"/>
-      <w:r>
-        <w:t>, data</w:t>
-      </w:r>
-      <w:r>
-        <w:t xml:space="preserve">, </w:t>
-      </w:r>
-      <w:proofErr w:type="spellStart"/>
-      <w:r>
-        <w:t>id_</w:t>
-      </w:r>
-      <w:r>
-        <w:t>usuario</w:t>
-      </w:r>
-      <w:proofErr w:type="spellEnd"/>
-      <w:r>
-        <w:t xml:space="preserve">, </w:t>
-      </w:r>
-      <w:proofErr w:type="spellStart"/>
-      <w:r>
-        <w:t>id_acao</w:t>
-      </w:r>
-      <w:proofErr w:type="spellEnd"/>
-      <w:r>
-        <w:t>)</w:t>
-      </w:r>
-    </w:p>
-    <w:p>
-      <w:pPr>
-        <w:spacing w:before="240"/>
-      </w:pPr>
-      <w:proofErr w:type="gramStart"/>
-      <w:r>
-        <w:t>Tipo(</w:t>
-      </w:r>
-      <w:proofErr w:type="gramEnd"/>
-      <w:r>
-        <w:rPr>
-          <w:b/>
-        </w:rPr>
-        <w:t>id,</w:t>
-      </w:r>
-      <w:r>
-        <w:t xml:space="preserve"> nome)</w:t>
-      </w:r>
-    </w:p>
-    <w:p>
-      <w:pPr>
-        <w:spacing w:before="240"/>
-      </w:pPr>
-      <w:proofErr w:type="spellStart"/>
-      <w:proofErr w:type="gramStart"/>
-      <w:r>
-        <w:t>LocalPa</w:t>
-      </w:r>
-      <w:proofErr w:type="spellEnd"/>
-      <w:r>
-        <w:t>(</w:t>
-      </w:r>
-      <w:proofErr w:type="gramEnd"/>
-      <w:r>
-        <w:rPr>
-          <w:b/>
-        </w:rPr>
-        <w:t>id</w:t>
-      </w:r>
-      <w:r>
-        <w:t xml:space="preserve">, </w:t>
-      </w:r>
-      <w:proofErr w:type="spellStart"/>
-      <w:r>
-        <w:t>descricao</w:t>
-      </w:r>
-      <w:r>
-        <w:t>Pa</w:t>
-      </w:r>
-      <w:proofErr w:type="spellEnd"/>
-      <w:r>
-        <w:t xml:space="preserve">, </w:t>
-      </w:r>
-      <w:proofErr w:type="spellStart"/>
-      <w:r>
-        <w:t>id_site</w:t>
-      </w:r>
-      <w:proofErr w:type="spellEnd"/>
-      <w:r>
-        <w:t>)</w:t>
-      </w:r>
-    </w:p>
-    <w:p>
-      <w:pPr>
-        <w:spacing w:before="240"/>
-      </w:pPr>
-      <w:proofErr w:type="gramStart"/>
-      <w:r>
-        <w:t>Computador(</w:t>
-      </w:r>
-      <w:proofErr w:type="gramEnd"/>
-      <w:r>
-        <w:rPr>
-          <w:b/>
-        </w:rPr>
-        <w:t xml:space="preserve">id, </w:t>
-      </w:r>
-      <w:r>
-        <w:t xml:space="preserve">serial, </w:t>
-      </w:r>
-      <w:proofErr w:type="spellStart"/>
-      <w:r>
-        <w:t>hostname</w:t>
-      </w:r>
-      <w:proofErr w:type="spellEnd"/>
-      <w:r>
-        <w:t xml:space="preserve">, patrimônio,  </w:t>
-      </w:r>
-      <w:proofErr w:type="spellStart"/>
-      <w:r>
-        <w:t>id_localPa</w:t>
-      </w:r>
-      <w:proofErr w:type="spellEnd"/>
-      <w:r>
-        <w:t xml:space="preserve">, </w:t>
-      </w:r>
-      <w:proofErr w:type="spellStart"/>
-      <w:r>
-        <w:t>id_site</w:t>
-      </w:r>
-      <w:proofErr w:type="spellEnd"/>
-      <w:r>
-        <w:t xml:space="preserve">, </w:t>
-      </w:r>
-      <w:proofErr w:type="spellStart"/>
-      <w:r>
-        <w:t>id_status</w:t>
-      </w:r>
-      <w:proofErr w:type="spellEnd"/>
-      <w:r>
-        <w:t>)</w:t>
-      </w:r>
-    </w:p>
-    <w:p>
-      <w:pPr>
-        <w:spacing w:before="240"/>
-      </w:pPr>
-      <w:proofErr w:type="spellStart"/>
-      <w:proofErr w:type="gramStart"/>
-      <w:r>
-        <w:t>localFisico</w:t>
-      </w:r>
-      <w:proofErr w:type="spellEnd"/>
-      <w:r>
-        <w:t>(</w:t>
-      </w:r>
-      <w:proofErr w:type="gramEnd"/>
-      <w:r>
-        <w:rPr>
-          <w:b/>
-        </w:rPr>
-        <w:t>id,</w:t>
-      </w:r>
-      <w:r>
-        <w:t xml:space="preserve"> nome</w:t>
-      </w:r>
-      <w:r>
-        <w:t xml:space="preserve">, </w:t>
-      </w:r>
-      <w:proofErr w:type="spellStart"/>
-      <w:r>
-        <w:t>id_site</w:t>
-      </w:r>
-      <w:proofErr w:type="spellEnd"/>
-      <w:r>
-        <w:t xml:space="preserve">) </w:t>
-      </w:r>
-      <w:r>
-        <w:sym w:font="Wingdings" w:char="F0E0"/>
-      </w:r>
-      <w:r>
-        <w:t xml:space="preserve"> ex.: Estoque, Inventário, descarte</w:t>
-      </w:r>
-    </w:p>
-    <w:p>
-      <w:pPr>
-        <w:spacing w:before="240"/>
-      </w:pPr>
-      <w:proofErr w:type="spellStart"/>
-      <w:proofErr w:type="gramStart"/>
-      <w:r>
-        <w:t>EmprestimoComputador</w:t>
-      </w:r>
-      <w:proofErr w:type="spellEnd"/>
-      <w:r>
-        <w:t>(</w:t>
-      </w:r>
-      <w:proofErr w:type="spellStart"/>
-      <w:proofErr w:type="gramEnd"/>
-      <w:r>
-        <w:t>idEmprestimo</w:t>
-      </w:r>
-      <w:proofErr w:type="spellEnd"/>
-      <w:r>
-        <w:t xml:space="preserve">, </w:t>
-      </w:r>
-      <w:proofErr w:type="spellStart"/>
-      <w:r>
-        <w:t>idComputador</w:t>
-      </w:r>
-      <w:proofErr w:type="spellEnd"/>
-      <w:r>
-        <w:t>)</w:t>
-      </w:r>
-    </w:p>
-    <w:p>
-      <w:pPr>
-        <w:spacing w:before="240"/>
-      </w:pPr>
-      <w:proofErr w:type="spellStart"/>
-      <w:proofErr w:type="gramStart"/>
-      <w:r>
-        <w:t>TipoComputador</w:t>
-      </w:r>
-      <w:proofErr w:type="spellEnd"/>
-      <w:r>
-        <w:t>(</w:t>
-      </w:r>
-      <w:proofErr w:type="spellStart"/>
-      <w:proofErr w:type="gramEnd"/>
-      <w:r>
-        <w:t>id_tipo</w:t>
-      </w:r>
-      <w:proofErr w:type="spellEnd"/>
-      <w:r>
-        <w:t xml:space="preserve">, </w:t>
-      </w:r>
-      <w:proofErr w:type="spellStart"/>
-      <w:r>
-        <w:t>id_computador</w:t>
-      </w:r>
-      <w:proofErr w:type="spellEnd"/>
-      <w:r>
-        <w:t>)</w:t>
-      </w:r>
-    </w:p>
-    <w:p>
-      <w:pPr>
-        <w:spacing w:before="240"/>
-      </w:pPr>
-    </w:p>
     <w:p/>
-    <w:p>
-      <w:r>
-        <w:lastRenderedPageBreak/>
-        <w:t xml:space="preserve">===================Criar nova DB </w:t>
-      </w:r>
-      <w:r>
-        <w:t>2</w:t>
-      </w:r>
-      <w:r>
-        <w:t>========================</w:t>
-      </w:r>
-    </w:p>
-    <w:p/>
-    <w:p>
-      <w:proofErr w:type="spellStart"/>
-      <w:proofErr w:type="gramStart"/>
-      <w:r>
-        <w:t>Enderecos</w:t>
-      </w:r>
-      <w:proofErr w:type="spellEnd"/>
-      <w:r>
-        <w:t>(</w:t>
-      </w:r>
-      <w:proofErr w:type="gramEnd"/>
-      <w:r>
-        <w:rPr>
-          <w:b/>
-        </w:rPr>
-        <w:t>id</w:t>
-      </w:r>
-      <w:r>
-        <w:t>, rua, cidade, cep)</w:t>
-      </w:r>
-    </w:p>
-    <w:p>
-      <w:proofErr w:type="gramStart"/>
-      <w:r>
-        <w:t>Site(</w:t>
-      </w:r>
-      <w:proofErr w:type="gramEnd"/>
-      <w:r>
-        <w:rPr>
-          <w:b/>
-        </w:rPr>
-        <w:t xml:space="preserve">id, </w:t>
-      </w:r>
-      <w:r>
-        <w:t xml:space="preserve">nome, </w:t>
-      </w:r>
-      <w:proofErr w:type="spellStart"/>
-      <w:r>
-        <w:t>idEndereco</w:t>
-      </w:r>
-      <w:proofErr w:type="spellEnd"/>
-      <w:r>
-        <w:t>)</w:t>
-      </w:r>
-    </w:p>
-    <w:p>
-      <w:bookmarkStart w:id="0" w:name="_GoBack"/>
-      <w:bookmarkEnd w:id="0"/>
-    </w:p>
     <w:p/>
     <w:sectPr>
       <w:footerReference w:type="default" r:id="rId6"/>

</xml_diff>

<commit_message>
Modificado BD e rota para criar User Adminstrador
</commit_message>
<xml_diff>
--- a/MER.docx
+++ b/MER.docx
@@ -23,7 +23,6 @@
       </w:r>
     </w:p>
     <w:p>
-      <w:proofErr w:type="gramStart"/>
       <w:r>
         <w:t>Site</w:t>
       </w:r>
@@ -33,21 +32,24 @@
       <w:r>
         <w:t>(</w:t>
       </w:r>
-      <w:proofErr w:type="gramEnd"/>
       <w:r>
         <w:rPr>
           <w:b/>
         </w:rPr>
         <w:t xml:space="preserve">id, </w:t>
       </w:r>
-      <w:proofErr w:type="spellStart"/>
       <w:r>
         <w:t>nome,</w:t>
       </w:r>
       <w:r>
-        <w:t>idEndereco</w:t>
-      </w:r>
-      <w:proofErr w:type="spellEnd"/>
+        <w:t>i</w:t>
+      </w:r>
+      <w:r>
+        <w:tab/>
+      </w:r>
+      <w:r>
+        <w:t>dEndereco</w:t>
+      </w:r>
       <w:r>
         <w:t>)</w:t>
       </w:r>
@@ -58,20 +60,129 @@
         <w:sym w:font="Wingdings" w:char="F0E0"/>
       </w:r>
       <w:r>
+        <w:t xml:space="preserve"> nome_do_site ex.: Mapfre (São Carlos)</w:t>
+      </w:r>
+    </w:p>
+    <w:p>
+      <w:r>
+        <w:t>Users(</w:t>
+      </w:r>
+      <w:r>
+        <w:rPr>
+          <w:b/>
+        </w:rPr>
+        <w:t>id</w:t>
+      </w:r>
+      <w:r>
+        <w:t>, login, nome, senha, email, ativo</w:t>
+      </w:r>
+      <w:r>
+        <w:t>, idSite</w:t>
+      </w:r>
+      <w:r>
+        <w:t>)</w:t>
+      </w:r>
+      <w:bookmarkStart w:id="0" w:name="_GoBack"/>
+      <w:bookmarkEnd w:id="0"/>
+    </w:p>
+    <w:p>
+      <w:r>
+        <w:t>Status(</w:t>
+      </w:r>
+      <w:r>
+        <w:rPr>
+          <w:b/>
+        </w:rPr>
+        <w:t>id</w:t>
+      </w:r>
+      <w:r>
+        <w:t>, dataHora, ativo</w:t>
+      </w:r>
+      <w:r>
+        <w:t>) status: 0 – Não conectado, 1 - emprestado</w:t>
+      </w:r>
+    </w:p>
+    <w:p>
+      <w:r>
+        <w:t>Permissoes(</w:t>
+      </w:r>
+      <w:r>
+        <w:rPr>
+          <w:b/>
+        </w:rPr>
+        <w:t>id</w:t>
+      </w:r>
+      <w:r>
+        <w:rPr>
+          <w:b/>
+        </w:rPr>
+        <w:t>,</w:t>
+      </w:r>
+      <w:r>
+        <w:t xml:space="preserve"> nome</w:t>
+      </w:r>
+      <w:r>
+        <w:t>)</w:t>
+      </w:r>
+    </w:p>
+    <w:p>
+      <w:r>
+        <w:t>PontoAtendimentos(</w:t>
+      </w:r>
+      <w:r>
+        <w:rPr>
+          <w:b/>
+        </w:rPr>
+        <w:t>id</w:t>
+      </w:r>
+      <w:r>
+        <w:t>, descricao</w:t>
+      </w:r>
+      <w:r>
+        <w:t>, idSite</w:t>
+      </w:r>
+      <w:r>
+        <w:t>)</w:t>
+      </w:r>
+    </w:p>
+    <w:p>
+      <w:r>
+        <w:t>LocadoEm(</w:t>
+      </w:r>
+      <w:r>
+        <w:rPr>
+          <w:b/>
+        </w:rPr>
+        <w:t>id</w:t>
+      </w:r>
+      <w:r>
+        <w:t>, nome</w:t>
+      </w:r>
+      <w:r>
+        <w:t>, idSite</w:t>
+      </w:r>
+      <w:r>
+        <w:t>)</w:t>
+      </w:r>
+      <w:r>
         <w:t xml:space="preserve"> </w:t>
       </w:r>
-      <w:proofErr w:type="spellStart"/>
-      <w:r>
-        <w:t>nome_do_site</w:t>
-      </w:r>
-      <w:proofErr w:type="spellEnd"/>
-      <w:r>
-        <w:t xml:space="preserve"> ex.: Mapfre (São Carlos)</w:t>
-      </w:r>
-    </w:p>
-    <w:p>
-      <w:r>
-        <w:t>Users(</w:t>
+      <w:r>
+        <w:sym w:font="Wingdings" w:char="F0E0"/>
+      </w:r>
+      <w:r>
+        <w:t xml:space="preserve"> ex.: Estoque, Inventário, descarte</w:t>
+      </w:r>
+      <w:r>
+        <w:t xml:space="preserve">, </w:t>
+      </w:r>
+      <w:r>
+        <w:t>empréstimo</w:t>
+      </w:r>
+    </w:p>
+    <w:p>
+      <w:r>
+        <w:t>Tipos(</w:t>
       </w:r>
       <w:r>
         <w:rPr>
@@ -80,10 +191,27 @@
         <w:t>id</w:t>
       </w:r>
       <w:r>
-        <w:t>, login, nome, senha, email, ativo</w:t>
-      </w:r>
-      <w:r>
-        <w:t>, idSite</w:t>
+        <w:t>, nome)</w:t>
+      </w:r>
+    </w:p>
+    <w:p>
+      <w:r>
+        <w:t>DispositivosEquipamentos(</w:t>
+      </w:r>
+      <w:r>
+        <w:rPr>
+          <w:b/>
+        </w:rPr>
+        <w:t>id,</w:t>
+      </w:r>
+      <w:r>
+        <w:t xml:space="preserve"> serial, hostname, patrimônio</w:t>
+      </w:r>
+      <w:r>
+        <w:t>, idLocadoEm, idSite, idTip</w:t>
+      </w:r>
+      <w:r>
+        <w:t>o</w:t>
       </w:r>
       <w:r>
         <w:t>)</w:t>
@@ -91,7 +219,39 @@
     </w:p>
     <w:p>
       <w:r>
-        <w:t>Status(</w:t>
+        <w:t>Computador</w:t>
+      </w:r>
+      <w:r>
+        <w:t>es</w:t>
+      </w:r>
+      <w:r>
+        <w:t>(</w:t>
+      </w:r>
+      <w:r>
+        <w:rPr>
+          <w:b/>
+        </w:rPr>
+        <w:t>id,</w:t>
+      </w:r>
+      <w:r>
+        <w:t xml:space="preserve"> idDispositivo</w:t>
+      </w:r>
+      <w:r>
+        <w:t>s</w:t>
+      </w:r>
+      <w:r>
+        <w:t>Equipamentos, idPontoAtendimentos</w:t>
+      </w:r>
+      <w:r>
+        <w:t>, idStatus</w:t>
+      </w:r>
+      <w:r>
+        <w:t>)</w:t>
+      </w:r>
+    </w:p>
+    <w:p>
+      <w:r>
+        <w:t>EquipamentoEmprestimos(</w:t>
       </w:r>
       <w:r>
         <w:rPr>
@@ -100,15 +260,30 @@
         <w:t>id</w:t>
       </w:r>
       <w:r>
-        <w:t>, dataHora, ativo</w:t>
-      </w:r>
-      <w:r>
-        <w:t>) status: 0 – Não conectado, 1 - emprestado</w:t>
-      </w:r>
-    </w:p>
-    <w:p>
-      <w:r>
-        <w:t>Permissoes(</w:t>
+        <w:t>, idDispositivo</w:t>
+      </w:r>
+      <w:r>
+        <w:t>s</w:t>
+      </w:r>
+      <w:r>
+        <w:t>Equ</w:t>
+      </w:r>
+      <w:r>
+        <w:t>i</w:t>
+      </w:r>
+      <w:r>
+        <w:t>pamento</w:t>
+      </w:r>
+      <w:r>
+        <w:t>s</w:t>
+      </w:r>
+      <w:r>
+        <w:t>)</w:t>
+      </w:r>
+    </w:p>
+    <w:p>
+      <w:r>
+        <w:t>Funcionarios(</w:t>
       </w:r>
       <w:r>
         <w:rPr>
@@ -117,13 +292,24 @@
         <w:t>id</w:t>
       </w:r>
       <w:r>
-        <w:rPr>
-          <w:b/>
-        </w:rPr>
-        <w:t>,</w:t>
-      </w:r>
-      <w:r>
-        <w:t xml:space="preserve"> nome</w:t>
+        <w:t>, nome, cpf, idEndereco)</w:t>
+      </w:r>
+    </w:p>
+    <w:p>
+      <w:r>
+        <w:t>Emprestimos(</w:t>
+      </w:r>
+      <w:r>
+        <w:rPr>
+          <w:b/>
+        </w:rPr>
+        <w:t>id</w:t>
+      </w:r>
+      <w:r>
+        <w:t>, dataEmprestimo, dataDevolucao, status</w:t>
+      </w:r>
+      <w:r>
+        <w:t>, idSite, idFuncionario</w:t>
       </w:r>
       <w:r>
         <w:t>)</w:t>
@@ -131,7 +317,24 @@
     </w:p>
     <w:p>
       <w:r>
-        <w:t>PontoAtendimentos(</w:t>
+        <w:t>TelefoneFunc</w:t>
+      </w:r>
+      <w:r>
+        <w:t>ionarios(</w:t>
+      </w:r>
+      <w:r>
+        <w:rPr>
+          <w:b/>
+        </w:rPr>
+        <w:t>idFuncionario,</w:t>
+      </w:r>
+      <w:r>
+        <w:t xml:space="preserve"> ddd, numero)</w:t>
+      </w:r>
+    </w:p>
+    <w:p>
+      <w:r>
+        <w:t>Acoes(</w:t>
       </w:r>
       <w:r>
         <w:rPr>
@@ -140,432 +343,81 @@
         <w:t>id</w:t>
       </w:r>
       <w:r>
-        <w:t>, descricao</w:t>
-      </w:r>
-      <w:r>
-        <w:t>, idSite</w:t>
+        <w:t>, nome)</w:t>
+      </w:r>
+      <w:r>
+        <w:t xml:space="preserve"> </w:t>
+      </w:r>
+      <w:r>
+        <w:sym w:font="Wingdings" w:char="F0E0"/>
+      </w:r>
+      <w:r>
+        <w:t xml:space="preserve"> </w:t>
+      </w:r>
+      <w:r>
+        <w:t xml:space="preserve">ex.: </w:t>
+      </w:r>
+      <w:r>
+        <w:t>(Cadastrar equipamento site, Mover descarte, mudança layout, lançar estoque)</w:t>
+      </w:r>
+    </w:p>
+    <w:p>
+      <w:r>
+        <w:t>Relatórios(</w:t>
+      </w:r>
+      <w:r>
+        <w:rPr>
+          <w:b/>
+        </w:rPr>
+        <w:t>id</w:t>
+      </w:r>
+      <w:r>
+        <w:t>, data, idUser, idDispositivoEquipamento, idAcao)</w:t>
+      </w:r>
+    </w:p>
+    <w:p>
+      <w:r>
+        <w:t>EmprestivoEquipamento</w:t>
+      </w:r>
+      <w:r>
+        <w:t>s</w:t>
+      </w:r>
+      <w:r>
+        <w:t>(</w:t>
+      </w:r>
+      <w:r>
+        <w:rPr>
+          <w:b/>
+        </w:rPr>
+        <w:t>idEquipamentoEmprestimo, idEmprestimo</w:t>
       </w:r>
       <w:r>
         <w:t>)</w:t>
       </w:r>
     </w:p>
     <w:p>
-      <w:proofErr w:type="gramStart"/>
-      <w:r>
-        <w:t>LocadoEm(</w:t>
-      </w:r>
-      <w:proofErr w:type="gramEnd"/>
-      <w:r>
-        <w:rPr>
-          <w:b/>
-        </w:rPr>
-        <w:t>id</w:t>
-      </w:r>
-      <w:r>
-        <w:t>, nome</w:t>
-      </w:r>
-      <w:r>
-        <w:t>, idSite</w:t>
-      </w:r>
-      <w:r>
-        <w:t>)</w:t>
-      </w:r>
-      <w:r>
-        <w:t xml:space="preserve"> </w:t>
-      </w:r>
-      <w:r>
-        <w:sym w:font="Wingdings" w:char="F0E0"/>
-      </w:r>
-      <w:r>
-        <w:t xml:space="preserve"> ex.: Estoque, Inventário, descarte</w:t>
-      </w:r>
-      <w:r>
-        <w:t xml:space="preserve">, </w:t>
-      </w:r>
-      <w:r>
-        <w:t>empréstimo</w:t>
-      </w:r>
-    </w:p>
-    <w:p>
-      <w:proofErr w:type="spellStart"/>
-      <w:proofErr w:type="gramStart"/>
-      <w:r>
-        <w:t>Tipos</w:t>
+      <w:pPr>
+        <w:rPr>
+          <w:b/>
+        </w:rPr>
+      </w:pPr>
+      <w:r>
+        <w:t>userPermisso</w:t>
+      </w:r>
+      <w:r>
+        <w:t>e</w:t>
+      </w:r>
+      <w:r>
+        <w:t>s</w:t>
       </w:r>
       <w:r>
         <w:t>(</w:t>
       </w:r>
-      <w:proofErr w:type="gramEnd"/>
-      <w:r>
-        <w:rPr>
-          <w:b/>
-        </w:rPr>
-        <w:t>id</w:t>
-      </w:r>
-      <w:r>
-        <w:t>, nome)</w:t>
-      </w:r>
-    </w:p>
-    <w:p>
-      <w:bookmarkStart w:id="0" w:name="_GoBack"/>
-      <w:proofErr w:type="gramStart"/>
-      <w:r>
-        <w:t>Dispositivos</w:t>
-      </w:r>
-      <w:proofErr w:type="spellEnd"/>
-      <w:r>
-        <w:t>Equipamentos</w:t>
-      </w:r>
-      <w:bookmarkEnd w:id="0"/>
-      <w:r>
-        <w:t>(</w:t>
-      </w:r>
-      <w:proofErr w:type="gramEnd"/>
-      <w:r>
-        <w:rPr>
-          <w:b/>
-        </w:rPr>
-        <w:t>id,</w:t>
-      </w:r>
-      <w:r>
-        <w:t xml:space="preserve"> serial, hostname, patrimônio</w:t>
-      </w:r>
-      <w:r>
-        <w:t xml:space="preserve">, </w:t>
-      </w:r>
-      <w:proofErr w:type="spellStart"/>
-      <w:r>
-        <w:t>idLocadoEm</w:t>
-      </w:r>
-      <w:proofErr w:type="spellEnd"/>
-      <w:r>
-        <w:t xml:space="preserve">, </w:t>
-      </w:r>
-      <w:proofErr w:type="spellStart"/>
-      <w:r>
-        <w:t>idSite</w:t>
-      </w:r>
-      <w:proofErr w:type="spellEnd"/>
-      <w:r>
-        <w:t xml:space="preserve">, </w:t>
-      </w:r>
-      <w:proofErr w:type="spellStart"/>
-      <w:r>
-        <w:t>idTip</w:t>
-      </w:r>
-      <w:r>
-        <w:t>o</w:t>
-      </w:r>
-      <w:proofErr w:type="spellEnd"/>
-      <w:r>
-        <w:t>)</w:t>
-      </w:r>
-    </w:p>
-    <w:p>
-      <w:proofErr w:type="gramStart"/>
-      <w:r>
-        <w:t>Computador</w:t>
-      </w:r>
-      <w:r>
-        <w:t>es</w:t>
-      </w:r>
-      <w:r>
-        <w:t>(</w:t>
-      </w:r>
-      <w:proofErr w:type="gramEnd"/>
-      <w:r>
-        <w:rPr>
-          <w:b/>
-        </w:rPr>
-        <w:t>id,</w:t>
-      </w:r>
-      <w:r>
-        <w:t xml:space="preserve"> </w:t>
-      </w:r>
-      <w:proofErr w:type="spellStart"/>
-      <w:r>
-        <w:t>idDispositivo</w:t>
-      </w:r>
-      <w:r>
-        <w:t>s</w:t>
-      </w:r>
-      <w:r>
-        <w:t>Equipamentos</w:t>
-      </w:r>
-      <w:proofErr w:type="spellEnd"/>
-      <w:r>
-        <w:t xml:space="preserve">, </w:t>
-      </w:r>
-      <w:proofErr w:type="spellStart"/>
-      <w:r>
-        <w:t>idPontoAtendimentos</w:t>
-      </w:r>
-      <w:proofErr w:type="spellEnd"/>
-      <w:r>
-        <w:t xml:space="preserve">, </w:t>
-      </w:r>
-      <w:proofErr w:type="spellStart"/>
-      <w:r>
-        <w:t>idStatus</w:t>
-      </w:r>
-      <w:proofErr w:type="spellEnd"/>
-      <w:r>
-        <w:t>)</w:t>
-      </w:r>
-    </w:p>
-    <w:p>
-      <w:proofErr w:type="spellStart"/>
-      <w:proofErr w:type="gramStart"/>
-      <w:r>
-        <w:t>EquipamentoEmprestimos</w:t>
-      </w:r>
-      <w:proofErr w:type="spellEnd"/>
-      <w:r>
-        <w:t>(</w:t>
-      </w:r>
-      <w:proofErr w:type="gramEnd"/>
-      <w:r>
-        <w:rPr>
-          <w:b/>
-        </w:rPr>
-        <w:t>id</w:t>
-      </w:r>
-      <w:r>
-        <w:t xml:space="preserve">, </w:t>
-      </w:r>
-      <w:proofErr w:type="spellStart"/>
-      <w:r>
-        <w:t>idDispositivo</w:t>
-      </w:r>
-      <w:r>
-        <w:t>s</w:t>
-      </w:r>
-      <w:r>
-        <w:t>Equ</w:t>
-      </w:r>
-      <w:r>
-        <w:t>i</w:t>
-      </w:r>
-      <w:r>
-        <w:t>pamento</w:t>
-      </w:r>
-      <w:r>
-        <w:t>s</w:t>
-      </w:r>
-      <w:proofErr w:type="spellEnd"/>
-      <w:r>
-        <w:t>)</w:t>
-      </w:r>
-    </w:p>
-    <w:p>
-      <w:r>
-        <w:t>Funcionarios(</w:t>
-      </w:r>
-      <w:r>
-        <w:rPr>
-          <w:b/>
-        </w:rPr>
-        <w:t>id</w:t>
-      </w:r>
-      <w:r>
-        <w:t>, nome, cpf, idEndereco)</w:t>
-      </w:r>
-    </w:p>
-    <w:p>
-      <w:r>
-        <w:t>Emprestimos(</w:t>
-      </w:r>
-      <w:r>
-        <w:rPr>
-          <w:b/>
-        </w:rPr>
-        <w:t>id</w:t>
-      </w:r>
-      <w:r>
-        <w:t>, dataEmprestimo, dataDevolucao, status</w:t>
-      </w:r>
-      <w:r>
-        <w:t>, idSite, idFuncionario</w:t>
-      </w:r>
-      <w:r>
-        <w:t>)</w:t>
-      </w:r>
-    </w:p>
-    <w:p>
-      <w:r>
-        <w:t>TelefoneFunc</w:t>
-      </w:r>
-      <w:r>
-        <w:t>ionarios(</w:t>
-      </w:r>
-      <w:r>
-        <w:rPr>
-          <w:b/>
-        </w:rPr>
-        <w:t>idFuncionario,</w:t>
-      </w:r>
-      <w:r>
-        <w:t xml:space="preserve"> ddd, numero)</w:t>
-      </w:r>
-    </w:p>
-    <w:p>
-      <w:proofErr w:type="spellStart"/>
-      <w:proofErr w:type="gramStart"/>
-      <w:r>
-        <w:t>Acoes</w:t>
-      </w:r>
-      <w:proofErr w:type="spellEnd"/>
-      <w:r>
-        <w:t>(</w:t>
-      </w:r>
-      <w:proofErr w:type="gramEnd"/>
-      <w:r>
-        <w:rPr>
-          <w:b/>
-        </w:rPr>
-        <w:t>id</w:t>
-      </w:r>
-      <w:r>
-        <w:t>, nome)</w:t>
-      </w:r>
-      <w:r>
-        <w:t xml:space="preserve"> </w:t>
-      </w:r>
-      <w:r>
-        <w:sym w:font="Wingdings" w:char="F0E0"/>
-      </w:r>
-      <w:r>
-        <w:t xml:space="preserve"> </w:t>
-      </w:r>
-      <w:r>
-        <w:t xml:space="preserve">ex.: </w:t>
-      </w:r>
-      <w:r>
-        <w:t>(Cadastrar equipamento site, Mover descarte, mudança layout, lançar estoque)</w:t>
-      </w:r>
-    </w:p>
-    <w:p>
-      <w:proofErr w:type="gramStart"/>
-      <w:r>
-        <w:t>Relatórios(</w:t>
-      </w:r>
-      <w:proofErr w:type="gramEnd"/>
-      <w:r>
-        <w:rPr>
-          <w:b/>
-        </w:rPr>
-        <w:t>id</w:t>
-      </w:r>
-      <w:r>
-        <w:t xml:space="preserve">, data, </w:t>
-      </w:r>
-      <w:proofErr w:type="spellStart"/>
-      <w:r>
-        <w:t>idUser</w:t>
-      </w:r>
-      <w:proofErr w:type="spellEnd"/>
-      <w:r>
-        <w:t xml:space="preserve">, </w:t>
-      </w:r>
-      <w:proofErr w:type="spellStart"/>
-      <w:r>
-        <w:t>idDispositivoEquipamento</w:t>
-      </w:r>
-      <w:proofErr w:type="spellEnd"/>
-      <w:r>
-        <w:t xml:space="preserve">, </w:t>
-      </w:r>
-      <w:proofErr w:type="spellStart"/>
-      <w:r>
-        <w:t>idAcao</w:t>
-      </w:r>
-      <w:proofErr w:type="spellEnd"/>
-      <w:r>
-        <w:t>)</w:t>
-      </w:r>
-    </w:p>
-    <w:p>
-      <w:proofErr w:type="spellStart"/>
-      <w:proofErr w:type="gramStart"/>
-      <w:r>
-        <w:t>EmprestivoEquipamento</w:t>
-      </w:r>
-      <w:r>
-        <w:t>s</w:t>
-      </w:r>
-      <w:proofErr w:type="spellEnd"/>
-      <w:r>
-        <w:t>(</w:t>
-      </w:r>
-      <w:proofErr w:type="spellStart"/>
-      <w:proofErr w:type="gramEnd"/>
-      <w:r>
-        <w:rPr>
-          <w:b/>
-        </w:rPr>
-        <w:t>idEquipamentoEmprestimo</w:t>
-      </w:r>
-      <w:proofErr w:type="spellEnd"/>
-      <w:r>
-        <w:rPr>
-          <w:b/>
-        </w:rPr>
-        <w:t xml:space="preserve">, </w:t>
-      </w:r>
-      <w:proofErr w:type="spellStart"/>
-      <w:r>
-        <w:rPr>
-          <w:b/>
-        </w:rPr>
-        <w:t>idEmprestimo</w:t>
-      </w:r>
-      <w:proofErr w:type="spellEnd"/>
-      <w:r>
-        <w:t>)</w:t>
-      </w:r>
-    </w:p>
-    <w:p>
-      <w:pPr>
-        <w:rPr>
-          <w:b/>
-        </w:rPr>
-      </w:pPr>
-      <w:proofErr w:type="spellStart"/>
-      <w:proofErr w:type="gramStart"/>
-      <w:r>
-        <w:t>userPermisso</w:t>
-      </w:r>
-      <w:r>
-        <w:t>e</w:t>
-      </w:r>
-      <w:r>
-        <w:t>s</w:t>
-      </w:r>
-      <w:proofErr w:type="spellEnd"/>
-      <w:r>
-        <w:t>(</w:t>
-      </w:r>
-      <w:proofErr w:type="spellStart"/>
-      <w:proofErr w:type="gramEnd"/>
-      <w:r>
-        <w:rPr>
-          <w:b/>
-        </w:rPr>
-        <w:t>idUser</w:t>
-      </w:r>
-      <w:proofErr w:type="spellEnd"/>
-      <w:r>
-        <w:rPr>
-          <w:b/>
-        </w:rPr>
-        <w:t xml:space="preserve">, </w:t>
-      </w:r>
-      <w:proofErr w:type="spellStart"/>
-      <w:r>
-        <w:rPr>
-          <w:b/>
-        </w:rPr>
-        <w:t>idPermiss</w:t>
+      <w:r>
+        <w:rPr>
+          <w:b/>
+        </w:rPr>
+        <w:t>idUser, idPermiss</w:t>
       </w:r>
       <w:r>
         <w:rPr>
@@ -573,7 +425,6 @@
         </w:rPr>
         <w:t>oes</w:t>
       </w:r>
-      <w:proofErr w:type="spellEnd"/>
       <w:r>
         <w:rPr>
           <w:b/>

</xml_diff>

<commit_message>
Modificando estrutura do projeto devido mudando no DB
</commit_message>
<xml_diff>
--- a/MER.docx
+++ b/MER.docx
@@ -82,12 +82,206 @@
       <w:r>
         <w:t>)</w:t>
       </w:r>
+    </w:p>
+    <w:p>
+      <w:r>
+        <w:t>Status(</w:t>
+      </w:r>
+      <w:r>
+        <w:rPr>
+          <w:b/>
+        </w:rPr>
+        <w:t>id</w:t>
+      </w:r>
+      <w:r>
+        <w:t>, dataHora, ativo</w:t>
+      </w:r>
+      <w:r>
+        <w:t>) status: 0 – Não conectado, 1 - emprestado</w:t>
+      </w:r>
+    </w:p>
+    <w:p>
+      <w:r>
+        <w:t>Permissoes(</w:t>
+      </w:r>
+      <w:r>
+        <w:rPr>
+          <w:b/>
+        </w:rPr>
+        <w:t>id</w:t>
+      </w:r>
+      <w:r>
+        <w:rPr>
+          <w:b/>
+        </w:rPr>
+        <w:t>,</w:t>
+      </w:r>
+      <w:r>
+        <w:t xml:space="preserve"> nome</w:t>
+      </w:r>
+      <w:r>
+        <w:t>)</w:t>
+      </w:r>
+    </w:p>
+    <w:p>
+      <w:r>
+        <w:t>PontoAtendimentos(</w:t>
+      </w:r>
+      <w:r>
+        <w:rPr>
+          <w:b/>
+        </w:rPr>
+        <w:t>id</w:t>
+      </w:r>
+      <w:r>
+        <w:t>, descricao</w:t>
+      </w:r>
+      <w:r>
+        <w:t>, idSite</w:t>
+      </w:r>
+      <w:r>
+        <w:t>)</w:t>
+      </w:r>
+    </w:p>
+    <w:p>
+      <w:r>
+        <w:t>Area</w:t>
+      </w:r>
+      <w:r>
+        <w:t>s</w:t>
+      </w:r>
+      <w:r>
+        <w:t>(</w:t>
+      </w:r>
+      <w:r>
+        <w:rPr>
+          <w:b/>
+        </w:rPr>
+        <w:t>id</w:t>
+      </w:r>
+      <w:r>
+        <w:t>, nome)</w:t>
+      </w:r>
+      <w:r>
+        <w:t xml:space="preserve"> </w:t>
+      </w:r>
+      <w:r>
+        <w:sym w:font="Wingdings" w:char="F0E0"/>
+      </w:r>
+      <w:r>
+        <w:t xml:space="preserve"> ex.: Estoque, Inventário, descarte</w:t>
+      </w:r>
+      <w:r>
+        <w:t xml:space="preserve">, </w:t>
+      </w:r>
+      <w:r>
+        <w:t>empréstimo</w:t>
+      </w:r>
+    </w:p>
+    <w:p>
+      <w:r>
+        <w:t>Tipo</w:t>
+      </w:r>
+      <w:r>
+        <w:t>Equipamentos</w:t>
+      </w:r>
+      <w:r>
+        <w:t>(</w:t>
+      </w:r>
+      <w:r>
+        <w:rPr>
+          <w:b/>
+        </w:rPr>
+        <w:t>id</w:t>
+      </w:r>
+      <w:r>
+        <w:t>, nome)</w:t>
+      </w:r>
+      <w:r>
+        <w:t xml:space="preserve"> </w:t>
+      </w:r>
+      <w:r>
+        <w:sym w:font="Wingdings" w:char="F0E0"/>
+      </w:r>
+      <w:r>
+        <w:t xml:space="preserve"> ex.: Notebook, Desktop, Memoria, etc..</w:t>
+      </w:r>
+    </w:p>
+    <w:p>
+      <w:r>
+        <w:t>DispositivosEquipamentos(</w:t>
+      </w:r>
+      <w:r>
+        <w:rPr>
+          <w:b/>
+        </w:rPr>
+        <w:t>id,</w:t>
+      </w:r>
+      <w:r>
+        <w:t xml:space="preserve"> serial, hostname, patrimônio</w:t>
+      </w:r>
+      <w:r>
+        <w:t xml:space="preserve">, </w:t>
+      </w:r>
       <w:bookmarkStart w:id="0" w:name="_GoBack"/>
+      <w:r>
+        <w:t>id</w:t>
+      </w:r>
+      <w:r>
+        <w:t>Area</w:t>
+      </w:r>
+      <w:r>
+        <w:t>s</w:t>
+      </w:r>
       <w:bookmarkEnd w:id="0"/>
-    </w:p>
-    <w:p>
-      <w:r>
-        <w:t>Status(</w:t>
+      <w:r>
+        <w:t>, idSite, idTip</w:t>
+      </w:r>
+      <w:r>
+        <w:t>o</w:t>
+      </w:r>
+      <w:r>
+        <w:t>Equipamentos</w:t>
+      </w:r>
+      <w:r>
+        <w:t>)</w:t>
+      </w:r>
+    </w:p>
+    <w:p>
+      <w:r>
+        <w:t>Computador</w:t>
+      </w:r>
+      <w:r>
+        <w:t>es</w:t>
+      </w:r>
+      <w:r>
+        <w:t>(</w:t>
+      </w:r>
+      <w:r>
+        <w:rPr>
+          <w:b/>
+        </w:rPr>
+        <w:t>id,</w:t>
+      </w:r>
+      <w:r>
+        <w:t xml:space="preserve"> idDispositivo</w:t>
+      </w:r>
+      <w:r>
+        <w:t>s</w:t>
+      </w:r>
+      <w:r>
+        <w:t>Equipamentos, idPontoAtendimentos</w:t>
+      </w:r>
+      <w:r>
+        <w:t>, idStatus</w:t>
+      </w:r>
+      <w:r>
+        <w:t>)</w:t>
+      </w:r>
+    </w:p>
+    <w:p>
+      <w:r>
+        <w:t>EquipamentoEmprestimos(</w:t>
       </w:r>
       <w:r>
         <w:rPr>
@@ -96,15 +290,30 @@
         <w:t>id</w:t>
       </w:r>
       <w:r>
-        <w:t>, dataHora, ativo</w:t>
-      </w:r>
-      <w:r>
-        <w:t>) status: 0 – Não conectado, 1 - emprestado</w:t>
-      </w:r>
-    </w:p>
-    <w:p>
-      <w:r>
-        <w:t>Permissoes(</w:t>
+        <w:t>, idDispositivo</w:t>
+      </w:r>
+      <w:r>
+        <w:t>s</w:t>
+      </w:r>
+      <w:r>
+        <w:t>Equ</w:t>
+      </w:r>
+      <w:r>
+        <w:t>i</w:t>
+      </w:r>
+      <w:r>
+        <w:t>pamento</w:t>
+      </w:r>
+      <w:r>
+        <w:t>s</w:t>
+      </w:r>
+      <w:r>
+        <w:t>)</w:t>
+      </w:r>
+    </w:p>
+    <w:p>
+      <w:r>
+        <w:t>Funcionarios(</w:t>
       </w:r>
       <w:r>
         <w:rPr>
@@ -113,13 +322,24 @@
         <w:t>id</w:t>
       </w:r>
       <w:r>
-        <w:rPr>
-          <w:b/>
-        </w:rPr>
-        <w:t>,</w:t>
-      </w:r>
-      <w:r>
-        <w:t xml:space="preserve"> nome</w:t>
+        <w:t>, nome, cpf, idEndereco)</w:t>
+      </w:r>
+    </w:p>
+    <w:p>
+      <w:r>
+        <w:t>Emprestimos(</w:t>
+      </w:r>
+      <w:r>
+        <w:rPr>
+          <w:b/>
+        </w:rPr>
+        <w:t>id</w:t>
+      </w:r>
+      <w:r>
+        <w:t>, dataEmprestimo, dataDevolucao, status</w:t>
+      </w:r>
+      <w:r>
+        <w:t>, idSite, idFuncionario</w:t>
       </w:r>
       <w:r>
         <w:t>)</w:t>
@@ -127,7 +347,24 @@
     </w:p>
     <w:p>
       <w:r>
-        <w:t>PontoAtendimentos(</w:t>
+        <w:t>TelefoneFunc</w:t>
+      </w:r>
+      <w:r>
+        <w:t>ionarios(</w:t>
+      </w:r>
+      <w:r>
+        <w:rPr>
+          <w:b/>
+        </w:rPr>
+        <w:t>idFuncionario,</w:t>
+      </w:r>
+      <w:r>
+        <w:t xml:space="preserve"> ddd, numero)</w:t>
+      </w:r>
+    </w:p>
+    <w:p>
+      <w:r>
+        <w:t>Acoes(</w:t>
       </w:r>
       <w:r>
         <w:rPr>
@@ -136,82 +373,113 @@
         <w:t>id</w:t>
       </w:r>
       <w:r>
-        <w:t>, descricao</w:t>
-      </w:r>
-      <w:r>
-        <w:t>, idSite</w:t>
+        <w:t>, nome)</w:t>
+      </w:r>
+      <w:r>
+        <w:t xml:space="preserve"> </w:t>
+      </w:r>
+      <w:r>
+        <w:sym w:font="Wingdings" w:char="F0E0"/>
+      </w:r>
+      <w:r>
+        <w:t xml:space="preserve"> </w:t>
+      </w:r>
+      <w:r>
+        <w:t xml:space="preserve">ex.: </w:t>
+      </w:r>
+      <w:r>
+        <w:t>(Cadastrar equipamento site, Mover descarte, mudança layout, lançar estoque)</w:t>
+      </w:r>
+    </w:p>
+    <w:p>
+      <w:r>
+        <w:t>Relatórios(</w:t>
+      </w:r>
+      <w:r>
+        <w:rPr>
+          <w:b/>
+        </w:rPr>
+        <w:t>id</w:t>
+      </w:r>
+      <w:r>
+        <w:t>, data, idUser, idDispositivoEquipamento, idAcao)</w:t>
+      </w:r>
+    </w:p>
+    <w:p>
+      <w:r>
+        <w:t>EmprestivoEquipamento</w:t>
+      </w:r>
+      <w:r>
+        <w:t>s</w:t>
+      </w:r>
+      <w:r>
+        <w:t>(</w:t>
+      </w:r>
+      <w:r>
+        <w:rPr>
+          <w:b/>
+        </w:rPr>
+        <w:t>idEquipamentoEmprestimo, idEmprestimo</w:t>
       </w:r>
       <w:r>
         <w:t>)</w:t>
       </w:r>
     </w:p>
     <w:p>
-      <w:r>
-        <w:t>LocadoEm(</w:t>
-      </w:r>
-      <w:r>
-        <w:rPr>
-          <w:b/>
-        </w:rPr>
-        <w:t>id</w:t>
-      </w:r>
-      <w:r>
-        <w:t>, nome</w:t>
-      </w:r>
-      <w:r>
-        <w:t>, idSite</w:t>
-      </w:r>
-      <w:r>
+      <w:pPr>
+        <w:rPr>
+          <w:b/>
+        </w:rPr>
+      </w:pPr>
+      <w:r>
+        <w:t>userPermisso</w:t>
+      </w:r>
+      <w:r>
+        <w:t>e</w:t>
+      </w:r>
+      <w:r>
+        <w:t>s</w:t>
+      </w:r>
+      <w:r>
+        <w:t>(</w:t>
+      </w:r>
+      <w:r>
+        <w:rPr>
+          <w:b/>
+        </w:rPr>
+        <w:t>idUser, idPermiss</w:t>
+      </w:r>
+      <w:r>
+        <w:rPr>
+          <w:b/>
+        </w:rPr>
+        <w:t>oes</w:t>
+      </w:r>
+      <w:r>
+        <w:rPr>
+          <w:b/>
+        </w:rPr>
         <w:t>)</w:t>
       </w:r>
-      <w:r>
-        <w:t xml:space="preserve"> </w:t>
-      </w:r>
-      <w:r>
-        <w:sym w:font="Wingdings" w:char="F0E0"/>
-      </w:r>
-      <w:r>
-        <w:t xml:space="preserve"> ex.: Estoque, Inventário, descarte</w:t>
-      </w:r>
-      <w:r>
-        <w:t xml:space="preserve">, </w:t>
-      </w:r>
-      <w:r>
-        <w:t>empréstimo</w:t>
-      </w:r>
-    </w:p>
-    <w:p>
-      <w:r>
-        <w:t>Tipos(</w:t>
-      </w:r>
-      <w:r>
-        <w:rPr>
-          <w:b/>
-        </w:rPr>
-        <w:t>id</w:t>
-      </w:r>
-      <w:r>
-        <w:t>, nome)</w:t>
-      </w:r>
-    </w:p>
-    <w:p>
-      <w:r>
-        <w:t>DispositivosEquipamentos(</w:t>
-      </w:r>
-      <w:r>
-        <w:rPr>
-          <w:b/>
-        </w:rPr>
-        <w:t>id,</w:t>
-      </w:r>
-      <w:r>
-        <w:t xml:space="preserve"> serial, hostname, patrimônio</w:t>
-      </w:r>
-      <w:r>
-        <w:t>, idLocadoEm, idSite, idTip</w:t>
-      </w:r>
-      <w:r>
-        <w:t>o</w:t>
+    </w:p>
+    <w:p>
+      <w:r>
+        <w:t>tiposSite</w:t>
+      </w:r>
+      <w:r>
+        <w:t>s(</w:t>
+      </w:r>
+      <w:r>
+        <w:rPr>
+          <w:b/>
+        </w:rPr>
+        <w:t>idSites, idTipo</w:t>
+      </w:r>
+      <w:r>
+        <w:rPr>
+          <w:b/>
+        </w:rPr>
+        <w:t>Equipamentos</w:t>
       </w:r>
       <w:r>
         <w:t>)</w:t>
@@ -219,216 +487,15 @@
     </w:p>
     <w:p>
       <w:r>
-        <w:t>Computador</w:t>
-      </w:r>
-      <w:r>
-        <w:t>es</w:t>
-      </w:r>
-      <w:r>
-        <w:t>(</w:t>
-      </w:r>
-      <w:r>
-        <w:rPr>
-          <w:b/>
-        </w:rPr>
-        <w:t>id,</w:t>
-      </w:r>
-      <w:r>
-        <w:t xml:space="preserve"> idDispositivo</w:t>
-      </w:r>
-      <w:r>
-        <w:t>s</w:t>
-      </w:r>
-      <w:r>
-        <w:t>Equipamentos, idPontoAtendimentos</w:t>
-      </w:r>
-      <w:r>
-        <w:t>, idStatus</w:t>
-      </w:r>
-      <w:r>
-        <w:t>)</w:t>
-      </w:r>
-    </w:p>
-    <w:p>
-      <w:r>
-        <w:t>EquipamentoEmprestimos(</w:t>
-      </w:r>
-      <w:r>
-        <w:rPr>
-          <w:b/>
-        </w:rPr>
-        <w:t>id</w:t>
-      </w:r>
-      <w:r>
-        <w:t>, idDispositivo</w:t>
-      </w:r>
-      <w:r>
-        <w:t>s</w:t>
-      </w:r>
-      <w:r>
-        <w:t>Equ</w:t>
-      </w:r>
-      <w:r>
-        <w:t>i</w:t>
-      </w:r>
-      <w:r>
-        <w:t>pamento</w:t>
-      </w:r>
-      <w:r>
-        <w:t>s</w:t>
-      </w:r>
-      <w:r>
-        <w:t>)</w:t>
-      </w:r>
-    </w:p>
-    <w:p>
-      <w:r>
-        <w:t>Funcionarios(</w:t>
-      </w:r>
-      <w:r>
-        <w:rPr>
-          <w:b/>
-        </w:rPr>
-        <w:t>id</w:t>
-      </w:r>
-      <w:r>
-        <w:t>, nome, cpf, idEndereco)</w:t>
-      </w:r>
-    </w:p>
-    <w:p>
-      <w:r>
-        <w:t>Emprestimos(</w:t>
-      </w:r>
-      <w:r>
-        <w:rPr>
-          <w:b/>
-        </w:rPr>
-        <w:t>id</w:t>
-      </w:r>
-      <w:r>
-        <w:t>, dataEmprestimo, dataDevolucao, status</w:t>
-      </w:r>
-      <w:r>
-        <w:t>, idSite, idFuncionario</w:t>
-      </w:r>
-      <w:r>
-        <w:t>)</w:t>
-      </w:r>
-    </w:p>
-    <w:p>
-      <w:r>
-        <w:t>TelefoneFunc</w:t>
-      </w:r>
-      <w:r>
-        <w:t>ionarios(</w:t>
-      </w:r>
-      <w:r>
-        <w:rPr>
-          <w:b/>
-        </w:rPr>
-        <w:t>idFuncionario,</w:t>
-      </w:r>
-      <w:r>
-        <w:t xml:space="preserve"> ddd, numero)</w:t>
-      </w:r>
-    </w:p>
-    <w:p>
-      <w:r>
-        <w:t>Acoes(</w:t>
-      </w:r>
-      <w:r>
-        <w:rPr>
-          <w:b/>
-        </w:rPr>
-        <w:t>id</w:t>
-      </w:r>
-      <w:r>
-        <w:t>, nome)</w:t>
-      </w:r>
-      <w:r>
-        <w:t xml:space="preserve"> </w:t>
-      </w:r>
-      <w:r>
-        <w:sym w:font="Wingdings" w:char="F0E0"/>
-      </w:r>
-      <w:r>
-        <w:t xml:space="preserve"> </w:t>
-      </w:r>
-      <w:r>
-        <w:t xml:space="preserve">ex.: </w:t>
-      </w:r>
-      <w:r>
-        <w:t>(Cadastrar equipamento site, Mover descarte, mudança layout, lançar estoque)</w:t>
-      </w:r>
-    </w:p>
-    <w:p>
-      <w:r>
-        <w:t>Relatórios(</w:t>
-      </w:r>
-      <w:r>
-        <w:rPr>
-          <w:b/>
-        </w:rPr>
-        <w:t>id</w:t>
-      </w:r>
-      <w:r>
-        <w:t>, data, idUser, idDispositivoEquipamento, idAcao)</w:t>
-      </w:r>
-    </w:p>
-    <w:p>
-      <w:r>
-        <w:t>EmprestivoEquipamento</w:t>
-      </w:r>
-      <w:r>
-        <w:t>s</w:t>
-      </w:r>
-      <w:r>
-        <w:t>(</w:t>
-      </w:r>
-      <w:r>
-        <w:rPr>
-          <w:b/>
-        </w:rPr>
-        <w:t>idEquipamentoEmprestimo, idEmprestimo</w:t>
-      </w:r>
-      <w:r>
-        <w:t>)</w:t>
-      </w:r>
-    </w:p>
-    <w:p>
-      <w:pPr>
-        <w:rPr>
-          <w:b/>
-        </w:rPr>
-      </w:pPr>
-      <w:r>
-        <w:t>userPermisso</w:t>
-      </w:r>
-      <w:r>
-        <w:t>e</w:t>
-      </w:r>
-      <w:r>
-        <w:t>s</w:t>
-      </w:r>
-      <w:r>
-        <w:t>(</w:t>
-      </w:r>
-      <w:r>
-        <w:rPr>
-          <w:b/>
-        </w:rPr>
-        <w:t>idUser, idPermiss</w:t>
-      </w:r>
-      <w:r>
-        <w:rPr>
-          <w:b/>
-        </w:rPr>
-        <w:t>oes</w:t>
-      </w:r>
-      <w:r>
-        <w:rPr>
-          <w:b/>
-        </w:rPr>
+        <w:t>areaSites(</w:t>
+      </w:r>
+      <w:r>
+        <w:rPr>
+          <w:b/>
+        </w:rPr>
+        <w:t>idAreas, idSites</w:t>
+      </w:r>
+      <w:r>
         <w:t>)</w:t>
       </w:r>
     </w:p>

</xml_diff>

<commit_message>
Modificado BD adicionando campo com dados do equipamento a cadastrar e o template para inserir esses dados
</commit_message>
<xml_diff>
--- a/MER.docx
+++ b/MER.docx
@@ -9,9 +9,16 @@
     </w:p>
     <w:p/>
     <w:p>
-      <w:r>
-        <w:t>Enderecos(</w:t>
-      </w:r>
+      <w:proofErr w:type="spellStart"/>
+      <w:proofErr w:type="gramStart"/>
+      <w:r>
+        <w:t>Enderecos</w:t>
+      </w:r>
+      <w:proofErr w:type="spellEnd"/>
+      <w:r>
+        <w:t>(</w:t>
+      </w:r>
+      <w:proofErr w:type="gramEnd"/>
       <w:r>
         <w:rPr>
           <w:b/>
@@ -23,6 +30,7 @@
       </w:r>
     </w:p>
     <w:p>
+      <w:proofErr w:type="gramStart"/>
       <w:r>
         <w:t>Site</w:t>
       </w:r>
@@ -32,24 +40,29 @@
       <w:r>
         <w:t>(</w:t>
       </w:r>
+      <w:proofErr w:type="gramEnd"/>
       <w:r>
         <w:rPr>
           <w:b/>
         </w:rPr>
         <w:t xml:space="preserve">id, </w:t>
       </w:r>
+      <w:proofErr w:type="spellStart"/>
       <w:r>
         <w:t>nome,</w:t>
       </w:r>
       <w:r>
         <w:t>i</w:t>
       </w:r>
+      <w:proofErr w:type="spellEnd"/>
       <w:r>
         <w:tab/>
       </w:r>
+      <w:proofErr w:type="spellStart"/>
       <w:r>
         <w:t>dEndereco</w:t>
       </w:r>
+      <w:proofErr w:type="spellEnd"/>
       <w:r>
         <w:t>)</w:t>
       </w:r>
@@ -60,13 +73,28 @@
         <w:sym w:font="Wingdings" w:char="F0E0"/>
       </w:r>
       <w:r>
-        <w:t xml:space="preserve"> nome_do_site ex.: Mapfre (São Carlos)</w:t>
-      </w:r>
-    </w:p>
-    <w:p>
-      <w:r>
-        <w:t>Users(</w:t>
-      </w:r>
+        <w:t xml:space="preserve"> </w:t>
+      </w:r>
+      <w:proofErr w:type="spellStart"/>
+      <w:r>
+        <w:t>nome_do_site</w:t>
+      </w:r>
+      <w:proofErr w:type="spellEnd"/>
+      <w:r>
+        <w:t xml:space="preserve"> ex.: Mapfre (São Carlos)</w:t>
+      </w:r>
+    </w:p>
+    <w:p>
+      <w:proofErr w:type="spellStart"/>
+      <w:proofErr w:type="gramStart"/>
+      <w:r>
+        <w:t>Users</w:t>
+      </w:r>
+      <w:proofErr w:type="spellEnd"/>
+      <w:r>
+        <w:t>(</w:t>
+      </w:r>
+      <w:proofErr w:type="gramEnd"/>
       <w:r>
         <w:rPr>
           <w:b/>
@@ -74,19 +102,34 @@
         <w:t>id</w:t>
       </w:r>
       <w:r>
-        <w:t>, login, nome, senha, email, ativo</w:t>
-      </w:r>
-      <w:r>
-        <w:t>, idSite</w:t>
-      </w:r>
+        <w:t xml:space="preserve">, login, nome, senha, </w:t>
+      </w:r>
+      <w:proofErr w:type="spellStart"/>
+      <w:r>
+        <w:t>email</w:t>
+      </w:r>
+      <w:proofErr w:type="spellEnd"/>
+      <w:r>
+        <w:t>, ativo</w:t>
+      </w:r>
+      <w:r>
+        <w:t xml:space="preserve">, </w:t>
+      </w:r>
+      <w:proofErr w:type="spellStart"/>
+      <w:r>
+        <w:t>idSite</w:t>
+      </w:r>
+      <w:proofErr w:type="spellEnd"/>
       <w:r>
         <w:t>)</w:t>
       </w:r>
     </w:p>
     <w:p>
+      <w:proofErr w:type="gramStart"/>
       <w:r>
         <w:t>Status(</w:t>
       </w:r>
+      <w:proofErr w:type="gramEnd"/>
       <w:r>
         <w:rPr>
           <w:b/>
@@ -94,16 +137,31 @@
         <w:t>id</w:t>
       </w:r>
       <w:r>
-        <w:t>, dataHora, ativo</w:t>
+        <w:t xml:space="preserve">, </w:t>
+      </w:r>
+      <w:proofErr w:type="spellStart"/>
+      <w:r>
+        <w:t>dataHora</w:t>
+      </w:r>
+      <w:proofErr w:type="spellEnd"/>
+      <w:r>
+        <w:t>, ativo</w:t>
       </w:r>
       <w:r>
         <w:t>) status: 0 – Não conectado, 1 - emprestado</w:t>
       </w:r>
     </w:p>
     <w:p>
-      <w:r>
-        <w:t>Permissoes(</w:t>
-      </w:r>
+      <w:proofErr w:type="spellStart"/>
+      <w:proofErr w:type="gramStart"/>
+      <w:r>
+        <w:t>Permissoes</w:t>
+      </w:r>
+      <w:proofErr w:type="spellEnd"/>
+      <w:r>
+        <w:t>(</w:t>
+      </w:r>
+      <w:proofErr w:type="gramEnd"/>
       <w:r>
         <w:rPr>
           <w:b/>
@@ -124,9 +182,16 @@
       </w:r>
     </w:p>
     <w:p>
-      <w:r>
-        <w:t>PontoAtendimentos(</w:t>
-      </w:r>
+      <w:proofErr w:type="spellStart"/>
+      <w:proofErr w:type="gramStart"/>
+      <w:r>
+        <w:t>PontoAtendimentos</w:t>
+      </w:r>
+      <w:proofErr w:type="spellEnd"/>
+      <w:r>
+        <w:t>(</w:t>
+      </w:r>
+      <w:proofErr w:type="gramEnd"/>
       <w:r>
         <w:rPr>
           <w:b/>
@@ -134,25 +199,39 @@
         <w:t>id</w:t>
       </w:r>
       <w:r>
-        <w:t>, descricao</w:t>
-      </w:r>
-      <w:r>
-        <w:t>, idSite</w:t>
-      </w:r>
+        <w:t xml:space="preserve">, </w:t>
+      </w:r>
+      <w:proofErr w:type="spellStart"/>
+      <w:r>
+        <w:t>descricao</w:t>
+      </w:r>
+      <w:proofErr w:type="spellEnd"/>
+      <w:r>
+        <w:t xml:space="preserve">, </w:t>
+      </w:r>
+      <w:proofErr w:type="spellStart"/>
+      <w:r>
+        <w:t>idSite</w:t>
+      </w:r>
+      <w:proofErr w:type="spellEnd"/>
       <w:r>
         <w:t>)</w:t>
       </w:r>
     </w:p>
     <w:p>
+      <w:proofErr w:type="spellStart"/>
+      <w:proofErr w:type="gramStart"/>
       <w:r>
         <w:t>Area</w:t>
       </w:r>
       <w:r>
         <w:t>s</w:t>
       </w:r>
+      <w:proofErr w:type="spellEnd"/>
       <w:r>
         <w:t>(</w:t>
       </w:r>
+      <w:proofErr w:type="gramEnd"/>
       <w:r>
         <w:rPr>
           <w:b/>
@@ -179,15 +258,19 @@
       </w:r>
     </w:p>
     <w:p>
+      <w:proofErr w:type="spellStart"/>
+      <w:proofErr w:type="gramStart"/>
       <w:r>
         <w:t>Tipo</w:t>
       </w:r>
       <w:r>
         <w:t>Equipamentos</w:t>
       </w:r>
+      <w:proofErr w:type="spellEnd"/>
       <w:r>
         <w:t>(</w:t>
       </w:r>
+      <w:proofErr w:type="gramEnd"/>
       <w:r>
         <w:rPr>
           <w:b/>
@@ -208,9 +291,16 @@
       </w:r>
     </w:p>
     <w:p>
-      <w:r>
-        <w:t>DispositivosEquipamentos(</w:t>
-      </w:r>
+      <w:proofErr w:type="spellStart"/>
+      <w:proofErr w:type="gramStart"/>
+      <w:r>
+        <w:t>DispositivosEquipamentos</w:t>
+      </w:r>
+      <w:proofErr w:type="spellEnd"/>
+      <w:r>
+        <w:t>(</w:t>
+      </w:r>
+      <w:proofErr w:type="gramEnd"/>
       <w:r>
         <w:rPr>
           <w:b/>
@@ -218,283 +308,587 @@
         <w:t>id,</w:t>
       </w:r>
       <w:r>
-        <w:t xml:space="preserve"> serial, hostname, patrimônio</w:t>
-      </w:r>
-      <w:r>
-        <w:t xml:space="preserve">, </w:t>
+        <w:t xml:space="preserve"> serial, </w:t>
+      </w:r>
+      <w:proofErr w:type="spellStart"/>
+      <w:r>
+        <w:t>hostname</w:t>
+      </w:r>
+      <w:proofErr w:type="spellEnd"/>
+      <w:r>
+        <w:t>, patrimônio</w:t>
+      </w:r>
+      <w:r>
+        <w:t>, modelo, processador, fabricante</w:t>
+      </w:r>
+      <w:r>
+        <w:t xml:space="preserve">, </w:t>
+      </w:r>
+      <w:proofErr w:type="spellStart"/>
+      <w:r>
+        <w:t>id</w:t>
+      </w:r>
+      <w:r>
+        <w:t>Area</w:t>
+      </w:r>
+      <w:r>
+        <w:t>s</w:t>
+      </w:r>
+      <w:proofErr w:type="spellEnd"/>
+      <w:r>
+        <w:t xml:space="preserve">, </w:t>
+      </w:r>
+      <w:proofErr w:type="spellStart"/>
+      <w:r>
+        <w:t>idSite</w:t>
+      </w:r>
+      <w:proofErr w:type="spellEnd"/>
+      <w:r>
+        <w:t xml:space="preserve">, </w:t>
+      </w:r>
+      <w:proofErr w:type="spellStart"/>
+      <w:r>
+        <w:t>idTip</w:t>
+      </w:r>
+      <w:r>
+        <w:t>o</w:t>
+      </w:r>
+      <w:r>
+        <w:t>Equipamentos</w:t>
+      </w:r>
+      <w:proofErr w:type="spellEnd"/>
+      <w:r>
+        <w:t>)</w:t>
+      </w:r>
+    </w:p>
+    <w:p>
+      <w:proofErr w:type="gramStart"/>
+      <w:r>
+        <w:t>Computador</w:t>
+      </w:r>
+      <w:r>
+        <w:t>es</w:t>
+      </w:r>
+      <w:r>
+        <w:t>(</w:t>
+      </w:r>
+      <w:proofErr w:type="gramEnd"/>
+      <w:r>
+        <w:rPr>
+          <w:b/>
+        </w:rPr>
+        <w:t>id,</w:t>
+      </w:r>
+      <w:r>
+        <w:t xml:space="preserve"> </w:t>
       </w:r>
       <w:bookmarkStart w:id="0" w:name="_GoBack"/>
-      <w:r>
+      <w:proofErr w:type="spellStart"/>
+      <w:r>
+        <w:t>idDispositivo</w:t>
+      </w:r>
+      <w:r>
+        <w:t>s</w:t>
+      </w:r>
+      <w:r>
+        <w:t>Equipamentos</w:t>
+      </w:r>
+      <w:bookmarkEnd w:id="0"/>
+      <w:proofErr w:type="spellEnd"/>
+      <w:r>
+        <w:t xml:space="preserve">, </w:t>
+      </w:r>
+      <w:proofErr w:type="spellStart"/>
+      <w:r>
+        <w:t>idPontoAtendimentos</w:t>
+      </w:r>
+      <w:proofErr w:type="spellEnd"/>
+      <w:r>
+        <w:t xml:space="preserve">, </w:t>
+      </w:r>
+      <w:proofErr w:type="spellStart"/>
+      <w:r>
+        <w:t>idStatus</w:t>
+      </w:r>
+      <w:proofErr w:type="spellEnd"/>
+      <w:r>
+        <w:t>)</w:t>
+      </w:r>
+    </w:p>
+    <w:p>
+      <w:proofErr w:type="spellStart"/>
+      <w:proofErr w:type="gramStart"/>
+      <w:r>
+        <w:t>EquipamentoEmprestimos</w:t>
+      </w:r>
+      <w:proofErr w:type="spellEnd"/>
+      <w:r>
+        <w:t>(</w:t>
+      </w:r>
+      <w:proofErr w:type="gramEnd"/>
+      <w:r>
+        <w:rPr>
+          <w:b/>
+        </w:rPr>
         <w:t>id</w:t>
       </w:r>
       <w:r>
-        <w:t>Area</w:t>
+        <w:t xml:space="preserve">, </w:t>
+      </w:r>
+      <w:proofErr w:type="spellStart"/>
+      <w:r>
+        <w:t>idDispositivo</w:t>
       </w:r>
       <w:r>
         <w:t>s</w:t>
       </w:r>
-      <w:bookmarkEnd w:id="0"/>
-      <w:r>
-        <w:t>, idSite, idTip</w:t>
-      </w:r>
-      <w:r>
-        <w:t>o</w:t>
-      </w:r>
-      <w:r>
+      <w:r>
+        <w:t>Equ</w:t>
+      </w:r>
+      <w:r>
+        <w:t>i</w:t>
+      </w:r>
+      <w:r>
+        <w:t>pamento</w:t>
+      </w:r>
+      <w:r>
+        <w:t>s</w:t>
+      </w:r>
+      <w:proofErr w:type="spellEnd"/>
+      <w:r>
+        <w:t>)</w:t>
+      </w:r>
+    </w:p>
+    <w:p>
+      <w:proofErr w:type="spellStart"/>
+      <w:proofErr w:type="gramStart"/>
+      <w:r>
+        <w:t>Funcionarios</w:t>
+      </w:r>
+      <w:proofErr w:type="spellEnd"/>
+      <w:r>
+        <w:t>(</w:t>
+      </w:r>
+      <w:proofErr w:type="gramEnd"/>
+      <w:r>
+        <w:rPr>
+          <w:b/>
+        </w:rPr>
+        <w:t>id</w:t>
+      </w:r>
+      <w:r>
+        <w:t xml:space="preserve">, nome, </w:t>
+      </w:r>
+      <w:proofErr w:type="spellStart"/>
+      <w:r>
+        <w:t>cpf</w:t>
+      </w:r>
+      <w:proofErr w:type="spellEnd"/>
+      <w:r>
+        <w:t xml:space="preserve">, </w:t>
+      </w:r>
+      <w:proofErr w:type="spellStart"/>
+      <w:r>
+        <w:t>idEndereco</w:t>
+      </w:r>
+      <w:proofErr w:type="spellEnd"/>
+      <w:r>
+        <w:t>)</w:t>
+      </w:r>
+    </w:p>
+    <w:p>
+      <w:proofErr w:type="spellStart"/>
+      <w:proofErr w:type="gramStart"/>
+      <w:r>
+        <w:t>Emprestimos</w:t>
+      </w:r>
+      <w:proofErr w:type="spellEnd"/>
+      <w:r>
+        <w:t>(</w:t>
+      </w:r>
+      <w:proofErr w:type="gramEnd"/>
+      <w:r>
+        <w:rPr>
+          <w:b/>
+        </w:rPr>
+        <w:t>id</w:t>
+      </w:r>
+      <w:r>
+        <w:t xml:space="preserve">, </w:t>
+      </w:r>
+      <w:proofErr w:type="spellStart"/>
+      <w:r>
+        <w:t>dataEmprestimo</w:t>
+      </w:r>
+      <w:proofErr w:type="spellEnd"/>
+      <w:r>
+        <w:t xml:space="preserve">, </w:t>
+      </w:r>
+      <w:proofErr w:type="spellStart"/>
+      <w:r>
+        <w:t>dataDevolucao</w:t>
+      </w:r>
+      <w:proofErr w:type="spellEnd"/>
+      <w:r>
+        <w:t>, status</w:t>
+      </w:r>
+      <w:r>
+        <w:t xml:space="preserve">, </w:t>
+      </w:r>
+      <w:proofErr w:type="spellStart"/>
+      <w:r>
+        <w:t>idSite</w:t>
+      </w:r>
+      <w:proofErr w:type="spellEnd"/>
+      <w:r>
+        <w:t xml:space="preserve">, </w:t>
+      </w:r>
+      <w:proofErr w:type="spellStart"/>
+      <w:r>
+        <w:t>idFuncionario</w:t>
+      </w:r>
+      <w:proofErr w:type="spellEnd"/>
+      <w:r>
+        <w:t>)</w:t>
+      </w:r>
+    </w:p>
+    <w:p>
+      <w:proofErr w:type="spellStart"/>
+      <w:proofErr w:type="gramStart"/>
+      <w:r>
+        <w:t>TelefoneFunc</w:t>
+      </w:r>
+      <w:r>
+        <w:t>ionarios</w:t>
+      </w:r>
+      <w:proofErr w:type="spellEnd"/>
+      <w:r>
+        <w:t>(</w:t>
+      </w:r>
+      <w:proofErr w:type="spellStart"/>
+      <w:proofErr w:type="gramEnd"/>
+      <w:r>
+        <w:rPr>
+          <w:b/>
+        </w:rPr>
+        <w:t>idFuncionario</w:t>
+      </w:r>
+      <w:proofErr w:type="spellEnd"/>
+      <w:r>
+        <w:rPr>
+          <w:b/>
+        </w:rPr>
+        <w:t>,</w:t>
+      </w:r>
+      <w:r>
+        <w:t xml:space="preserve"> </w:t>
+      </w:r>
+      <w:proofErr w:type="spellStart"/>
+      <w:r>
+        <w:t>ddd</w:t>
+      </w:r>
+      <w:proofErr w:type="spellEnd"/>
+      <w:r>
+        <w:t xml:space="preserve">, </w:t>
+      </w:r>
+      <w:proofErr w:type="spellStart"/>
+      <w:r>
+        <w:t>numero</w:t>
+      </w:r>
+      <w:proofErr w:type="spellEnd"/>
+      <w:r>
+        <w:t>)</w:t>
+      </w:r>
+    </w:p>
+    <w:p>
+      <w:proofErr w:type="spellStart"/>
+      <w:proofErr w:type="gramStart"/>
+      <w:r>
+        <w:t>Acoes</w:t>
+      </w:r>
+      <w:proofErr w:type="spellEnd"/>
+      <w:r>
+        <w:t>(</w:t>
+      </w:r>
+      <w:proofErr w:type="gramEnd"/>
+      <w:r>
+        <w:rPr>
+          <w:b/>
+        </w:rPr>
+        <w:t>id</w:t>
+      </w:r>
+      <w:r>
+        <w:t>, nome)</w:t>
+      </w:r>
+      <w:r>
+        <w:t xml:space="preserve"> </w:t>
+      </w:r>
+      <w:r>
+        <w:sym w:font="Wingdings" w:char="F0E0"/>
+      </w:r>
+      <w:r>
+        <w:t xml:space="preserve"> </w:t>
+      </w:r>
+      <w:r>
+        <w:t xml:space="preserve">ex.: </w:t>
+      </w:r>
+      <w:r>
+        <w:t>(Cadastrar equipamento site, Mover descarte, mudança layout, lançar estoque)</w:t>
+      </w:r>
+    </w:p>
+    <w:p>
+      <w:proofErr w:type="gramStart"/>
+      <w:r>
+        <w:t>Relatórios(</w:t>
+      </w:r>
+      <w:proofErr w:type="gramEnd"/>
+      <w:r>
+        <w:rPr>
+          <w:b/>
+        </w:rPr>
+        <w:t>id</w:t>
+      </w:r>
+      <w:r>
+        <w:t xml:space="preserve">, data, </w:t>
+      </w:r>
+      <w:proofErr w:type="spellStart"/>
+      <w:r>
+        <w:t>idUser</w:t>
+      </w:r>
+      <w:proofErr w:type="spellEnd"/>
+      <w:r>
+        <w:t xml:space="preserve">, </w:t>
+      </w:r>
+      <w:proofErr w:type="spellStart"/>
+      <w:r>
+        <w:t>idDispositivoEquipamento</w:t>
+      </w:r>
+      <w:proofErr w:type="spellEnd"/>
+      <w:r>
+        <w:t xml:space="preserve">, </w:t>
+      </w:r>
+      <w:proofErr w:type="spellStart"/>
+      <w:r>
+        <w:t>idAcao</w:t>
+      </w:r>
+      <w:proofErr w:type="spellEnd"/>
+      <w:r>
+        <w:t>)</w:t>
+      </w:r>
+    </w:p>
+    <w:p>
+      <w:proofErr w:type="spellStart"/>
+      <w:proofErr w:type="gramStart"/>
+      <w:r>
+        <w:t>EmprestivoEquipamento</w:t>
+      </w:r>
+      <w:r>
+        <w:t>s</w:t>
+      </w:r>
+      <w:proofErr w:type="spellEnd"/>
+      <w:r>
+        <w:t>(</w:t>
+      </w:r>
+      <w:proofErr w:type="spellStart"/>
+      <w:proofErr w:type="gramEnd"/>
+      <w:r>
+        <w:rPr>
+          <w:b/>
+        </w:rPr>
+        <w:t>idEquipamentoEmprestimo</w:t>
+      </w:r>
+      <w:proofErr w:type="spellEnd"/>
+      <w:r>
+        <w:rPr>
+          <w:b/>
+        </w:rPr>
+        <w:t xml:space="preserve">, </w:t>
+      </w:r>
+      <w:proofErr w:type="spellStart"/>
+      <w:r>
+        <w:rPr>
+          <w:b/>
+        </w:rPr>
+        <w:t>idEmprestimo</w:t>
+      </w:r>
+      <w:proofErr w:type="spellEnd"/>
+      <w:r>
+        <w:t>)</w:t>
+      </w:r>
+    </w:p>
+    <w:p>
+      <w:pPr>
+        <w:rPr>
+          <w:b/>
+        </w:rPr>
+      </w:pPr>
+      <w:proofErr w:type="spellStart"/>
+      <w:proofErr w:type="gramStart"/>
+      <w:r>
+        <w:t>userPermisso</w:t>
+      </w:r>
+      <w:r>
+        <w:t>e</w:t>
+      </w:r>
+      <w:r>
+        <w:t>s</w:t>
+      </w:r>
+      <w:proofErr w:type="spellEnd"/>
+      <w:r>
+        <w:t>(</w:t>
+      </w:r>
+      <w:proofErr w:type="spellStart"/>
+      <w:proofErr w:type="gramEnd"/>
+      <w:r>
+        <w:rPr>
+          <w:b/>
+        </w:rPr>
+        <w:t>idUser</w:t>
+      </w:r>
+      <w:proofErr w:type="spellEnd"/>
+      <w:r>
+        <w:rPr>
+          <w:b/>
+        </w:rPr>
+        <w:t xml:space="preserve">, </w:t>
+      </w:r>
+      <w:proofErr w:type="spellStart"/>
+      <w:r>
+        <w:rPr>
+          <w:b/>
+        </w:rPr>
+        <w:t>idPermiss</w:t>
+      </w:r>
+      <w:r>
+        <w:rPr>
+          <w:b/>
+        </w:rPr>
+        <w:t>oes</w:t>
+      </w:r>
+      <w:proofErr w:type="spellEnd"/>
+      <w:r>
+        <w:rPr>
+          <w:b/>
+        </w:rPr>
+        <w:t>)</w:t>
+      </w:r>
+    </w:p>
+    <w:p>
+      <w:proofErr w:type="spellStart"/>
+      <w:proofErr w:type="gramStart"/>
+      <w:r>
+        <w:t>tiposSite</w:t>
+      </w:r>
+      <w:r>
+        <w:t>s</w:t>
+      </w:r>
+      <w:proofErr w:type="spellEnd"/>
+      <w:r>
+        <w:t>(</w:t>
+      </w:r>
+      <w:proofErr w:type="spellStart"/>
+      <w:proofErr w:type="gramEnd"/>
+      <w:r>
+        <w:rPr>
+          <w:b/>
+        </w:rPr>
+        <w:t>idSites</w:t>
+      </w:r>
+      <w:proofErr w:type="spellEnd"/>
+      <w:r>
+        <w:rPr>
+          <w:b/>
+        </w:rPr>
+        <w:t xml:space="preserve">, </w:t>
+      </w:r>
+      <w:proofErr w:type="spellStart"/>
+      <w:r>
+        <w:rPr>
+          <w:b/>
+        </w:rPr>
+        <w:t>idTipo</w:t>
+      </w:r>
+      <w:r>
+        <w:rPr>
+          <w:b/>
+        </w:rPr>
         <w:t>Equipamentos</w:t>
       </w:r>
+      <w:proofErr w:type="spellEnd"/>
       <w:r>
         <w:t>)</w:t>
       </w:r>
     </w:p>
     <w:p>
-      <w:r>
-        <w:t>Computador</w:t>
-      </w:r>
-      <w:r>
-        <w:t>es</w:t>
-      </w:r>
+      <w:proofErr w:type="spellStart"/>
+      <w:proofErr w:type="gramStart"/>
+      <w:r>
+        <w:t>areaSites</w:t>
+      </w:r>
+      <w:proofErr w:type="spellEnd"/>
       <w:r>
         <w:t>(</w:t>
       </w:r>
-      <w:r>
-        <w:rPr>
-          <w:b/>
-        </w:rPr>
-        <w:t>id,</w:t>
-      </w:r>
-      <w:r>
-        <w:t xml:space="preserve"> idDispositivo</w:t>
+      <w:proofErr w:type="spellStart"/>
+      <w:proofErr w:type="gramEnd"/>
+      <w:r>
+        <w:rPr>
+          <w:b/>
+        </w:rPr>
+        <w:t>idAreas</w:t>
+      </w:r>
+      <w:proofErr w:type="spellEnd"/>
+      <w:r>
+        <w:rPr>
+          <w:b/>
+        </w:rPr>
+        <w:t xml:space="preserve">, </w:t>
+      </w:r>
+      <w:proofErr w:type="spellStart"/>
+      <w:r>
+        <w:rPr>
+          <w:b/>
+        </w:rPr>
+        <w:t>idSites</w:t>
+      </w:r>
+      <w:proofErr w:type="spellEnd"/>
+      <w:r>
+        <w:t>)</w:t>
+      </w:r>
+    </w:p>
+    <w:p>
+      <w:proofErr w:type="spellStart"/>
+      <w:proofErr w:type="gramStart"/>
+      <w:r>
+        <w:t>transfDispSite</w:t>
       </w:r>
       <w:r>
         <w:t>s</w:t>
       </w:r>
-      <w:r>
-        <w:t>Equipamentos, idPontoAtendimentos</w:t>
-      </w:r>
-      <w:r>
-        <w:t>, idStatus</w:t>
-      </w:r>
-      <w:r>
-        <w:t>)</w:t>
-      </w:r>
-    </w:p>
-    <w:p>
-      <w:r>
-        <w:t>EquipamentoEmprestimos(</w:t>
-      </w:r>
-      <w:r>
-        <w:rPr>
-          <w:b/>
-        </w:rPr>
-        <w:t>id</w:t>
-      </w:r>
-      <w:r>
-        <w:t>, idDispositivo</w:t>
-      </w:r>
-      <w:r>
-        <w:t>s</w:t>
-      </w:r>
-      <w:r>
-        <w:t>Equ</w:t>
-      </w:r>
-      <w:r>
-        <w:t>i</w:t>
-      </w:r>
-      <w:r>
-        <w:t>pamento</w:t>
-      </w:r>
-      <w:r>
-        <w:t>s</w:t>
-      </w:r>
-      <w:r>
-        <w:t>)</w:t>
-      </w:r>
-    </w:p>
-    <w:p>
-      <w:r>
-        <w:t>Funcionarios(</w:t>
-      </w:r>
-      <w:r>
-        <w:rPr>
-          <w:b/>
-        </w:rPr>
-        <w:t>id</w:t>
-      </w:r>
-      <w:r>
-        <w:t>, nome, cpf, idEndereco)</w:t>
-      </w:r>
-    </w:p>
-    <w:p>
-      <w:r>
-        <w:t>Emprestimos(</w:t>
-      </w:r>
-      <w:r>
-        <w:rPr>
-          <w:b/>
-        </w:rPr>
-        <w:t>id</w:t>
-      </w:r>
-      <w:r>
-        <w:t>, dataEmprestimo, dataDevolucao, status</w:t>
-      </w:r>
-      <w:r>
-        <w:t>, idSite, idFuncionario</w:t>
-      </w:r>
-      <w:r>
-        <w:t>)</w:t>
-      </w:r>
-    </w:p>
-    <w:p>
-      <w:r>
-        <w:t>TelefoneFunc</w:t>
-      </w:r>
-      <w:r>
-        <w:t>ionarios(</w:t>
-      </w:r>
-      <w:r>
-        <w:rPr>
-          <w:b/>
-        </w:rPr>
-        <w:t>idFuncionario,</w:t>
-      </w:r>
-      <w:r>
-        <w:t xml:space="preserve"> ddd, numero)</w:t>
-      </w:r>
-    </w:p>
-    <w:p>
-      <w:r>
-        <w:t>Acoes(</w:t>
-      </w:r>
-      <w:r>
-        <w:rPr>
-          <w:b/>
-        </w:rPr>
-        <w:t>id</w:t>
-      </w:r>
-      <w:r>
-        <w:t>, nome)</w:t>
-      </w:r>
-      <w:r>
-        <w:t xml:space="preserve"> </w:t>
-      </w:r>
-      <w:r>
-        <w:sym w:font="Wingdings" w:char="F0E0"/>
-      </w:r>
-      <w:r>
-        <w:t xml:space="preserve"> </w:t>
-      </w:r>
-      <w:r>
-        <w:t xml:space="preserve">ex.: </w:t>
-      </w:r>
-      <w:r>
-        <w:t>(Cadastrar equipamento site, Mover descarte, mudança layout, lançar estoque)</w:t>
-      </w:r>
-    </w:p>
-    <w:p>
-      <w:r>
-        <w:t>Relatórios(</w:t>
-      </w:r>
-      <w:r>
-        <w:rPr>
-          <w:b/>
-        </w:rPr>
-        <w:t>id</w:t>
-      </w:r>
-      <w:r>
-        <w:t>, data, idUser, idDispositivoEquipamento, idAcao)</w:t>
-      </w:r>
-    </w:p>
-    <w:p>
-      <w:r>
-        <w:t>EmprestivoEquipamento</w:t>
-      </w:r>
-      <w:r>
-        <w:t>s</w:t>
-      </w:r>
+      <w:proofErr w:type="spellEnd"/>
       <w:r>
         <w:t>(</w:t>
       </w:r>
-      <w:r>
-        <w:rPr>
-          <w:b/>
-        </w:rPr>
-        <w:t>idEquipamentoEmprestimo, idEmprestimo</w:t>
-      </w:r>
-      <w:r>
-        <w:t>)</w:t>
-      </w:r>
-    </w:p>
-    <w:p>
-      <w:pPr>
-        <w:rPr>
-          <w:b/>
-        </w:rPr>
-      </w:pPr>
-      <w:r>
-        <w:t>userPermisso</w:t>
-      </w:r>
-      <w:r>
-        <w:t>e</w:t>
-      </w:r>
-      <w:r>
-        <w:t>s</w:t>
-      </w:r>
-      <w:r>
-        <w:t>(</w:t>
-      </w:r>
-      <w:r>
-        <w:rPr>
-          <w:b/>
-        </w:rPr>
-        <w:t>idUser, idPermiss</w:t>
-      </w:r>
-      <w:r>
-        <w:rPr>
-          <w:b/>
-        </w:rPr>
-        <w:t>oes</w:t>
-      </w:r>
-      <w:r>
-        <w:rPr>
-          <w:b/>
-        </w:rPr>
-        <w:t>)</w:t>
-      </w:r>
-    </w:p>
-    <w:p>
-      <w:r>
-        <w:t>tiposSite</w:t>
-      </w:r>
-      <w:r>
-        <w:t>s(</w:t>
-      </w:r>
-      <w:r>
-        <w:rPr>
-          <w:b/>
-        </w:rPr>
-        <w:t>idSites, idTipo</w:t>
-      </w:r>
-      <w:r>
-        <w:rPr>
-          <w:b/>
-        </w:rPr>
-        <w:t>Equipamentos</w:t>
-      </w:r>
-      <w:r>
-        <w:t>)</w:t>
-      </w:r>
-    </w:p>
-    <w:p>
-      <w:r>
-        <w:t>areaSites(</w:t>
-      </w:r>
-      <w:r>
-        <w:rPr>
-          <w:b/>
-        </w:rPr>
-        <w:t>idAreas, idSites</w:t>
-      </w:r>
+      <w:proofErr w:type="spellStart"/>
+      <w:proofErr w:type="gramEnd"/>
+      <w:r>
+        <w:rPr>
+          <w:b/>
+        </w:rPr>
+        <w:t>idSites</w:t>
+      </w:r>
+      <w:proofErr w:type="spellEnd"/>
+      <w:r>
+        <w:t xml:space="preserve">, </w:t>
+      </w:r>
+      <w:proofErr w:type="spellStart"/>
+      <w:r>
+        <w:rPr>
+          <w:b/>
+        </w:rPr>
+        <w:t>idDispositivosEquipamentos</w:t>
+      </w:r>
+      <w:proofErr w:type="spellEnd"/>
       <w:r>
         <w:t>)</w:t>
       </w:r>

</xml_diff>